<commit_message>
Created testing projects for testing api and google authentication
</commit_message>
<xml_diff>
--- a/Documentation/Analysis.docx
+++ b/Documentation/Analysis.docx
@@ -163,7 +163,10 @@
           </w:tcPr>
           <w:p>
             <w:r>
-              <w:t>1.1</w:t>
+              <w:t>1.</w:t>
+            </w:r>
+            <w:r>
+              <w:t>2</w:t>
             </w:r>
           </w:p>
         </w:tc>
@@ -221,7 +224,7 @@
           <w:r>
             <w:fldChar w:fldCharType="separate"/>
           </w:r>
-          <w:hyperlink w:anchor="_Toc81488115" w:history="1">
+          <w:hyperlink w:anchor="_Toc82605288" w:history="1">
             <w:r>
               <w:rPr>
                 <w:rStyle w:val="Hyperlink"/>
@@ -248,7 +251,7 @@
                 <w:noProof/>
                 <w:webHidden/>
               </w:rPr>
-              <w:instrText xml:space="preserve"> PAGEREF _Toc81488115 \h </w:instrText>
+              <w:instrText xml:space="preserve"> PAGEREF _Toc82605288 \h </w:instrText>
             </w:r>
             <w:r>
               <w:rPr>
@@ -291,7 +294,7 @@
               <w:lang w:val="nl-NL" w:eastAsia="nl-NL"/>
             </w:rPr>
           </w:pPr>
-          <w:hyperlink w:anchor="_Toc81488116" w:history="1">
+          <w:hyperlink w:anchor="_Toc82605289" w:history="1">
             <w:r>
               <w:rPr>
                 <w:rStyle w:val="Hyperlink"/>
@@ -319,7 +322,7 @@
                 <w:noProof/>
                 <w:webHidden/>
               </w:rPr>
-              <w:instrText xml:space="preserve"> PAGEREF _Toc81488116 \h </w:instrText>
+              <w:instrText xml:space="preserve"> PAGEREF _Toc82605289 \h </w:instrText>
             </w:r>
             <w:r>
               <w:rPr>
@@ -362,7 +365,7 @@
               <w:lang w:val="nl-NL" w:eastAsia="nl-NL"/>
             </w:rPr>
           </w:pPr>
-          <w:hyperlink w:anchor="_Toc81488117" w:history="1">
+          <w:hyperlink w:anchor="_Toc82605290" w:history="1">
             <w:r>
               <w:rPr>
                 <w:rStyle w:val="Hyperlink"/>
@@ -389,7 +392,7 @@
                 <w:noProof/>
                 <w:webHidden/>
               </w:rPr>
-              <w:instrText xml:space="preserve"> PAGEREF _Toc81488117 \h </w:instrText>
+              <w:instrText xml:space="preserve"> PAGEREF _Toc82605290 \h </w:instrText>
             </w:r>
             <w:r>
               <w:rPr>
@@ -432,7 +435,7 @@
               <w:lang w:val="nl-NL" w:eastAsia="nl-NL"/>
             </w:rPr>
           </w:pPr>
-          <w:hyperlink w:anchor="_Toc81488118" w:history="1">
+          <w:hyperlink w:anchor="_Toc82605291" w:history="1">
             <w:r>
               <w:rPr>
                 <w:rStyle w:val="Hyperlink"/>
@@ -459,7 +462,7 @@
                 <w:noProof/>
                 <w:webHidden/>
               </w:rPr>
-              <w:instrText xml:space="preserve"> PAGEREF _Toc81488118 \h </w:instrText>
+              <w:instrText xml:space="preserve"> PAGEREF _Toc82605291 \h </w:instrText>
             </w:r>
             <w:r>
               <w:rPr>
@@ -502,7 +505,7 @@
               <w:lang w:val="nl-NL" w:eastAsia="nl-NL"/>
             </w:rPr>
           </w:pPr>
-          <w:hyperlink w:anchor="_Toc81488119" w:history="1">
+          <w:hyperlink w:anchor="_Toc82605292" w:history="1">
             <w:r>
               <w:rPr>
                 <w:rStyle w:val="Hyperlink"/>
@@ -529,7 +532,7 @@
                 <w:noProof/>
                 <w:webHidden/>
               </w:rPr>
-              <w:instrText xml:space="preserve"> PAGEREF _Toc81488119 \h </w:instrText>
+              <w:instrText xml:space="preserve"> PAGEREF _Toc82605292 \h </w:instrText>
             </w:r>
             <w:r>
               <w:rPr>
@@ -572,7 +575,7 @@
               <w:lang w:val="nl-NL" w:eastAsia="nl-NL"/>
             </w:rPr>
           </w:pPr>
-          <w:hyperlink w:anchor="_Toc81488120" w:history="1">
+          <w:hyperlink w:anchor="_Toc82605293" w:history="1">
             <w:r>
               <w:rPr>
                 <w:rStyle w:val="Hyperlink"/>
@@ -599,7 +602,7 @@
                 <w:noProof/>
                 <w:webHidden/>
               </w:rPr>
-              <w:instrText xml:space="preserve"> PAGEREF _Toc81488120 \h </w:instrText>
+              <w:instrText xml:space="preserve"> PAGEREF _Toc82605293 \h </w:instrText>
             </w:r>
             <w:r>
               <w:rPr>
@@ -642,7 +645,7 @@
               <w:lang w:val="nl-NL" w:eastAsia="nl-NL"/>
             </w:rPr>
           </w:pPr>
-          <w:hyperlink w:anchor="_Toc81488121" w:history="1">
+          <w:hyperlink w:anchor="_Toc82605294" w:history="1">
             <w:r>
               <w:rPr>
                 <w:rStyle w:val="Hyperlink"/>
@@ -669,7 +672,7 @@
                 <w:noProof/>
                 <w:webHidden/>
               </w:rPr>
-              <w:instrText xml:space="preserve"> PAGEREF _Toc81488121 \h </w:instrText>
+              <w:instrText xml:space="preserve"> PAGEREF _Toc82605294 \h </w:instrText>
             </w:r>
             <w:r>
               <w:rPr>
@@ -712,13 +715,13 @@
               <w:lang w:val="nl-NL" w:eastAsia="nl-NL"/>
             </w:rPr>
           </w:pPr>
-          <w:hyperlink w:anchor="_Toc81488122" w:history="1">
+          <w:hyperlink w:anchor="_Toc82605295" w:history="1">
             <w:r>
               <w:rPr>
                 <w:rStyle w:val="Hyperlink"/>
                 <w:noProof/>
               </w:rPr>
-              <w:t>UI Concepts</w:t>
+              <w:t>Game Content</w:t>
             </w:r>
             <w:r>
               <w:rPr>
@@ -739,7 +742,7 @@
                 <w:noProof/>
                 <w:webHidden/>
               </w:rPr>
-              <w:instrText xml:space="preserve"> PAGEREF _Toc81488122 \h </w:instrText>
+              <w:instrText xml:space="preserve"> PAGEREF _Toc82605295 \h </w:instrText>
             </w:r>
             <w:r>
               <w:rPr>
@@ -760,6 +763,76 @@
                 <w:webHidden/>
               </w:rPr>
               <w:t>9</w:t>
+            </w:r>
+            <w:r>
+              <w:rPr>
+                <w:noProof/>
+                <w:webHidden/>
+              </w:rPr>
+              <w:fldChar w:fldCharType="end"/>
+            </w:r>
+          </w:hyperlink>
+        </w:p>
+        <w:p>
+          <w:pPr>
+            <w:pStyle w:val="Inhopg1"/>
+            <w:tabs>
+              <w:tab w:val="right" w:leader="dot" w:pos="9016"/>
+            </w:tabs>
+            <w:rPr>
+              <w:rFonts w:eastAsiaTheme="minorEastAsia"/>
+              <w:noProof/>
+              <w:lang w:val="nl-NL" w:eastAsia="nl-NL"/>
+            </w:rPr>
+          </w:pPr>
+          <w:hyperlink w:anchor="_Toc82605296" w:history="1">
+            <w:r>
+              <w:rPr>
+                <w:rStyle w:val="Hyperlink"/>
+                <w:noProof/>
+              </w:rPr>
+              <w:t>UI Concepts</w:t>
+            </w:r>
+            <w:r>
+              <w:rPr>
+                <w:noProof/>
+                <w:webHidden/>
+              </w:rPr>
+              <w:tab/>
+            </w:r>
+            <w:r>
+              <w:rPr>
+                <w:noProof/>
+                <w:webHidden/>
+              </w:rPr>
+              <w:fldChar w:fldCharType="begin"/>
+            </w:r>
+            <w:r>
+              <w:rPr>
+                <w:noProof/>
+                <w:webHidden/>
+              </w:rPr>
+              <w:instrText xml:space="preserve"> PAGEREF _Toc82605296 \h </w:instrText>
+            </w:r>
+            <w:r>
+              <w:rPr>
+                <w:noProof/>
+                <w:webHidden/>
+              </w:rPr>
+            </w:r>
+            <w:r>
+              <w:rPr>
+                <w:noProof/>
+                <w:webHidden/>
+              </w:rPr>
+              <w:fldChar w:fldCharType="separate"/>
+            </w:r>
+            <w:r>
+              <w:rPr>
+                <w:noProof/>
+                <w:webHidden/>
+              </w:rPr>
+              <w:t>10</w:t>
             </w:r>
             <w:r>
               <w:rPr>
@@ -786,7 +859,7 @@
       <w:pPr>
         <w:pStyle w:val="Kop1"/>
       </w:pPr>
-      <w:bookmarkStart w:id="0" w:name="_Toc81488115"/>
+      <w:bookmarkStart w:id="0" w:name="_Toc82605288"/>
       <w:r>
         <w:t>Version History</w:t>
       </w:r>
@@ -952,11 +1025,9 @@
             <w:tcW w:w="896" w:type="dxa"/>
           </w:tcPr>
           <w:p>
-            <w:pPr>
-              <w:rPr>
-                <w:lang w:val="en-150"/>
-              </w:rPr>
-            </w:pPr>
+            <w:r>
+              <w:t>1.2</w:t>
+            </w:r>
           </w:p>
         </w:tc>
         <w:tc>
@@ -964,11 +1035,9 @@
             <w:tcW w:w="1367" w:type="dxa"/>
           </w:tcPr>
           <w:p>
-            <w:pPr>
-              <w:rPr>
-                <w:lang w:val="en-150"/>
-              </w:rPr>
-            </w:pPr>
+            <w:r>
+              <w:t>15-09-2021</w:t>
+            </w:r>
           </w:p>
         </w:tc>
         <w:tc>
@@ -976,11 +1045,9 @@
             <w:tcW w:w="6753" w:type="dxa"/>
           </w:tcPr>
           <w:p>
-            <w:pPr>
-              <w:rPr>
-                <w:lang w:val="en-150"/>
-              </w:rPr>
-            </w:pPr>
+            <w:r>
+              <w:t>Added Game Content.</w:t>
+            </w:r>
           </w:p>
         </w:tc>
       </w:tr>
@@ -1005,7 +1072,7 @@
       <w:pPr>
         <w:pStyle w:val="Kop1"/>
       </w:pPr>
-      <w:bookmarkStart w:id="1" w:name="_Toc81488116"/>
+      <w:bookmarkStart w:id="1" w:name="_Toc82605289"/>
       <w:r>
         <w:rPr>
           <w:lang w:val="en-150"/>
@@ -1034,7 +1101,7 @@
       <w:pPr>
         <w:pStyle w:val="Kop1"/>
       </w:pPr>
-      <w:bookmarkStart w:id="2" w:name="_Toc81488117"/>
+      <w:bookmarkStart w:id="2" w:name="_Toc82605290"/>
       <w:r>
         <w:t>Requirements</w:t>
       </w:r>
@@ -1067,7 +1134,7 @@
       <w:pPr>
         <w:pStyle w:val="Kop2"/>
       </w:pPr>
-      <w:bookmarkStart w:id="3" w:name="_Toc81488118"/>
+      <w:bookmarkStart w:id="3" w:name="_Toc82605291"/>
       <w:r>
         <w:t>Functional requirements</w:t>
       </w:r>
@@ -1418,7 +1485,7 @@
       <w:pPr>
         <w:pStyle w:val="Kop2"/>
       </w:pPr>
-      <w:bookmarkStart w:id="4" w:name="_Toc81488119"/>
+      <w:bookmarkStart w:id="4" w:name="_Toc82605292"/>
       <w:r>
         <w:lastRenderedPageBreak/>
         <w:t>Non-functional requirements</w:t>
@@ -1458,7 +1525,7 @@
       <w:pPr>
         <w:pStyle w:val="Kop1"/>
       </w:pPr>
-      <w:bookmarkStart w:id="5" w:name="_Toc81488120"/>
+      <w:bookmarkStart w:id="5" w:name="_Toc82605293"/>
       <w:r>
         <w:lastRenderedPageBreak/>
         <w:t xml:space="preserve">Use </w:t>
@@ -4661,7 +4728,7 @@
       <w:pPr>
         <w:pStyle w:val="Kop1"/>
       </w:pPr>
-      <w:bookmarkStart w:id="6" w:name="_Toc81488121"/>
+      <w:bookmarkStart w:id="6" w:name="_Toc82605294"/>
       <w:r>
         <w:lastRenderedPageBreak/>
         <w:t>Conceptual Model</w:t>
@@ -4788,12 +4855,154 @@
       <w:pPr>
         <w:pStyle w:val="Kop1"/>
       </w:pPr>
-      <w:bookmarkStart w:id="7" w:name="_Toc81488122"/>
+      <w:bookmarkStart w:id="7" w:name="_Toc82605295"/>
+      <w:r>
+        <w:lastRenderedPageBreak/>
+        <w:t>Game Content</w:t>
+      </w:r>
+      <w:bookmarkEnd w:id="7"/>
+    </w:p>
+    <w:p>
+      <w:r>
+        <w:t>The game will contain many different mechanics these mechanics have been split up in individual requirements. This is to both keep in mind the scope of the project and the progress of the game’s functionality.</w:t>
+      </w:r>
+    </w:p>
+    <w:p/>
+    <w:p>
+      <w:pPr>
+        <w:pStyle w:val="Lijstalinea"/>
+        <w:numPr>
+          <w:ilvl w:val="0"/>
+          <w:numId w:val="15"/>
+        </w:numPr>
+      </w:pPr>
+      <w:r>
+        <w:t>The game will have a player who has health, damage and level.</w:t>
+      </w:r>
+    </w:p>
+    <w:p>
+      <w:pPr>
+        <w:pStyle w:val="Lijstalinea"/>
+        <w:numPr>
+          <w:ilvl w:val="0"/>
+          <w:numId w:val="15"/>
+        </w:numPr>
+      </w:pPr>
+      <w:r>
+        <w:t>The player will have an inventory with items such as potions, keys and weapons.</w:t>
+      </w:r>
+    </w:p>
+    <w:p>
+      <w:pPr>
+        <w:pStyle w:val="Lijstalinea"/>
+        <w:numPr>
+          <w:ilvl w:val="0"/>
+          <w:numId w:val="15"/>
+        </w:numPr>
+      </w:pPr>
+      <w:r>
+        <w:t>The weapons will have a durability check making them break over time.</w:t>
+      </w:r>
+    </w:p>
+    <w:p>
+      <w:pPr>
+        <w:pStyle w:val="Lijstalinea"/>
+        <w:numPr>
+          <w:ilvl w:val="0"/>
+          <w:numId w:val="15"/>
+        </w:numPr>
+      </w:pPr>
+      <w:r>
+        <w:t>The game spawn the player in a massive dungeon that all players traverse.</w:t>
+      </w:r>
+    </w:p>
+    <w:p>
+      <w:pPr>
+        <w:pStyle w:val="Lijstalinea"/>
+        <w:numPr>
+          <w:ilvl w:val="0"/>
+          <w:numId w:val="15"/>
+        </w:numPr>
+      </w:pPr>
+      <w:r>
+        <w:t>The player will appear in a random in the dungeon that has not been explored yet.</w:t>
+      </w:r>
+    </w:p>
+    <w:p>
+      <w:pPr>
+        <w:pStyle w:val="Lijstalinea"/>
+        <w:numPr>
+          <w:ilvl w:val="0"/>
+          <w:numId w:val="15"/>
+        </w:numPr>
+      </w:pPr>
+      <w:r>
+        <w:t>Every room will have 1 special event that can happen when entering the room</w:t>
+      </w:r>
+    </w:p>
+    <w:p>
+      <w:pPr>
+        <w:pStyle w:val="Lijstalinea"/>
+        <w:numPr>
+          <w:ilvl w:val="0"/>
+          <w:numId w:val="15"/>
+        </w:numPr>
+      </w:pPr>
+      <w:r>
+        <w:t>The game will not overlap rooms.</w:t>
+      </w:r>
+    </w:p>
+    <w:p>
+      <w:pPr>
+        <w:pStyle w:val="Lijstalinea"/>
+        <w:numPr>
+          <w:ilvl w:val="0"/>
+          <w:numId w:val="15"/>
+        </w:numPr>
+      </w:pPr>
+      <w:r>
+        <w:t>Every room will have a north, east, south and west side. These sides can all contain 1 special occurrence such as a door, person, item.</w:t>
+      </w:r>
+    </w:p>
+    <w:p>
+      <w:pPr>
+        <w:pStyle w:val="Lijstalinea"/>
+        <w:numPr>
+          <w:ilvl w:val="0"/>
+          <w:numId w:val="15"/>
+        </w:numPr>
+      </w:pPr>
+      <w:r>
+        <w:t>Every player will have a map of what they have explored.</w:t>
+      </w:r>
+    </w:p>
+    <w:p>
+      <w:pPr>
+        <w:pStyle w:val="Lijstalinea"/>
+        <w:numPr>
+          <w:ilvl w:val="0"/>
+          <w:numId w:val="15"/>
+        </w:numPr>
+      </w:pPr>
+      <w:r>
+        <w:t>Game events will be based on the player’s level.</w:t>
+      </w:r>
+    </w:p>
+    <w:p>
+      <w:r>
+        <w:br w:type="page"/>
+      </w:r>
+    </w:p>
+    <w:p>
+      <w:pPr>
+        <w:pStyle w:val="Kop1"/>
+      </w:pPr>
+      <w:bookmarkStart w:id="8" w:name="_Toc82605296"/>
       <w:r>
         <w:lastRenderedPageBreak/>
         <w:t>UI Concepts</w:t>
       </w:r>
-      <w:bookmarkEnd w:id="7"/>
+      <w:bookmarkEnd w:id="8"/>
     </w:p>
     <w:p>
       <w:r>
@@ -6180,6 +6389,95 @@
     </w:lvl>
   </w:abstractNum>
   <w:abstractNum w:abstractNumId="10" w15:restartNumberingAfterBreak="0">
+    <w:nsid w:val="3C1002D5"/>
+    <w:multiLevelType w:val="hybridMultilevel"/>
+    <w:tmpl w:val="8B388116"/>
+    <w:lvl w:ilvl="0" w:tplc="0413000F">
+      <w:start w:val="1"/>
+      <w:numFmt w:val="decimal"/>
+      <w:lvlText w:val="%1."/>
+      <w:lvlJc w:val="left"/>
+      <w:pPr>
+        <w:ind w:left="720" w:hanging="360"/>
+      </w:pPr>
+      <w:rPr>
+        <w:rFonts w:hint="default"/>
+      </w:rPr>
+    </w:lvl>
+    <w:lvl w:ilvl="1" w:tplc="04130019" w:tentative="1">
+      <w:start w:val="1"/>
+      <w:numFmt w:val="lowerLetter"/>
+      <w:lvlText w:val="%2."/>
+      <w:lvlJc w:val="left"/>
+      <w:pPr>
+        <w:ind w:left="1440" w:hanging="360"/>
+      </w:pPr>
+    </w:lvl>
+    <w:lvl w:ilvl="2" w:tplc="0413001B" w:tentative="1">
+      <w:start w:val="1"/>
+      <w:numFmt w:val="lowerRoman"/>
+      <w:lvlText w:val="%3."/>
+      <w:lvlJc w:val="right"/>
+      <w:pPr>
+        <w:ind w:left="2160" w:hanging="180"/>
+      </w:pPr>
+    </w:lvl>
+    <w:lvl w:ilvl="3" w:tplc="0413000F" w:tentative="1">
+      <w:start w:val="1"/>
+      <w:numFmt w:val="decimal"/>
+      <w:lvlText w:val="%4."/>
+      <w:lvlJc w:val="left"/>
+      <w:pPr>
+        <w:ind w:left="2880" w:hanging="360"/>
+      </w:pPr>
+    </w:lvl>
+    <w:lvl w:ilvl="4" w:tplc="04130019" w:tentative="1">
+      <w:start w:val="1"/>
+      <w:numFmt w:val="lowerLetter"/>
+      <w:lvlText w:val="%5."/>
+      <w:lvlJc w:val="left"/>
+      <w:pPr>
+        <w:ind w:left="3600" w:hanging="360"/>
+      </w:pPr>
+    </w:lvl>
+    <w:lvl w:ilvl="5" w:tplc="0413001B" w:tentative="1">
+      <w:start w:val="1"/>
+      <w:numFmt w:val="lowerRoman"/>
+      <w:lvlText w:val="%6."/>
+      <w:lvlJc w:val="right"/>
+      <w:pPr>
+        <w:ind w:left="4320" w:hanging="180"/>
+      </w:pPr>
+    </w:lvl>
+    <w:lvl w:ilvl="6" w:tplc="0413000F" w:tentative="1">
+      <w:start w:val="1"/>
+      <w:numFmt w:val="decimal"/>
+      <w:lvlText w:val="%7."/>
+      <w:lvlJc w:val="left"/>
+      <w:pPr>
+        <w:ind w:left="5040" w:hanging="360"/>
+      </w:pPr>
+    </w:lvl>
+    <w:lvl w:ilvl="7" w:tplc="04130019" w:tentative="1">
+      <w:start w:val="1"/>
+      <w:numFmt w:val="lowerLetter"/>
+      <w:lvlText w:val="%8."/>
+      <w:lvlJc w:val="left"/>
+      <w:pPr>
+        <w:ind w:left="5760" w:hanging="360"/>
+      </w:pPr>
+    </w:lvl>
+    <w:lvl w:ilvl="8" w:tplc="0413001B" w:tentative="1">
+      <w:start w:val="1"/>
+      <w:numFmt w:val="lowerRoman"/>
+      <w:lvlText w:val="%9."/>
+      <w:lvlJc w:val="right"/>
+      <w:pPr>
+        <w:ind w:left="6480" w:hanging="180"/>
+      </w:pPr>
+    </w:lvl>
+  </w:abstractNum>
+  <w:abstractNum w:abstractNumId="11" w15:restartNumberingAfterBreak="0">
     <w:nsid w:val="4EFC5364"/>
     <w:multiLevelType w:val="hybridMultilevel"/>
     <w:tmpl w:val="B206354A"/>
@@ -6268,7 +6566,7 @@
       </w:pPr>
     </w:lvl>
   </w:abstractNum>
-  <w:abstractNum w:abstractNumId="11" w15:restartNumberingAfterBreak="0">
+  <w:abstractNum w:abstractNumId="12" w15:restartNumberingAfterBreak="0">
     <w:nsid w:val="4F000046"/>
     <w:multiLevelType w:val="hybridMultilevel"/>
     <w:tmpl w:val="7C986C10"/>
@@ -6357,7 +6655,7 @@
       </w:pPr>
     </w:lvl>
   </w:abstractNum>
-  <w:abstractNum w:abstractNumId="12" w15:restartNumberingAfterBreak="0">
+  <w:abstractNum w:abstractNumId="13" w15:restartNumberingAfterBreak="0">
     <w:nsid w:val="5F9A7150"/>
     <w:multiLevelType w:val="hybridMultilevel"/>
     <w:tmpl w:val="B1B881B2"/>
@@ -6446,7 +6744,7 @@
       </w:pPr>
     </w:lvl>
   </w:abstractNum>
-  <w:abstractNum w:abstractNumId="13" w15:restartNumberingAfterBreak="0">
+  <w:abstractNum w:abstractNumId="14" w15:restartNumberingAfterBreak="0">
     <w:nsid w:val="6A9F2911"/>
     <w:multiLevelType w:val="hybridMultilevel"/>
     <w:tmpl w:val="41524C7C"/>
@@ -6536,7 +6834,7 @@
     </w:lvl>
   </w:abstractNum>
   <w:num w:numId="1">
-    <w:abstractNumId w:val="10"/>
+    <w:abstractNumId w:val="11"/>
   </w:num>
   <w:num w:numId="2">
     <w:abstractNumId w:val="8"/>
@@ -6551,7 +6849,7 @@
     <w:abstractNumId w:val="7"/>
   </w:num>
   <w:num w:numId="6">
-    <w:abstractNumId w:val="12"/>
+    <w:abstractNumId w:val="13"/>
   </w:num>
   <w:num w:numId="7">
     <w:abstractNumId w:val="1"/>
@@ -6563,7 +6861,7 @@
     <w:abstractNumId w:val="2"/>
   </w:num>
   <w:num w:numId="10">
-    <w:abstractNumId w:val="11"/>
+    <w:abstractNumId w:val="12"/>
   </w:num>
   <w:num w:numId="11">
     <w:abstractNumId w:val="5"/>
@@ -6575,7 +6873,10 @@
     <w:abstractNumId w:val="4"/>
   </w:num>
   <w:num w:numId="14">
-    <w:abstractNumId w:val="13"/>
+    <w:abstractNumId w:val="14"/>
+  </w:num>
+  <w:num w:numId="15">
+    <w:abstractNumId w:val="10"/>
   </w:num>
 </w:numbering>
 </file>
@@ -7254,6 +7555,17 @@
       <w:u w:val="single"/>
     </w:rPr>
   </w:style>
+  <w:style w:type="paragraph" w:styleId="Lijstalinea">
+    <w:name w:val="List Paragraph"/>
+    <w:basedOn w:val="Standaard"/>
+    <w:uiPriority w:val="34"/>
+    <w:qFormat/>
+    <w:rsid w:val="00E2710C"/>
+    <w:pPr>
+      <w:ind w:left="720"/>
+      <w:contextualSpacing/>
+    </w:pPr>
+  </w:style>
 </w:styles>
 </file>
 

</xml_diff>

<commit_message>
Added research document and updated ERD
</commit_message>
<xml_diff>
--- a/Documentation/Analysis.docx
+++ b/Documentation/Analysis.docx
@@ -4,24 +4,37 @@
   <w:body>
     <w:p>
       <w:pPr>
-        <w:pStyle w:val="Titel"/>
-      </w:pPr>
-      <w:r>
+        <w:pStyle w:val="Title"/>
+        <w:rPr>
+          <w:lang w:val="nl-NL"/>
+        </w:rPr>
+      </w:pPr>
+      <w:bookmarkStart w:id="0" w:name="_Hlk82773041"/>
+      <w:r>
+        <w:rPr>
+          <w:lang w:val="nl-NL"/>
+        </w:rPr>
         <w:t>Analysis document</w:t>
       </w:r>
     </w:p>
     <w:p>
       <w:pPr>
-        <w:pStyle w:val="Ondertitel"/>
+        <w:pStyle w:val="Subtitle"/>
         <w:spacing w:after="0"/>
-      </w:pPr>
-      <w:r>
+        <w:rPr>
+          <w:lang w:val="nl-NL"/>
+        </w:rPr>
+      </w:pPr>
+      <w:r>
+        <w:rPr>
+          <w:lang w:val="nl-NL"/>
+        </w:rPr>
         <w:t>Thomas van der Molen</w:t>
       </w:r>
     </w:p>
     <w:p>
       <w:pPr>
-        <w:pStyle w:val="Ondertitel"/>
+        <w:pStyle w:val="Subtitle"/>
       </w:pPr>
       <w:r>
         <w:t>IPS3-DB03</w:t>
@@ -54,7 +67,7 @@
     <w:p/>
     <w:tbl>
       <w:tblPr>
-        <w:tblStyle w:val="Tabelraster"/>
+        <w:tblStyle w:val="TableGrid"/>
         <w:tblW w:w="0" w:type="auto"/>
         <w:tblLook w:val="04A0" w:firstRow="1" w:lastRow="0" w:firstColumn="1" w:lastColumn="0" w:noHBand="0" w:noVBand="1"/>
       </w:tblPr>
@@ -170,7 +183,7 @@
               <w:t>1.</w:t>
             </w:r>
             <w:r>
-              <w:t>3</w:t>
+              <w:t>4</w:t>
             </w:r>
           </w:p>
         </w:tc>
@@ -201,7 +214,7 @@
       <w:sdtContent>
         <w:p>
           <w:pPr>
-            <w:pStyle w:val="Kopvaninhoudsopgave"/>
+            <w:pStyle w:val="TOCHeading"/>
           </w:pPr>
           <w:r>
             <w:t>Table of Contents</w:t>
@@ -209,7 +222,7 @@
         </w:p>
         <w:p>
           <w:pPr>
-            <w:pStyle w:val="Inhopg1"/>
+            <w:pStyle w:val="TOC1"/>
             <w:tabs>
               <w:tab w:val="right" w:leader="dot" w:pos="9016"/>
             </w:tabs>
@@ -228,7 +241,7 @@
           <w:r>
             <w:fldChar w:fldCharType="separate"/>
           </w:r>
-          <w:hyperlink w:anchor="_Toc82699274" w:history="1">
+          <w:hyperlink w:anchor="_Toc82779286" w:history="1">
             <w:r>
               <w:rPr>
                 <w:rStyle w:val="Hyperlink"/>
@@ -255,7 +268,7 @@
                 <w:noProof/>
                 <w:webHidden/>
               </w:rPr>
-              <w:instrText xml:space="preserve"> PAGEREF _Toc82699274 \h </w:instrText>
+              <w:instrText xml:space="preserve"> PAGEREF _Toc82779286 \h </w:instrText>
             </w:r>
             <w:r>
               <w:rPr>
@@ -288,7 +301,7 @@
         </w:p>
         <w:p>
           <w:pPr>
-            <w:pStyle w:val="Inhopg1"/>
+            <w:pStyle w:val="TOC1"/>
             <w:tabs>
               <w:tab w:val="right" w:leader="dot" w:pos="9016"/>
             </w:tabs>
@@ -298,7 +311,7 @@
               <w:lang w:val="nl-NL" w:eastAsia="nl-NL"/>
             </w:rPr>
           </w:pPr>
-          <w:hyperlink w:anchor="_Toc82699275" w:history="1">
+          <w:hyperlink w:anchor="_Toc82779287" w:history="1">
             <w:r>
               <w:rPr>
                 <w:rStyle w:val="Hyperlink"/>
@@ -326,7 +339,7 @@
                 <w:noProof/>
                 <w:webHidden/>
               </w:rPr>
-              <w:instrText xml:space="preserve"> PAGEREF _Toc82699275 \h </w:instrText>
+              <w:instrText xml:space="preserve"> PAGEREF _Toc82779287 \h </w:instrText>
             </w:r>
             <w:r>
               <w:rPr>
@@ -359,7 +372,7 @@
         </w:p>
         <w:p>
           <w:pPr>
-            <w:pStyle w:val="Inhopg1"/>
+            <w:pStyle w:val="TOC1"/>
             <w:tabs>
               <w:tab w:val="right" w:leader="dot" w:pos="9016"/>
             </w:tabs>
@@ -369,7 +382,7 @@
               <w:lang w:val="nl-NL" w:eastAsia="nl-NL"/>
             </w:rPr>
           </w:pPr>
-          <w:hyperlink w:anchor="_Toc82699276" w:history="1">
+          <w:hyperlink w:anchor="_Toc82779288" w:history="1">
             <w:r>
               <w:rPr>
                 <w:rStyle w:val="Hyperlink"/>
@@ -396,7 +409,7 @@
                 <w:noProof/>
                 <w:webHidden/>
               </w:rPr>
-              <w:instrText xml:space="preserve"> PAGEREF _Toc82699276 \h </w:instrText>
+              <w:instrText xml:space="preserve"> PAGEREF _Toc82779288 \h </w:instrText>
             </w:r>
             <w:r>
               <w:rPr>
@@ -429,7 +442,7 @@
         </w:p>
         <w:p>
           <w:pPr>
-            <w:pStyle w:val="Inhopg2"/>
+            <w:pStyle w:val="TOC2"/>
             <w:tabs>
               <w:tab w:val="right" w:leader="dot" w:pos="9016"/>
             </w:tabs>
@@ -439,7 +452,7 @@
               <w:lang w:val="nl-NL" w:eastAsia="nl-NL"/>
             </w:rPr>
           </w:pPr>
-          <w:hyperlink w:anchor="_Toc82699277" w:history="1">
+          <w:hyperlink w:anchor="_Toc82779289" w:history="1">
             <w:r>
               <w:rPr>
                 <w:rStyle w:val="Hyperlink"/>
@@ -466,7 +479,7 @@
                 <w:noProof/>
                 <w:webHidden/>
               </w:rPr>
-              <w:instrText xml:space="preserve"> PAGEREF _Toc82699277 \h </w:instrText>
+              <w:instrText xml:space="preserve"> PAGEREF _Toc82779289 \h </w:instrText>
             </w:r>
             <w:r>
               <w:rPr>
@@ -499,7 +512,7 @@
         </w:p>
         <w:p>
           <w:pPr>
-            <w:pStyle w:val="Inhopg2"/>
+            <w:pStyle w:val="TOC2"/>
             <w:tabs>
               <w:tab w:val="right" w:leader="dot" w:pos="9016"/>
             </w:tabs>
@@ -509,7 +522,7 @@
               <w:lang w:val="nl-NL" w:eastAsia="nl-NL"/>
             </w:rPr>
           </w:pPr>
-          <w:hyperlink w:anchor="_Toc82699278" w:history="1">
+          <w:hyperlink w:anchor="_Toc82779290" w:history="1">
             <w:r>
               <w:rPr>
                 <w:rStyle w:val="Hyperlink"/>
@@ -536,7 +549,7 @@
                 <w:noProof/>
                 <w:webHidden/>
               </w:rPr>
-              <w:instrText xml:space="preserve"> PAGEREF _Toc82699278 \h </w:instrText>
+              <w:instrText xml:space="preserve"> PAGEREF _Toc82779290 \h </w:instrText>
             </w:r>
             <w:r>
               <w:rPr>
@@ -556,7 +569,7 @@
                 <w:noProof/>
                 <w:webHidden/>
               </w:rPr>
-              <w:t>4</w:t>
+              <w:t>3</w:t>
             </w:r>
             <w:r>
               <w:rPr>
@@ -569,7 +582,7 @@
         </w:p>
         <w:p>
           <w:pPr>
-            <w:pStyle w:val="Inhopg1"/>
+            <w:pStyle w:val="TOC1"/>
             <w:tabs>
               <w:tab w:val="right" w:leader="dot" w:pos="9016"/>
             </w:tabs>
@@ -579,13 +592,13 @@
               <w:lang w:val="nl-NL" w:eastAsia="nl-NL"/>
             </w:rPr>
           </w:pPr>
-          <w:hyperlink w:anchor="_Toc82699279" w:history="1">
+          <w:hyperlink w:anchor="_Toc82779291" w:history="1">
             <w:r>
               <w:rPr>
                 <w:rStyle w:val="Hyperlink"/>
                 <w:noProof/>
               </w:rPr>
-              <w:t>Use Cases</w:t>
+              <w:t>User stories</w:t>
             </w:r>
             <w:r>
               <w:rPr>
@@ -606,7 +619,7 @@
                 <w:noProof/>
                 <w:webHidden/>
               </w:rPr>
-              <w:instrText xml:space="preserve"> PAGEREF _Toc82699279 \h </w:instrText>
+              <w:instrText xml:space="preserve"> PAGEREF _Toc82779291 \h </w:instrText>
             </w:r>
             <w:r>
               <w:rPr>
@@ -626,7 +639,7 @@
                 <w:noProof/>
                 <w:webHidden/>
               </w:rPr>
-              <w:t>5</w:t>
+              <w:t>4</w:t>
             </w:r>
             <w:r>
               <w:rPr>
@@ -639,7 +652,7 @@
         </w:p>
         <w:p>
           <w:pPr>
-            <w:pStyle w:val="Inhopg1"/>
+            <w:pStyle w:val="TOC1"/>
             <w:tabs>
               <w:tab w:val="right" w:leader="dot" w:pos="9016"/>
             </w:tabs>
@@ -649,13 +662,13 @@
               <w:lang w:val="nl-NL" w:eastAsia="nl-NL"/>
             </w:rPr>
           </w:pPr>
-          <w:hyperlink w:anchor="_Toc82699280" w:history="1">
+          <w:hyperlink w:anchor="_Toc82779292" w:history="1">
             <w:r>
               <w:rPr>
                 <w:rStyle w:val="Hyperlink"/>
                 <w:noProof/>
               </w:rPr>
-              <w:t>Conceptual Model</w:t>
+              <w:t>Use Cases</w:t>
             </w:r>
             <w:r>
               <w:rPr>
@@ -676,7 +689,7 @@
                 <w:noProof/>
                 <w:webHidden/>
               </w:rPr>
-              <w:instrText xml:space="preserve"> PAGEREF _Toc82699280 \h </w:instrText>
+              <w:instrText xml:space="preserve"> PAGEREF _Toc82779292 \h </w:instrText>
             </w:r>
             <w:r>
               <w:rPr>
@@ -696,7 +709,7 @@
                 <w:noProof/>
                 <w:webHidden/>
               </w:rPr>
-              <w:t>8</w:t>
+              <w:t>5</w:t>
             </w:r>
             <w:r>
               <w:rPr>
@@ -709,7 +722,7 @@
         </w:p>
         <w:p>
           <w:pPr>
-            <w:pStyle w:val="Inhopg1"/>
+            <w:pStyle w:val="TOC1"/>
             <w:tabs>
               <w:tab w:val="right" w:leader="dot" w:pos="9016"/>
             </w:tabs>
@@ -719,13 +732,13 @@
               <w:lang w:val="nl-NL" w:eastAsia="nl-NL"/>
             </w:rPr>
           </w:pPr>
-          <w:hyperlink w:anchor="_Toc82699281" w:history="1">
+          <w:hyperlink w:anchor="_Toc82779293" w:history="1">
             <w:r>
               <w:rPr>
                 <w:rStyle w:val="Hyperlink"/>
                 <w:noProof/>
               </w:rPr>
-              <w:t>Game Content</w:t>
+              <w:t>Conceptual Model</w:t>
             </w:r>
             <w:r>
               <w:rPr>
@@ -746,7 +759,7 @@
                 <w:noProof/>
                 <w:webHidden/>
               </w:rPr>
-              <w:instrText xml:space="preserve"> PAGEREF _Toc82699281 \h </w:instrText>
+              <w:instrText xml:space="preserve"> PAGEREF _Toc82779293 \h </w:instrText>
             </w:r>
             <w:r>
               <w:rPr>
@@ -766,7 +779,7 @@
                 <w:noProof/>
                 <w:webHidden/>
               </w:rPr>
-              <w:t>9</w:t>
+              <w:t>8</w:t>
             </w:r>
             <w:r>
               <w:rPr>
@@ -779,7 +792,7 @@
         </w:p>
         <w:p>
           <w:pPr>
-            <w:pStyle w:val="Inhopg1"/>
+            <w:pStyle w:val="TOC1"/>
             <w:tabs>
               <w:tab w:val="right" w:leader="dot" w:pos="9016"/>
             </w:tabs>
@@ -789,13 +802,13 @@
               <w:lang w:val="nl-NL" w:eastAsia="nl-NL"/>
             </w:rPr>
           </w:pPr>
-          <w:hyperlink w:anchor="_Toc82699282" w:history="1">
+          <w:hyperlink w:anchor="_Toc82779294" w:history="1">
             <w:r>
               <w:rPr>
                 <w:rStyle w:val="Hyperlink"/>
                 <w:noProof/>
               </w:rPr>
-              <w:t>UI Concepts</w:t>
+              <w:t>Game Content</w:t>
             </w:r>
             <w:r>
               <w:rPr>
@@ -816,7 +829,7 @@
                 <w:noProof/>
                 <w:webHidden/>
               </w:rPr>
-              <w:instrText xml:space="preserve"> PAGEREF _Toc82699282 \h </w:instrText>
+              <w:instrText xml:space="preserve"> PAGEREF _Toc82779294 \h </w:instrText>
             </w:r>
             <w:r>
               <w:rPr>
@@ -836,7 +849,7 @@
                 <w:noProof/>
                 <w:webHidden/>
               </w:rPr>
-              <w:t>10</w:t>
+              <w:t>9</w:t>
             </w:r>
             <w:r>
               <w:rPr>
@@ -849,7 +862,7 @@
         </w:p>
         <w:p>
           <w:pPr>
-            <w:pStyle w:val="Inhopg1"/>
+            <w:pStyle w:val="TOC1"/>
             <w:tabs>
               <w:tab w:val="right" w:leader="dot" w:pos="9016"/>
             </w:tabs>
@@ -859,12 +872,82 @@
               <w:lang w:val="nl-NL" w:eastAsia="nl-NL"/>
             </w:rPr>
           </w:pPr>
-          <w:hyperlink w:anchor="_Toc82699283" w:history="1">
+          <w:hyperlink w:anchor="_Toc82779295" w:history="1">
             <w:r>
               <w:rPr>
                 <w:rStyle w:val="Hyperlink"/>
                 <w:noProof/>
               </w:rPr>
+              <w:t>UI Concepts</w:t>
+            </w:r>
+            <w:r>
+              <w:rPr>
+                <w:noProof/>
+                <w:webHidden/>
+              </w:rPr>
+              <w:tab/>
+            </w:r>
+            <w:r>
+              <w:rPr>
+                <w:noProof/>
+                <w:webHidden/>
+              </w:rPr>
+              <w:fldChar w:fldCharType="begin"/>
+            </w:r>
+            <w:r>
+              <w:rPr>
+                <w:noProof/>
+                <w:webHidden/>
+              </w:rPr>
+              <w:instrText xml:space="preserve"> PAGEREF _Toc82779295 \h </w:instrText>
+            </w:r>
+            <w:r>
+              <w:rPr>
+                <w:noProof/>
+                <w:webHidden/>
+              </w:rPr>
+            </w:r>
+            <w:r>
+              <w:rPr>
+                <w:noProof/>
+                <w:webHidden/>
+              </w:rPr>
+              <w:fldChar w:fldCharType="separate"/>
+            </w:r>
+            <w:r>
+              <w:rPr>
+                <w:noProof/>
+                <w:webHidden/>
+              </w:rPr>
+              <w:t>10</w:t>
+            </w:r>
+            <w:r>
+              <w:rPr>
+                <w:noProof/>
+                <w:webHidden/>
+              </w:rPr>
+              <w:fldChar w:fldCharType="end"/>
+            </w:r>
+          </w:hyperlink>
+        </w:p>
+        <w:p>
+          <w:pPr>
+            <w:pStyle w:val="TOC1"/>
+            <w:tabs>
+              <w:tab w:val="right" w:leader="dot" w:pos="9016"/>
+            </w:tabs>
+            <w:rPr>
+              <w:rFonts w:eastAsiaTheme="minorEastAsia"/>
+              <w:noProof/>
+              <w:lang w:val="nl-NL" w:eastAsia="nl-NL"/>
+            </w:rPr>
+          </w:pPr>
+          <w:hyperlink w:anchor="_Toc82779296" w:history="1">
+            <w:r>
+              <w:rPr>
+                <w:rStyle w:val="Hyperlink"/>
+                <w:noProof/>
+              </w:rPr>
               <w:t>ERD</w:t>
             </w:r>
             <w:r>
@@ -886,7 +969,7 @@
                 <w:noProof/>
                 <w:webHidden/>
               </w:rPr>
-              <w:instrText xml:space="preserve"> PAGEREF _Toc82699283 \h </w:instrText>
+              <w:instrText xml:space="preserve"> PAGEREF _Toc82779296 \h </w:instrText>
             </w:r>
             <w:r>
               <w:rPr>
@@ -931,17 +1014,17 @@
     <w:p/>
     <w:p>
       <w:pPr>
-        <w:pStyle w:val="Kop1"/>
-      </w:pPr>
-      <w:bookmarkStart w:id="0" w:name="_Toc82699274"/>
+        <w:pStyle w:val="Heading1"/>
+      </w:pPr>
+      <w:bookmarkStart w:id="1" w:name="_Toc82779286"/>
       <w:r>
         <w:t>Version History</w:t>
       </w:r>
-      <w:bookmarkEnd w:id="0"/>
+      <w:bookmarkEnd w:id="1"/>
     </w:p>
     <w:tbl>
       <w:tblPr>
-        <w:tblStyle w:val="Tabelraster"/>
+        <w:tblStyle w:val="TableGrid"/>
         <w:tblW w:w="0" w:type="auto"/>
         <w:tblLook w:val="04A0" w:firstRow="1" w:lastRow="0" w:firstColumn="1" w:lastColumn="0" w:noHBand="0" w:noVBand="1"/>
       </w:tblPr>
@@ -1077,7 +1160,15 @@
           </w:tcPr>
           <w:p>
             <w:r>
-              <w:t>Added more requirements and made Requirements into MoSCoW, added use cases</w:t>
+              <w:t xml:space="preserve">Added more requirements and made Requirements into </w:t>
+            </w:r>
+            <w:proofErr w:type="spellStart"/>
+            <w:r>
+              <w:t>MoSCoW</w:t>
+            </w:r>
+            <w:proofErr w:type="spellEnd"/>
+            <w:r>
+              <w:t>, added use cases</w:t>
             </w:r>
             <w:r>
               <w:t>.</w:t>
@@ -1145,6 +1236,38 @@
           <w:p>
             <w:r>
               <w:t>Added ERD.</w:t>
+            </w:r>
+          </w:p>
+        </w:tc>
+      </w:tr>
+      <w:tr>
+        <w:tc>
+          <w:tcPr>
+            <w:tcW w:w="896" w:type="dxa"/>
+          </w:tcPr>
+          <w:p>
+            <w:r>
+              <w:t>1.4</w:t>
+            </w:r>
+          </w:p>
+        </w:tc>
+        <w:tc>
+          <w:tcPr>
+            <w:tcW w:w="1367" w:type="dxa"/>
+          </w:tcPr>
+          <w:p>
+            <w:r>
+              <w:t>17-09-2021</w:t>
+            </w:r>
+          </w:p>
+        </w:tc>
+        <w:tc>
+          <w:tcPr>
+            <w:tcW w:w="6753" w:type="dxa"/>
+          </w:tcPr>
+          <w:p>
+            <w:r>
+              <w:t>Added User stories.</w:t>
             </w:r>
           </w:p>
         </w:tc>
@@ -1168,9 +1291,9 @@
     </w:p>
     <w:p>
       <w:pPr>
-        <w:pStyle w:val="Kop1"/>
-      </w:pPr>
-      <w:bookmarkStart w:id="1" w:name="_Toc82699275"/>
+        <w:pStyle w:val="Heading1"/>
+      </w:pPr>
+      <w:bookmarkStart w:id="2" w:name="_Toc82779287"/>
       <w:r>
         <w:rPr>
           <w:lang w:val="en-150"/>
@@ -1178,8 +1301,9 @@
         <w:lastRenderedPageBreak/>
         <w:t>Introduction</w:t>
       </w:r>
-      <w:bookmarkEnd w:id="1"/>
-    </w:p>
+      <w:bookmarkEnd w:id="2"/>
+    </w:p>
+    <w:bookmarkEnd w:id="0"/>
     <w:p>
       <w:r>
         <w:t>In this application you can p</w:t>
@@ -1197,17 +1321,17 @@
     <w:p/>
     <w:p>
       <w:pPr>
-        <w:pStyle w:val="Kop1"/>
-      </w:pPr>
-      <w:bookmarkStart w:id="2" w:name="_Toc82699276"/>
+        <w:pStyle w:val="Heading1"/>
+      </w:pPr>
+      <w:bookmarkStart w:id="3" w:name="_Toc82779288"/>
       <w:r>
         <w:t>Requirements</w:t>
       </w:r>
-      <w:bookmarkEnd w:id="2"/>
-    </w:p>
-    <w:p>
-      <w:pPr>
-        <w:pStyle w:val="Ondertitel"/>
+      <w:bookmarkEnd w:id="3"/>
+    </w:p>
+    <w:p>
+      <w:pPr>
+        <w:pStyle w:val="Subtitle"/>
       </w:pPr>
       <w:r>
         <w:t>Requirements</w:t>
@@ -1230,13 +1354,13 @@
     </w:p>
     <w:p>
       <w:pPr>
-        <w:pStyle w:val="Kop2"/>
-      </w:pPr>
-      <w:bookmarkStart w:id="3" w:name="_Toc82699277"/>
+        <w:pStyle w:val="Heading2"/>
+      </w:pPr>
+      <w:bookmarkStart w:id="4" w:name="_Toc82779289"/>
       <w:r>
         <w:t>Functional requirements</w:t>
       </w:r>
-      <w:bookmarkEnd w:id="3"/>
+      <w:bookmarkEnd w:id="4"/>
     </w:p>
     <w:p>
       <w:pPr>
@@ -1259,19 +1383,10 @@
         <w:spacing w:after="0"/>
       </w:pPr>
       <w:r>
-        <w:t xml:space="preserve">FR-01 The user can start a </w:t>
-      </w:r>
-      <w:r>
-        <w:t xml:space="preserve">new </w:t>
-      </w:r>
-      <w:r>
-        <w:t>adventure.</w:t>
-      </w:r>
-    </w:p>
-    <w:p>
-      <w:r>
-        <w:tab/>
-        <w:t>Q-01.1 The user will get notified if an adventure already exists on account.</w:t>
+        <w:t>FR-01 The user can start a</w:t>
+      </w:r>
+      <w:r>
+        <w:t>n adventure.</w:t>
       </w:r>
     </w:p>
     <w:p>
@@ -1331,10 +1446,16 @@
         <w:t>3</w:t>
       </w:r>
       <w:r>
-        <w:t xml:space="preserve"> The user can see a leaderboard of finished </w:t>
-      </w:r>
-      <w:r>
-        <w:t>adventures</w:t>
+        <w:t xml:space="preserve"> The user can see a leaderboard of </w:t>
+      </w:r>
+      <w:r>
+        <w:t>adventure</w:t>
+      </w:r>
+      <w:r>
+        <w:t>r</w:t>
+      </w:r>
+      <w:r>
+        <w:t>s</w:t>
       </w:r>
       <w:r>
         <w:t>.</w:t>
@@ -1384,7 +1505,7 @@
         <w:t>5</w:t>
       </w:r>
       <w:r>
-        <w:t xml:space="preserve"> The user can choose to not show their finished adventures on the leaderboards.</w:t>
+        <w:t xml:space="preserve"> The user can choose to not show their adventures on the leaderboards.</w:t>
       </w:r>
     </w:p>
     <w:p>
@@ -1421,7 +1542,13 @@
         <w:t>7</w:t>
       </w:r>
       <w:r>
-        <w:t xml:space="preserve"> The user can see his own completed adventures.</w:t>
+        <w:t xml:space="preserve"> The user can see his own adventure</w:t>
+      </w:r>
+      <w:r>
+        <w:t>r</w:t>
+      </w:r>
+      <w:r>
+        <w:t>s.</w:t>
       </w:r>
     </w:p>
     <w:p>
@@ -1473,7 +1600,7 @@
         <w:t>10</w:t>
       </w:r>
       <w:r>
-        <w:t xml:space="preserve"> The user can access all saved/finished adventures and user information.</w:t>
+        <w:t xml:space="preserve"> The user can access all saved adventures and user information.</w:t>
       </w:r>
     </w:p>
     <w:p>
@@ -1491,7 +1618,13 @@
         <w:t>.</w:t>
       </w:r>
       <w:r>
-        <w:t>1 The user has to be an admin.</w:t>
+        <w:t xml:space="preserve">1 The user </w:t>
+      </w:r>
+      <w:r>
+        <w:t>must</w:t>
+      </w:r>
+      <w:r>
+        <w:t xml:space="preserve"> be an admin.</w:t>
       </w:r>
     </w:p>
     <w:p>
@@ -1531,7 +1664,13 @@
         <w:t>2</w:t>
       </w:r>
       <w:r>
-        <w:t xml:space="preserve"> The user can post comments on finished adventures.</w:t>
+        <w:t xml:space="preserve"> The user can post comments</w:t>
+      </w:r>
+      <w:r>
+        <w:t xml:space="preserve"> on the leaderboards</w:t>
+      </w:r>
+      <w:r>
+        <w:t>.</w:t>
       </w:r>
     </w:p>
     <w:p>
@@ -1581,22 +1720,22 @@
     <w:p/>
     <w:p>
       <w:pPr>
-        <w:pStyle w:val="Kop2"/>
-      </w:pPr>
-      <w:bookmarkStart w:id="4" w:name="_Toc82699278"/>
+        <w:pStyle w:val="Heading2"/>
+      </w:pPr>
+      <w:bookmarkStart w:id="5" w:name="_Toc82779290"/>
+      <w:r>
+        <w:t>Non-functional requirements</w:t>
+      </w:r>
+      <w:bookmarkEnd w:id="5"/>
+    </w:p>
+    <w:p>
+      <w:r>
+        <w:t>NFR-01 The user will get a feedback notification when sending data.</w:t>
+      </w:r>
+    </w:p>
+    <w:p>
       <w:r>
         <w:lastRenderedPageBreak/>
-        <w:t>Non-functional requirements</w:t>
-      </w:r>
-      <w:bookmarkEnd w:id="4"/>
-    </w:p>
-    <w:p>
-      <w:r>
-        <w:t>NFR-01 The user will get a feedback notification when sending data.</w:t>
-      </w:r>
-    </w:p>
-    <w:p>
-      <w:r>
         <w:t>NFR-02 Actions submitted in games will give feedback that it has been executed.</w:t>
       </w:r>
     </w:p>
@@ -1614,16 +1753,80 @@
         <w:t>Q-03.1 The response delay cannot be longer than 500 milliseconds</w:t>
       </w:r>
     </w:p>
-    <w:p>
+    <w:p/>
+    <w:p>
+      <w:pPr>
+        <w:pStyle w:val="Heading1"/>
+      </w:pPr>
+      <w:bookmarkStart w:id="6" w:name="_Toc82779291"/>
+      <w:r>
+        <w:t>User stories</w:t>
+      </w:r>
+      <w:bookmarkEnd w:id="6"/>
+    </w:p>
+    <w:p>
+      <w:r>
+        <w:t>US-01 As a user I can easily create an account and login.</w:t>
+      </w:r>
+    </w:p>
+    <w:p>
+      <w:r>
+        <w:t>US-02 As a user I can clearly see a leaderboard of the top users.</w:t>
+      </w:r>
+    </w:p>
+    <w:p>
+      <w:r>
+        <w:t>US-03 As a user I can easily start or resume an adventure.</w:t>
+      </w:r>
+    </w:p>
+    <w:p>
+      <w:r>
+        <w:t>US-04 As a user I can clearly see all useable commands during the game.</w:t>
+      </w:r>
+    </w:p>
+    <w:p>
+      <w:r>
+        <w:t>US-05 As a user I can easily see and use any items I have.</w:t>
+      </w:r>
+    </w:p>
+    <w:p>
+      <w:r>
+        <w:t>US-06 As a user I have a map showing all rooms I have discovered.</w:t>
+      </w:r>
+    </w:p>
+    <w:p>
+      <w:r>
+        <w:t>US-07 As a user I can explore rooms and interact with object in the room.</w:t>
+      </w:r>
+    </w:p>
+    <w:p>
+      <w:r>
+        <w:t>US-08 As a user I can engage in combat against enemies.</w:t>
+      </w:r>
+    </w:p>
+    <w:p>
+      <w:r>
+        <w:t>US-09 As a user I can quit an adventure and resume at any time.</w:t>
+      </w:r>
+    </w:p>
+    <w:p>
+      <w:r>
+        <w:t>US-10 As a user I want to have a unique experience from other users.</w:t>
+      </w:r>
+    </w:p>
+    <w:p>
+      <w:r>
+        <w:t>US-11 As a user I can customize my account.</w:t>
+      </w:r>
       <w:r>
         <w:br w:type="page"/>
       </w:r>
     </w:p>
     <w:p>
       <w:pPr>
-        <w:pStyle w:val="Kop1"/>
-      </w:pPr>
-      <w:bookmarkStart w:id="5" w:name="_Toc82699279"/>
+        <w:pStyle w:val="Heading1"/>
+      </w:pPr>
+      <w:bookmarkStart w:id="7" w:name="_Toc82779292"/>
       <w:r>
         <w:lastRenderedPageBreak/>
         <w:t xml:space="preserve">Use </w:t>
@@ -1634,11 +1837,11 @@
       <w:r>
         <w:t>ases</w:t>
       </w:r>
-      <w:bookmarkEnd w:id="5"/>
+      <w:bookmarkEnd w:id="7"/>
     </w:p>
     <w:tbl>
       <w:tblPr>
-        <w:tblStyle w:val="Tabelraster"/>
+        <w:tblStyle w:val="TableGrid"/>
         <w:tblW w:w="0" w:type="auto"/>
         <w:tblLook w:val="04A0" w:firstRow="1" w:lastRow="0" w:firstColumn="1" w:lastColumn="0" w:noHBand="0" w:noVBand="1"/>
       </w:tblPr>
@@ -1688,7 +1891,7 @@
           </w:tcPr>
           <w:p>
             <w:pPr>
-              <w:pStyle w:val="Geenafstand"/>
+              <w:pStyle w:val="NoSpacing"/>
               <w:rPr>
                 <w:b/>
                 <w:bCs/>
@@ -1724,7 +1927,7 @@
           </w:tcPr>
           <w:p>
             <w:pPr>
-              <w:pStyle w:val="Geenafstand"/>
+              <w:pStyle w:val="NoSpacing"/>
               <w:rPr>
                 <w:lang w:val="en-US"/>
               </w:rPr>
@@ -1746,7 +1949,7 @@
           </w:tcPr>
           <w:p>
             <w:pPr>
-              <w:pStyle w:val="Geenafstand"/>
+              <w:pStyle w:val="NoSpacing"/>
               <w:rPr>
                 <w:lang w:val="en-US"/>
               </w:rPr>
@@ -1773,7 +1976,7 @@
           </w:tcPr>
           <w:p>
             <w:pPr>
-              <w:pStyle w:val="Geenafstand"/>
+              <w:pStyle w:val="NoSpacing"/>
               <w:rPr>
                 <w:lang w:val="en-US"/>
               </w:rPr>
@@ -1792,7 +1995,7 @@
           </w:tcPr>
           <w:p>
             <w:pPr>
-              <w:pStyle w:val="Geenafstand"/>
+              <w:pStyle w:val="NoSpacing"/>
               <w:rPr>
                 <w:lang w:val="en-US"/>
               </w:rPr>
@@ -1813,7 +2016,7 @@
           </w:tcPr>
           <w:p>
             <w:pPr>
-              <w:pStyle w:val="Geenafstand"/>
+              <w:pStyle w:val="NoSpacing"/>
               <w:rPr>
                 <w:lang w:val="en-US"/>
               </w:rPr>
@@ -1838,7 +2041,7 @@
           </w:tcPr>
           <w:p>
             <w:pPr>
-              <w:pStyle w:val="Geenafstand"/>
+              <w:pStyle w:val="NoSpacing"/>
               <w:rPr>
                 <w:lang w:val="en-US"/>
               </w:rPr>
@@ -1859,7 +2062,7 @@
           </w:tcPr>
           <w:p>
             <w:pPr>
-              <w:pStyle w:val="Geenafstand"/>
+              <w:pStyle w:val="NoSpacing"/>
               <w:rPr>
                 <w:lang w:val="en-US"/>
               </w:rPr>
@@ -1878,7 +2081,7 @@
           </w:tcPr>
           <w:p>
             <w:pPr>
-              <w:pStyle w:val="Geenafstand"/>
+              <w:pStyle w:val="NoSpacing"/>
               <w:numPr>
                 <w:ilvl w:val="0"/>
                 <w:numId w:val="3"/>
@@ -1896,7 +2099,7 @@
           </w:p>
           <w:p>
             <w:pPr>
-              <w:pStyle w:val="Geenafstand"/>
+              <w:pStyle w:val="NoSpacing"/>
               <w:numPr>
                 <w:ilvl w:val="0"/>
                 <w:numId w:val="3"/>
@@ -1914,7 +2117,7 @@
           </w:p>
           <w:p>
             <w:pPr>
-              <w:pStyle w:val="Geenafstand"/>
+              <w:pStyle w:val="NoSpacing"/>
               <w:numPr>
                 <w:ilvl w:val="0"/>
                 <w:numId w:val="3"/>
@@ -1932,7 +2135,7 @@
           </w:p>
           <w:p>
             <w:pPr>
-              <w:pStyle w:val="Geenafstand"/>
+              <w:pStyle w:val="NoSpacing"/>
               <w:numPr>
                 <w:ilvl w:val="0"/>
                 <w:numId w:val="3"/>
@@ -1969,7 +2172,7 @@
           </w:tcPr>
           <w:p>
             <w:pPr>
-              <w:pStyle w:val="Geenafstand"/>
+              <w:pStyle w:val="NoSpacing"/>
               <w:rPr>
                 <w:lang w:val="en-US"/>
               </w:rPr>
@@ -1988,7 +2191,7 @@
           </w:tcPr>
           <w:p>
             <w:pPr>
-              <w:pStyle w:val="Geenafstand"/>
+              <w:pStyle w:val="NoSpacing"/>
               <w:numPr>
                 <w:ilvl w:val="0"/>
                 <w:numId w:val="4"/>
@@ -2013,7 +2216,7 @@
           </w:tcPr>
           <w:p>
             <w:pPr>
-              <w:pStyle w:val="Geenafstand"/>
+              <w:pStyle w:val="NoSpacing"/>
               <w:rPr>
                 <w:lang w:val="en-US"/>
               </w:rPr>
@@ -2032,7 +2235,7 @@
           </w:tcPr>
           <w:p>
             <w:pPr>
-              <w:pStyle w:val="Geenafstand"/>
+              <w:pStyle w:val="NoSpacing"/>
               <w:rPr>
                 <w:lang w:val="en-US"/>
               </w:rPr>
@@ -2050,7 +2253,7 @@
     <w:p/>
     <w:tbl>
       <w:tblPr>
-        <w:tblStyle w:val="Tabelraster"/>
+        <w:tblStyle w:val="TableGrid"/>
         <w:tblW w:w="0" w:type="auto"/>
         <w:tblLook w:val="04A0" w:firstRow="1" w:lastRow="0" w:firstColumn="1" w:lastColumn="0" w:noHBand="0" w:noVBand="1"/>
       </w:tblPr>
@@ -2100,7 +2303,7 @@
           </w:tcPr>
           <w:p>
             <w:pPr>
-              <w:pStyle w:val="Geenafstand"/>
+              <w:pStyle w:val="NoSpacing"/>
               <w:rPr>
                 <w:b/>
                 <w:bCs/>
@@ -2144,7 +2347,7 @@
           </w:tcPr>
           <w:p>
             <w:pPr>
-              <w:pStyle w:val="Geenafstand"/>
+              <w:pStyle w:val="NoSpacing"/>
               <w:rPr>
                 <w:lang w:val="en-US"/>
               </w:rPr>
@@ -2166,7 +2369,7 @@
           </w:tcPr>
           <w:p>
             <w:pPr>
-              <w:pStyle w:val="Geenafstand"/>
+              <w:pStyle w:val="NoSpacing"/>
               <w:rPr>
                 <w:lang w:val="en-US"/>
               </w:rPr>
@@ -2187,7 +2390,7 @@
           </w:tcPr>
           <w:p>
             <w:pPr>
-              <w:pStyle w:val="Geenafstand"/>
+              <w:pStyle w:val="NoSpacing"/>
               <w:rPr>
                 <w:lang w:val="en-US"/>
               </w:rPr>
@@ -2206,7 +2409,7 @@
           </w:tcPr>
           <w:p>
             <w:pPr>
-              <w:pStyle w:val="Geenafstand"/>
+              <w:pStyle w:val="NoSpacing"/>
               <w:rPr>
                 <w:lang w:val="en-US"/>
               </w:rPr>
@@ -2227,7 +2430,7 @@
           </w:tcPr>
           <w:p>
             <w:pPr>
-              <w:pStyle w:val="Geenafstand"/>
+              <w:pStyle w:val="NoSpacing"/>
               <w:rPr>
                 <w:lang w:val="en-US"/>
               </w:rPr>
@@ -2252,7 +2455,7 @@
           </w:tcPr>
           <w:p>
             <w:pPr>
-              <w:pStyle w:val="Geenafstand"/>
+              <w:pStyle w:val="NoSpacing"/>
               <w:rPr>
                 <w:lang w:val="en-US"/>
               </w:rPr>
@@ -2273,7 +2476,7 @@
           </w:tcPr>
           <w:p>
             <w:pPr>
-              <w:pStyle w:val="Geenafstand"/>
+              <w:pStyle w:val="NoSpacing"/>
               <w:rPr>
                 <w:lang w:val="en-US"/>
               </w:rPr>
@@ -2292,7 +2495,7 @@
           </w:tcPr>
           <w:p>
             <w:pPr>
-              <w:pStyle w:val="Geenafstand"/>
+              <w:pStyle w:val="NoSpacing"/>
               <w:numPr>
                 <w:ilvl w:val="0"/>
                 <w:numId w:val="5"/>
@@ -2310,7 +2513,7 @@
           </w:p>
           <w:p>
             <w:pPr>
-              <w:pStyle w:val="Geenafstand"/>
+              <w:pStyle w:val="NoSpacing"/>
               <w:numPr>
                 <w:ilvl w:val="0"/>
                 <w:numId w:val="5"/>
@@ -2328,7 +2531,7 @@
           </w:p>
           <w:p>
             <w:pPr>
-              <w:pStyle w:val="Geenafstand"/>
+              <w:pStyle w:val="NoSpacing"/>
               <w:numPr>
                 <w:ilvl w:val="0"/>
                 <w:numId w:val="5"/>
@@ -2341,12 +2544,26 @@
               <w:rPr>
                 <w:lang w:val="en-US"/>
               </w:rPr>
-              <w:t>System shows form with username, email and password</w:t>
-            </w:r>
-          </w:p>
-          <w:p>
-            <w:pPr>
-              <w:pStyle w:val="Geenafstand"/>
+              <w:t xml:space="preserve">System shows form with username, </w:t>
+            </w:r>
+            <w:proofErr w:type="gramStart"/>
+            <w:r>
+              <w:rPr>
+                <w:lang w:val="en-US"/>
+              </w:rPr>
+              <w:t>email</w:t>
+            </w:r>
+            <w:proofErr w:type="gramEnd"/>
+            <w:r>
+              <w:rPr>
+                <w:lang w:val="en-US"/>
+              </w:rPr>
+              <w:t xml:space="preserve"> and password</w:t>
+            </w:r>
+          </w:p>
+          <w:p>
+            <w:pPr>
+              <w:pStyle w:val="NoSpacing"/>
               <w:numPr>
                 <w:ilvl w:val="0"/>
                 <w:numId w:val="5"/>
@@ -2364,7 +2581,7 @@
           </w:p>
           <w:p>
             <w:pPr>
-              <w:pStyle w:val="Geenafstand"/>
+              <w:pStyle w:val="NoSpacing"/>
               <w:numPr>
                 <w:ilvl w:val="0"/>
                 <w:numId w:val="5"/>
@@ -2382,7 +2599,7 @@
           </w:p>
           <w:p>
             <w:pPr>
-              <w:pStyle w:val="Geenafstand"/>
+              <w:pStyle w:val="NoSpacing"/>
               <w:numPr>
                 <w:ilvl w:val="0"/>
                 <w:numId w:val="5"/>
@@ -2407,7 +2624,7 @@
           </w:tcPr>
           <w:p>
             <w:pPr>
-              <w:pStyle w:val="Geenafstand"/>
+              <w:pStyle w:val="NoSpacing"/>
               <w:rPr>
                 <w:lang w:val="en-US"/>
               </w:rPr>
@@ -2426,7 +2643,7 @@
           </w:tcPr>
           <w:p>
             <w:pPr>
-              <w:pStyle w:val="Geenafstand"/>
+              <w:pStyle w:val="NoSpacing"/>
               <w:numPr>
                 <w:ilvl w:val="0"/>
                 <w:numId w:val="6"/>
@@ -2444,7 +2661,7 @@
           </w:p>
           <w:p>
             <w:pPr>
-              <w:pStyle w:val="Geenafstand"/>
+              <w:pStyle w:val="NoSpacing"/>
               <w:numPr>
                 <w:ilvl w:val="0"/>
                 <w:numId w:val="6"/>
@@ -2469,7 +2686,7 @@
           </w:tcPr>
           <w:p>
             <w:pPr>
-              <w:pStyle w:val="Geenafstand"/>
+              <w:pStyle w:val="NoSpacing"/>
               <w:rPr>
                 <w:lang w:val="en-US"/>
               </w:rPr>
@@ -2488,7 +2705,7 @@
           </w:tcPr>
           <w:p>
             <w:pPr>
-              <w:pStyle w:val="Geenafstand"/>
+              <w:pStyle w:val="NoSpacing"/>
               <w:rPr>
                 <w:lang w:val="en-US"/>
               </w:rPr>
@@ -2506,7 +2723,7 @@
     <w:p/>
     <w:tbl>
       <w:tblPr>
-        <w:tblStyle w:val="Tabelraster"/>
+        <w:tblStyle w:val="TableGrid"/>
         <w:tblW w:w="0" w:type="auto"/>
         <w:tblLook w:val="04A0" w:firstRow="1" w:lastRow="0" w:firstColumn="1" w:lastColumn="0" w:noHBand="0" w:noVBand="1"/>
       </w:tblPr>
@@ -2556,7 +2773,7 @@
           </w:tcPr>
           <w:p>
             <w:pPr>
-              <w:pStyle w:val="Geenafstand"/>
+              <w:pStyle w:val="NoSpacing"/>
               <w:rPr>
                 <w:b/>
                 <w:bCs/>
@@ -2608,7 +2825,7 @@
           </w:tcPr>
           <w:p>
             <w:pPr>
-              <w:pStyle w:val="Geenafstand"/>
+              <w:pStyle w:val="NoSpacing"/>
               <w:rPr>
                 <w:lang w:val="en-US"/>
               </w:rPr>
@@ -2630,7 +2847,7 @@
           </w:tcPr>
           <w:p>
             <w:pPr>
-              <w:pStyle w:val="Geenafstand"/>
+              <w:pStyle w:val="NoSpacing"/>
               <w:rPr>
                 <w:lang w:val="en-US"/>
               </w:rPr>
@@ -2651,7 +2868,7 @@
           </w:tcPr>
           <w:p>
             <w:pPr>
-              <w:pStyle w:val="Geenafstand"/>
+              <w:pStyle w:val="NoSpacing"/>
               <w:rPr>
                 <w:lang w:val="en-US"/>
               </w:rPr>
@@ -2670,7 +2887,7 @@
           </w:tcPr>
           <w:p>
             <w:pPr>
-              <w:pStyle w:val="Geenafstand"/>
+              <w:pStyle w:val="NoSpacing"/>
               <w:rPr>
                 <w:lang w:val="en-US"/>
               </w:rPr>
@@ -2691,7 +2908,7 @@
           </w:tcPr>
           <w:p>
             <w:pPr>
-              <w:pStyle w:val="Geenafstand"/>
+              <w:pStyle w:val="NoSpacing"/>
               <w:rPr>
                 <w:lang w:val="en-US"/>
               </w:rPr>
@@ -2716,7 +2933,7 @@
           </w:tcPr>
           <w:p>
             <w:pPr>
-              <w:pStyle w:val="Geenafstand"/>
+              <w:pStyle w:val="NoSpacing"/>
               <w:rPr>
                 <w:lang w:val="en-US"/>
               </w:rPr>
@@ -2737,7 +2954,7 @@
           </w:tcPr>
           <w:p>
             <w:pPr>
-              <w:pStyle w:val="Geenafstand"/>
+              <w:pStyle w:val="NoSpacing"/>
               <w:rPr>
                 <w:lang w:val="en-US"/>
               </w:rPr>
@@ -2756,7 +2973,7 @@
           </w:tcPr>
           <w:p>
             <w:pPr>
-              <w:pStyle w:val="Geenafstand"/>
+              <w:pStyle w:val="NoSpacing"/>
               <w:numPr>
                 <w:ilvl w:val="0"/>
                 <w:numId w:val="7"/>
@@ -2774,7 +2991,7 @@
           </w:p>
           <w:p>
             <w:pPr>
-              <w:pStyle w:val="Geenafstand"/>
+              <w:pStyle w:val="NoSpacing"/>
               <w:numPr>
                 <w:ilvl w:val="0"/>
                 <w:numId w:val="7"/>
@@ -2792,7 +3009,7 @@
           </w:p>
           <w:p>
             <w:pPr>
-              <w:pStyle w:val="Geenafstand"/>
+              <w:pStyle w:val="NoSpacing"/>
               <w:numPr>
                 <w:ilvl w:val="0"/>
                 <w:numId w:val="7"/>
@@ -2805,7 +3022,21 @@
               <w:rPr>
                 <w:lang w:val="en-US"/>
               </w:rPr>
-              <w:t xml:space="preserve">System get’s all </w:t>
+              <w:t xml:space="preserve">System </w:t>
+            </w:r>
+            <w:proofErr w:type="spellStart"/>
+            <w:r>
+              <w:rPr>
+                <w:lang w:val="en-US"/>
+              </w:rPr>
+              <w:t>get’s</w:t>
+            </w:r>
+            <w:proofErr w:type="spellEnd"/>
+            <w:r>
+              <w:rPr>
+                <w:lang w:val="en-US"/>
+              </w:rPr>
+              <w:t xml:space="preserve"> all </w:t>
             </w:r>
             <w:r>
               <w:rPr>
@@ -2816,7 +3047,7 @@
           </w:p>
           <w:p>
             <w:pPr>
-              <w:pStyle w:val="Geenafstand"/>
+              <w:pStyle w:val="NoSpacing"/>
               <w:numPr>
                 <w:ilvl w:val="0"/>
                 <w:numId w:val="7"/>
@@ -2841,7 +3072,7 @@
           </w:tcPr>
           <w:p>
             <w:pPr>
-              <w:pStyle w:val="Geenafstand"/>
+              <w:pStyle w:val="NoSpacing"/>
               <w:rPr>
                 <w:lang w:val="en-US"/>
               </w:rPr>
@@ -2860,7 +3091,7 @@
           </w:tcPr>
           <w:p>
             <w:pPr>
-              <w:pStyle w:val="Geenafstand"/>
+              <w:pStyle w:val="NoSpacing"/>
               <w:rPr>
                 <w:lang w:val="en-US"/>
               </w:rPr>
@@ -2881,7 +3112,7 @@
           </w:tcPr>
           <w:p>
             <w:pPr>
-              <w:pStyle w:val="Geenafstand"/>
+              <w:pStyle w:val="NoSpacing"/>
               <w:rPr>
                 <w:lang w:val="en-US"/>
               </w:rPr>
@@ -2900,7 +3131,7 @@
           </w:tcPr>
           <w:p>
             <w:pPr>
-              <w:pStyle w:val="Geenafstand"/>
+              <w:pStyle w:val="NoSpacing"/>
               <w:rPr>
                 <w:lang w:val="en-US"/>
               </w:rPr>
@@ -2923,7 +3154,7 @@
     </w:p>
     <w:tbl>
       <w:tblPr>
-        <w:tblStyle w:val="Tabelraster"/>
+        <w:tblStyle w:val="TableGrid"/>
         <w:tblW w:w="0" w:type="auto"/>
         <w:tblLook w:val="04A0" w:firstRow="1" w:lastRow="0" w:firstColumn="1" w:lastColumn="0" w:noHBand="0" w:noVBand="1"/>
       </w:tblPr>
@@ -2974,7 +3205,7 @@
           </w:tcPr>
           <w:p>
             <w:pPr>
-              <w:pStyle w:val="Geenafstand"/>
+              <w:pStyle w:val="NoSpacing"/>
               <w:rPr>
                 <w:b/>
                 <w:bCs/>
@@ -3026,7 +3257,7 @@
           </w:tcPr>
           <w:p>
             <w:pPr>
-              <w:pStyle w:val="Geenafstand"/>
+              <w:pStyle w:val="NoSpacing"/>
               <w:rPr>
                 <w:lang w:val="en-US"/>
               </w:rPr>
@@ -3048,7 +3279,7 @@
           </w:tcPr>
           <w:p>
             <w:pPr>
-              <w:pStyle w:val="Geenafstand"/>
+              <w:pStyle w:val="NoSpacing"/>
               <w:rPr>
                 <w:lang w:val="en-US"/>
               </w:rPr>
@@ -3069,7 +3300,7 @@
           </w:tcPr>
           <w:p>
             <w:pPr>
-              <w:pStyle w:val="Geenafstand"/>
+              <w:pStyle w:val="NoSpacing"/>
               <w:rPr>
                 <w:lang w:val="en-US"/>
               </w:rPr>
@@ -3088,7 +3319,7 @@
           </w:tcPr>
           <w:p>
             <w:pPr>
-              <w:pStyle w:val="Geenafstand"/>
+              <w:pStyle w:val="NoSpacing"/>
               <w:rPr>
                 <w:lang w:val="en-US"/>
               </w:rPr>
@@ -3109,7 +3340,7 @@
           </w:tcPr>
           <w:p>
             <w:pPr>
-              <w:pStyle w:val="Geenafstand"/>
+              <w:pStyle w:val="NoSpacing"/>
               <w:rPr>
                 <w:lang w:val="en-US"/>
               </w:rPr>
@@ -3134,7 +3365,7 @@
           </w:tcPr>
           <w:p>
             <w:pPr>
-              <w:pStyle w:val="Geenafstand"/>
+              <w:pStyle w:val="NoSpacing"/>
               <w:rPr>
                 <w:lang w:val="en-US"/>
               </w:rPr>
@@ -3155,7 +3386,7 @@
           </w:tcPr>
           <w:p>
             <w:pPr>
-              <w:pStyle w:val="Geenafstand"/>
+              <w:pStyle w:val="NoSpacing"/>
               <w:rPr>
                 <w:lang w:val="en-US"/>
               </w:rPr>
@@ -3174,7 +3405,7 @@
           </w:tcPr>
           <w:p>
             <w:pPr>
-              <w:pStyle w:val="Geenafstand"/>
+              <w:pStyle w:val="NoSpacing"/>
               <w:numPr>
                 <w:ilvl w:val="0"/>
                 <w:numId w:val="8"/>
@@ -3192,7 +3423,7 @@
           </w:p>
           <w:p>
             <w:pPr>
-              <w:pStyle w:val="Geenafstand"/>
+              <w:pStyle w:val="NoSpacing"/>
               <w:numPr>
                 <w:ilvl w:val="0"/>
                 <w:numId w:val="8"/>
@@ -3210,7 +3441,7 @@
           </w:p>
           <w:p>
             <w:pPr>
-              <w:pStyle w:val="Geenafstand"/>
+              <w:pStyle w:val="NoSpacing"/>
               <w:numPr>
                 <w:ilvl w:val="0"/>
                 <w:numId w:val="8"/>
@@ -3228,7 +3459,7 @@
           </w:p>
           <w:p>
             <w:pPr>
-              <w:pStyle w:val="Geenafstand"/>
+              <w:pStyle w:val="NoSpacing"/>
               <w:numPr>
                 <w:ilvl w:val="0"/>
                 <w:numId w:val="8"/>
@@ -3246,7 +3477,7 @@
           </w:p>
           <w:p>
             <w:pPr>
-              <w:pStyle w:val="Geenafstand"/>
+              <w:pStyle w:val="NoSpacing"/>
               <w:numPr>
                 <w:ilvl w:val="0"/>
                 <w:numId w:val="8"/>
@@ -3271,7 +3502,7 @@
           </w:tcPr>
           <w:p>
             <w:pPr>
-              <w:pStyle w:val="Geenafstand"/>
+              <w:pStyle w:val="NoSpacing"/>
               <w:rPr>
                 <w:lang w:val="en-US"/>
               </w:rPr>
@@ -3290,7 +3521,7 @@
           </w:tcPr>
           <w:p>
             <w:pPr>
-              <w:pStyle w:val="Geenafstand"/>
+              <w:pStyle w:val="NoSpacing"/>
               <w:rPr>
                 <w:lang w:val="en-US"/>
               </w:rPr>
@@ -3317,7 +3548,7 @@
           </w:tcPr>
           <w:p>
             <w:pPr>
-              <w:pStyle w:val="Geenafstand"/>
+              <w:pStyle w:val="NoSpacing"/>
               <w:rPr>
                 <w:lang w:val="en-US"/>
               </w:rPr>
@@ -3336,7 +3567,7 @@
           </w:tcPr>
           <w:p>
             <w:pPr>
-              <w:pStyle w:val="Geenafstand"/>
+              <w:pStyle w:val="NoSpacing"/>
               <w:rPr>
                 <w:lang w:val="en-US"/>
               </w:rPr>
@@ -3360,7 +3591,7 @@
     <w:p/>
     <w:tbl>
       <w:tblPr>
-        <w:tblStyle w:val="Tabelraster"/>
+        <w:tblStyle w:val="TableGrid"/>
         <w:tblW w:w="0" w:type="auto"/>
         <w:tblLook w:val="04A0" w:firstRow="1" w:lastRow="0" w:firstColumn="1" w:lastColumn="0" w:noHBand="0" w:noVBand="1"/>
       </w:tblPr>
@@ -3410,7 +3641,7 @@
           </w:tcPr>
           <w:p>
             <w:pPr>
-              <w:pStyle w:val="Geenafstand"/>
+              <w:pStyle w:val="NoSpacing"/>
               <w:rPr>
                 <w:b/>
                 <w:bCs/>
@@ -3462,7 +3693,7 @@
           </w:tcPr>
           <w:p>
             <w:pPr>
-              <w:pStyle w:val="Geenafstand"/>
+              <w:pStyle w:val="NoSpacing"/>
               <w:rPr>
                 <w:lang w:val="en-US"/>
               </w:rPr>
@@ -3484,7 +3715,7 @@
           </w:tcPr>
           <w:p>
             <w:pPr>
-              <w:pStyle w:val="Geenafstand"/>
+              <w:pStyle w:val="NoSpacing"/>
               <w:rPr>
                 <w:lang w:val="en-US"/>
               </w:rPr>
@@ -3505,7 +3736,7 @@
           </w:tcPr>
           <w:p>
             <w:pPr>
-              <w:pStyle w:val="Geenafstand"/>
+              <w:pStyle w:val="NoSpacing"/>
               <w:rPr>
                 <w:lang w:val="en-US"/>
               </w:rPr>
@@ -3524,7 +3755,7 @@
           </w:tcPr>
           <w:p>
             <w:pPr>
-              <w:pStyle w:val="Geenafstand"/>
+              <w:pStyle w:val="NoSpacing"/>
               <w:rPr>
                 <w:lang w:val="en-US"/>
               </w:rPr>
@@ -3545,7 +3776,7 @@
           </w:tcPr>
           <w:p>
             <w:pPr>
-              <w:pStyle w:val="Geenafstand"/>
+              <w:pStyle w:val="NoSpacing"/>
               <w:rPr>
                 <w:lang w:val="en-US"/>
               </w:rPr>
@@ -3570,7 +3801,7 @@
           </w:tcPr>
           <w:p>
             <w:pPr>
-              <w:pStyle w:val="Geenafstand"/>
+              <w:pStyle w:val="NoSpacing"/>
               <w:rPr>
                 <w:lang w:val="en-US"/>
               </w:rPr>
@@ -3591,7 +3822,7 @@
           </w:tcPr>
           <w:p>
             <w:pPr>
-              <w:pStyle w:val="Geenafstand"/>
+              <w:pStyle w:val="NoSpacing"/>
               <w:rPr>
                 <w:lang w:val="en-US"/>
               </w:rPr>
@@ -3610,7 +3841,7 @@
           </w:tcPr>
           <w:p>
             <w:pPr>
-              <w:pStyle w:val="Geenafstand"/>
+              <w:pStyle w:val="NoSpacing"/>
               <w:numPr>
                 <w:ilvl w:val="0"/>
                 <w:numId w:val="9"/>
@@ -3628,7 +3859,7 @@
           </w:p>
           <w:p>
             <w:pPr>
-              <w:pStyle w:val="Geenafstand"/>
+              <w:pStyle w:val="NoSpacing"/>
               <w:numPr>
                 <w:ilvl w:val="0"/>
                 <w:numId w:val="9"/>
@@ -3646,7 +3877,7 @@
           </w:p>
           <w:p>
             <w:pPr>
-              <w:pStyle w:val="Geenafstand"/>
+              <w:pStyle w:val="NoSpacing"/>
               <w:numPr>
                 <w:ilvl w:val="0"/>
                 <w:numId w:val="9"/>
@@ -3664,7 +3895,7 @@
           </w:p>
           <w:p>
             <w:pPr>
-              <w:pStyle w:val="Geenafstand"/>
+              <w:pStyle w:val="NoSpacing"/>
               <w:numPr>
                 <w:ilvl w:val="0"/>
                 <w:numId w:val="9"/>
@@ -3682,7 +3913,7 @@
           </w:p>
           <w:p>
             <w:pPr>
-              <w:pStyle w:val="Geenafstand"/>
+              <w:pStyle w:val="NoSpacing"/>
               <w:numPr>
                 <w:ilvl w:val="0"/>
                 <w:numId w:val="9"/>
@@ -3700,7 +3931,7 @@
           </w:p>
           <w:p>
             <w:pPr>
-              <w:pStyle w:val="Geenafstand"/>
+              <w:pStyle w:val="NoSpacing"/>
               <w:numPr>
                 <w:ilvl w:val="0"/>
                 <w:numId w:val="9"/>
@@ -3718,7 +3949,7 @@
           </w:p>
           <w:p>
             <w:pPr>
-              <w:pStyle w:val="Geenafstand"/>
+              <w:pStyle w:val="NoSpacing"/>
               <w:numPr>
                 <w:ilvl w:val="0"/>
                 <w:numId w:val="9"/>
@@ -3736,7 +3967,7 @@
           </w:p>
           <w:p>
             <w:pPr>
-              <w:pStyle w:val="Geenafstand"/>
+              <w:pStyle w:val="NoSpacing"/>
               <w:numPr>
                 <w:ilvl w:val="0"/>
                 <w:numId w:val="9"/>
@@ -3754,7 +3985,7 @@
           </w:p>
           <w:p>
             <w:pPr>
-              <w:pStyle w:val="Geenafstand"/>
+              <w:pStyle w:val="NoSpacing"/>
               <w:numPr>
                 <w:ilvl w:val="0"/>
                 <w:numId w:val="9"/>
@@ -3779,7 +4010,7 @@
           </w:tcPr>
           <w:p>
             <w:pPr>
-              <w:pStyle w:val="Geenafstand"/>
+              <w:pStyle w:val="NoSpacing"/>
               <w:rPr>
                 <w:lang w:val="en-US"/>
               </w:rPr>
@@ -3798,7 +4029,7 @@
           </w:tcPr>
           <w:p>
             <w:pPr>
-              <w:pStyle w:val="Geenafstand"/>
+              <w:pStyle w:val="NoSpacing"/>
               <w:numPr>
                 <w:ilvl w:val="0"/>
                 <w:numId w:val="10"/>
@@ -3822,7 +4053,7 @@
           </w:p>
           <w:p>
             <w:pPr>
-              <w:pStyle w:val="Geenafstand"/>
+              <w:pStyle w:val="NoSpacing"/>
               <w:numPr>
                 <w:ilvl w:val="0"/>
                 <w:numId w:val="10"/>
@@ -3847,7 +4078,7 @@
           </w:tcPr>
           <w:p>
             <w:pPr>
-              <w:pStyle w:val="Geenafstand"/>
+              <w:pStyle w:val="NoSpacing"/>
               <w:rPr>
                 <w:lang w:val="en-US"/>
               </w:rPr>
@@ -3866,7 +4097,7 @@
           </w:tcPr>
           <w:p>
             <w:pPr>
-              <w:pStyle w:val="Geenafstand"/>
+              <w:pStyle w:val="NoSpacing"/>
               <w:rPr>
                 <w:lang w:val="en-US"/>
               </w:rPr>
@@ -3890,7 +4121,7 @@
     <w:p/>
     <w:tbl>
       <w:tblPr>
-        <w:tblStyle w:val="Tabelraster"/>
+        <w:tblStyle w:val="TableGrid"/>
         <w:tblW w:w="0" w:type="auto"/>
         <w:tblLook w:val="04A0" w:firstRow="1" w:lastRow="0" w:firstColumn="1" w:lastColumn="0" w:noHBand="0" w:noVBand="1"/>
       </w:tblPr>
@@ -3940,7 +4171,7 @@
           </w:tcPr>
           <w:p>
             <w:pPr>
-              <w:pStyle w:val="Geenafstand"/>
+              <w:pStyle w:val="NoSpacing"/>
               <w:rPr>
                 <w:b/>
                 <w:bCs/>
@@ -4000,7 +4231,7 @@
           </w:tcPr>
           <w:p>
             <w:pPr>
-              <w:pStyle w:val="Geenafstand"/>
+              <w:pStyle w:val="NoSpacing"/>
               <w:rPr>
                 <w:lang w:val="en-US"/>
               </w:rPr>
@@ -4022,7 +4253,7 @@
           </w:tcPr>
           <w:p>
             <w:pPr>
-              <w:pStyle w:val="Geenafstand"/>
+              <w:pStyle w:val="NoSpacing"/>
               <w:rPr>
                 <w:lang w:val="en-US"/>
               </w:rPr>
@@ -4055,7 +4286,7 @@
           </w:tcPr>
           <w:p>
             <w:pPr>
-              <w:pStyle w:val="Geenafstand"/>
+              <w:pStyle w:val="NoSpacing"/>
               <w:rPr>
                 <w:lang w:val="en-US"/>
               </w:rPr>
@@ -4074,7 +4305,7 @@
           </w:tcPr>
           <w:p>
             <w:pPr>
-              <w:pStyle w:val="Geenafstand"/>
+              <w:pStyle w:val="NoSpacing"/>
               <w:rPr>
                 <w:lang w:val="en-US"/>
               </w:rPr>
@@ -4095,7 +4326,7 @@
           </w:tcPr>
           <w:p>
             <w:pPr>
-              <w:pStyle w:val="Geenafstand"/>
+              <w:pStyle w:val="NoSpacing"/>
               <w:rPr>
                 <w:lang w:val="en-US"/>
               </w:rPr>
@@ -4120,7 +4351,7 @@
           </w:tcPr>
           <w:p>
             <w:pPr>
-              <w:pStyle w:val="Geenafstand"/>
+              <w:pStyle w:val="NoSpacing"/>
               <w:rPr>
                 <w:lang w:val="en-US"/>
               </w:rPr>
@@ -4141,7 +4372,7 @@
           </w:tcPr>
           <w:p>
             <w:pPr>
-              <w:pStyle w:val="Geenafstand"/>
+              <w:pStyle w:val="NoSpacing"/>
               <w:rPr>
                 <w:lang w:val="en-US"/>
               </w:rPr>
@@ -4160,7 +4391,7 @@
           </w:tcPr>
           <w:p>
             <w:pPr>
-              <w:pStyle w:val="Geenafstand"/>
+              <w:pStyle w:val="NoSpacing"/>
               <w:numPr>
                 <w:ilvl w:val="0"/>
                 <w:numId w:val="11"/>
@@ -4178,7 +4409,7 @@
           </w:p>
           <w:p>
             <w:pPr>
-              <w:pStyle w:val="Geenafstand"/>
+              <w:pStyle w:val="NoSpacing"/>
               <w:numPr>
                 <w:ilvl w:val="0"/>
                 <w:numId w:val="11"/>
@@ -4196,7 +4427,7 @@
           </w:p>
           <w:p>
             <w:pPr>
-              <w:pStyle w:val="Geenafstand"/>
+              <w:pStyle w:val="NoSpacing"/>
               <w:numPr>
                 <w:ilvl w:val="0"/>
                 <w:numId w:val="11"/>
@@ -4214,7 +4445,7 @@
           </w:p>
           <w:p>
             <w:pPr>
-              <w:pStyle w:val="Geenafstand"/>
+              <w:pStyle w:val="NoSpacing"/>
               <w:numPr>
                 <w:ilvl w:val="0"/>
                 <w:numId w:val="11"/>
@@ -4239,7 +4470,7 @@
           </w:tcPr>
           <w:p>
             <w:pPr>
-              <w:pStyle w:val="Geenafstand"/>
+              <w:pStyle w:val="NoSpacing"/>
               <w:rPr>
                 <w:lang w:val="en-US"/>
               </w:rPr>
@@ -4258,7 +4489,7 @@
           </w:tcPr>
           <w:p>
             <w:pPr>
-              <w:pStyle w:val="Geenafstand"/>
+              <w:pStyle w:val="NoSpacing"/>
               <w:numPr>
                 <w:ilvl w:val="0"/>
                 <w:numId w:val="13"/>
@@ -4271,7 +4502,21 @@
               <w:rPr>
                 <w:lang w:val="en-US"/>
               </w:rPr>
-              <w:t>Actor is not logged in. Show player he has to be logged in to save adventures</w:t>
+              <w:t xml:space="preserve">Actor is not logged in. Show player he </w:t>
+            </w:r>
+            <w:proofErr w:type="gramStart"/>
+            <w:r>
+              <w:rPr>
+                <w:lang w:val="en-US"/>
+              </w:rPr>
+              <w:t>has to</w:t>
+            </w:r>
+            <w:proofErr w:type="gramEnd"/>
+            <w:r>
+              <w:rPr>
+                <w:lang w:val="en-US"/>
+              </w:rPr>
+              <w:t xml:space="preserve"> be logged in to save adventures</w:t>
             </w:r>
           </w:p>
         </w:tc>
@@ -4283,7 +4528,7 @@
           </w:tcPr>
           <w:p>
             <w:pPr>
-              <w:pStyle w:val="Geenafstand"/>
+              <w:pStyle w:val="NoSpacing"/>
               <w:rPr>
                 <w:lang w:val="en-US"/>
               </w:rPr>
@@ -4302,7 +4547,7 @@
           </w:tcPr>
           <w:p>
             <w:pPr>
-              <w:pStyle w:val="Geenafstand"/>
+              <w:pStyle w:val="NoSpacing"/>
               <w:rPr>
                 <w:lang w:val="en-US"/>
               </w:rPr>
@@ -4325,7 +4570,7 @@
     </w:p>
     <w:tbl>
       <w:tblPr>
-        <w:tblStyle w:val="Tabelraster"/>
+        <w:tblStyle w:val="TableGrid"/>
         <w:tblW w:w="0" w:type="auto"/>
         <w:tblLook w:val="04A0" w:firstRow="1" w:lastRow="0" w:firstColumn="1" w:lastColumn="0" w:noHBand="0" w:noVBand="1"/>
       </w:tblPr>
@@ -4376,7 +4621,7 @@
           </w:tcPr>
           <w:p>
             <w:pPr>
-              <w:pStyle w:val="Geenafstand"/>
+              <w:pStyle w:val="NoSpacing"/>
               <w:rPr>
                 <w:b/>
                 <w:bCs/>
@@ -4436,7 +4681,7 @@
           </w:tcPr>
           <w:p>
             <w:pPr>
-              <w:pStyle w:val="Geenafstand"/>
+              <w:pStyle w:val="NoSpacing"/>
               <w:rPr>
                 <w:lang w:val="en-US"/>
               </w:rPr>
@@ -4458,7 +4703,7 @@
           </w:tcPr>
           <w:p>
             <w:pPr>
-              <w:pStyle w:val="Geenafstand"/>
+              <w:pStyle w:val="NoSpacing"/>
               <w:rPr>
                 <w:lang w:val="en-US"/>
               </w:rPr>
@@ -4479,7 +4724,7 @@
           </w:tcPr>
           <w:p>
             <w:pPr>
-              <w:pStyle w:val="Geenafstand"/>
+              <w:pStyle w:val="NoSpacing"/>
               <w:rPr>
                 <w:lang w:val="en-US"/>
               </w:rPr>
@@ -4498,7 +4743,7 @@
           </w:tcPr>
           <w:p>
             <w:pPr>
-              <w:pStyle w:val="Geenafstand"/>
+              <w:pStyle w:val="NoSpacing"/>
               <w:rPr>
                 <w:lang w:val="en-US"/>
               </w:rPr>
@@ -4519,7 +4764,7 @@
           </w:tcPr>
           <w:p>
             <w:pPr>
-              <w:pStyle w:val="Geenafstand"/>
+              <w:pStyle w:val="NoSpacing"/>
               <w:rPr>
                 <w:lang w:val="en-US"/>
               </w:rPr>
@@ -4544,7 +4789,7 @@
           </w:tcPr>
           <w:p>
             <w:pPr>
-              <w:pStyle w:val="Geenafstand"/>
+              <w:pStyle w:val="NoSpacing"/>
               <w:rPr>
                 <w:lang w:val="en-US"/>
               </w:rPr>
@@ -4565,7 +4810,7 @@
           </w:tcPr>
           <w:p>
             <w:pPr>
-              <w:pStyle w:val="Geenafstand"/>
+              <w:pStyle w:val="NoSpacing"/>
               <w:rPr>
                 <w:lang w:val="en-US"/>
               </w:rPr>
@@ -4584,7 +4829,7 @@
           </w:tcPr>
           <w:p>
             <w:pPr>
-              <w:pStyle w:val="Geenafstand"/>
+              <w:pStyle w:val="NoSpacing"/>
               <w:numPr>
                 <w:ilvl w:val="0"/>
                 <w:numId w:val="12"/>
@@ -4602,7 +4847,7 @@
           </w:p>
           <w:p>
             <w:pPr>
-              <w:pStyle w:val="Geenafstand"/>
+              <w:pStyle w:val="NoSpacing"/>
               <w:numPr>
                 <w:ilvl w:val="0"/>
                 <w:numId w:val="12"/>
@@ -4620,7 +4865,7 @@
           </w:p>
           <w:p>
             <w:pPr>
-              <w:pStyle w:val="Geenafstand"/>
+              <w:pStyle w:val="NoSpacing"/>
               <w:numPr>
                 <w:ilvl w:val="0"/>
                 <w:numId w:val="12"/>
@@ -4638,7 +4883,7 @@
           </w:p>
           <w:p>
             <w:pPr>
-              <w:pStyle w:val="Geenafstand"/>
+              <w:pStyle w:val="NoSpacing"/>
               <w:numPr>
                 <w:ilvl w:val="0"/>
                 <w:numId w:val="12"/>
@@ -4656,7 +4901,7 @@
           </w:p>
           <w:p>
             <w:pPr>
-              <w:pStyle w:val="Geenafstand"/>
+              <w:pStyle w:val="NoSpacing"/>
               <w:numPr>
                 <w:ilvl w:val="0"/>
                 <w:numId w:val="12"/>
@@ -4674,7 +4919,7 @@
           </w:p>
           <w:p>
             <w:pPr>
-              <w:pStyle w:val="Geenafstand"/>
+              <w:pStyle w:val="NoSpacing"/>
               <w:numPr>
                 <w:ilvl w:val="0"/>
                 <w:numId w:val="12"/>
@@ -4692,7 +4937,7 @@
           </w:p>
           <w:p>
             <w:pPr>
-              <w:pStyle w:val="Geenafstand"/>
+              <w:pStyle w:val="NoSpacing"/>
               <w:numPr>
                 <w:ilvl w:val="0"/>
                 <w:numId w:val="12"/>
@@ -4717,7 +4962,7 @@
           </w:tcPr>
           <w:p>
             <w:pPr>
-              <w:pStyle w:val="Geenafstand"/>
+              <w:pStyle w:val="NoSpacing"/>
               <w:rPr>
                 <w:lang w:val="en-US"/>
               </w:rPr>
@@ -4736,7 +4981,7 @@
           </w:tcPr>
           <w:p>
             <w:pPr>
-              <w:pStyle w:val="Geenafstand"/>
+              <w:pStyle w:val="NoSpacing"/>
               <w:numPr>
                 <w:ilvl w:val="0"/>
                 <w:numId w:val="14"/>
@@ -4761,7 +5006,7 @@
           </w:tcPr>
           <w:p>
             <w:pPr>
-              <w:pStyle w:val="Geenafstand"/>
+              <w:pStyle w:val="NoSpacing"/>
               <w:rPr>
                 <w:lang w:val="en-US"/>
               </w:rPr>
@@ -4780,7 +5025,7 @@
           </w:tcPr>
           <w:p>
             <w:pPr>
-              <w:pStyle w:val="Geenafstand"/>
+              <w:pStyle w:val="NoSpacing"/>
               <w:rPr>
                 <w:lang w:val="en-US"/>
               </w:rPr>
@@ -4810,14 +5055,14 @@
     </w:p>
     <w:p>
       <w:pPr>
-        <w:pStyle w:val="Kop1"/>
-      </w:pPr>
-      <w:bookmarkStart w:id="6" w:name="_Toc82699280"/>
+        <w:pStyle w:val="Heading1"/>
+      </w:pPr>
+      <w:bookmarkStart w:id="8" w:name="_Toc82779293"/>
       <w:r>
         <w:lastRenderedPageBreak/>
         <w:t>Conceptual Model</w:t>
       </w:r>
-      <w:bookmarkEnd w:id="6"/>
+      <w:bookmarkEnd w:id="8"/>
     </w:p>
     <w:p>
       <w:r>
@@ -4842,7 +5087,7 @@
                     </pic:cNvPicPr>
                   </pic:nvPicPr>
                   <pic:blipFill>
-                    <a:blip r:embed="rId6">
+                    <a:blip r:embed="rId8">
                       <a:extLst>
                         <a:ext uri="{28A0092B-C50C-407E-A947-70E740481C1C}">
                           <a14:useLocalDpi xmlns:a14="http://schemas.microsoft.com/office/drawing/2010/main" val="0"/>
@@ -4937,14 +5182,14 @@
     </w:p>
     <w:p>
       <w:pPr>
-        <w:pStyle w:val="Kop1"/>
-      </w:pPr>
-      <w:bookmarkStart w:id="7" w:name="_Toc82699281"/>
+        <w:pStyle w:val="Heading1"/>
+      </w:pPr>
+      <w:bookmarkStart w:id="9" w:name="_Toc82779294"/>
       <w:r>
         <w:lastRenderedPageBreak/>
         <w:t>Game Content</w:t>
       </w:r>
-      <w:bookmarkEnd w:id="7"/>
+      <w:bookmarkEnd w:id="9"/>
     </w:p>
     <w:p>
       <w:r>
@@ -4954,31 +5199,47 @@
     <w:p/>
     <w:p>
       <w:pPr>
-        <w:pStyle w:val="Lijstalinea"/>
+        <w:pStyle w:val="ListParagraph"/>
         <w:numPr>
           <w:ilvl w:val="0"/>
           <w:numId w:val="15"/>
         </w:numPr>
       </w:pPr>
       <w:r>
-        <w:t>The game will have a player who has health, damage and level.</w:t>
-      </w:r>
-    </w:p>
-    <w:p>
-      <w:pPr>
-        <w:pStyle w:val="Lijstalinea"/>
+        <w:t xml:space="preserve">The game will have a player who has health, </w:t>
+      </w:r>
+      <w:proofErr w:type="gramStart"/>
+      <w:r>
+        <w:t>damage</w:t>
+      </w:r>
+      <w:proofErr w:type="gramEnd"/>
+      <w:r>
+        <w:t xml:space="preserve"> and level.</w:t>
+      </w:r>
+    </w:p>
+    <w:p>
+      <w:pPr>
+        <w:pStyle w:val="ListParagraph"/>
         <w:numPr>
           <w:ilvl w:val="0"/>
           <w:numId w:val="15"/>
         </w:numPr>
       </w:pPr>
       <w:r>
-        <w:t>The player will have an inventory with items such as potions, keys and weapons.</w:t>
-      </w:r>
-    </w:p>
-    <w:p>
-      <w:pPr>
-        <w:pStyle w:val="Lijstalinea"/>
+        <w:t xml:space="preserve">The player will have an inventory with items such as potions, </w:t>
+      </w:r>
+      <w:proofErr w:type="gramStart"/>
+      <w:r>
+        <w:t>keys</w:t>
+      </w:r>
+      <w:proofErr w:type="gramEnd"/>
+      <w:r>
+        <w:t xml:space="preserve"> and weapons.</w:t>
+      </w:r>
+    </w:p>
+    <w:p>
+      <w:pPr>
+        <w:pStyle w:val="ListParagraph"/>
         <w:numPr>
           <w:ilvl w:val="0"/>
           <w:numId w:val="15"/>
@@ -4990,19 +5251,27 @@
     </w:p>
     <w:p>
       <w:pPr>
-        <w:pStyle w:val="Lijstalinea"/>
+        <w:pStyle w:val="ListParagraph"/>
         <w:numPr>
           <w:ilvl w:val="0"/>
           <w:numId w:val="15"/>
         </w:numPr>
       </w:pPr>
       <w:r>
-        <w:t>The game spawn the player in a massive dungeon that all players traverse.</w:t>
-      </w:r>
-    </w:p>
-    <w:p>
-      <w:pPr>
-        <w:pStyle w:val="Lijstalinea"/>
+        <w:t xml:space="preserve">The game spawn the player in a massive dungeon that all players </w:t>
+      </w:r>
+      <w:proofErr w:type="gramStart"/>
+      <w:r>
+        <w:t>traverse</w:t>
+      </w:r>
+      <w:proofErr w:type="gramEnd"/>
+      <w:r>
+        <w:t>.</w:t>
+      </w:r>
+    </w:p>
+    <w:p>
+      <w:pPr>
+        <w:pStyle w:val="ListParagraph"/>
         <w:numPr>
           <w:ilvl w:val="0"/>
           <w:numId w:val="15"/>
@@ -5014,7 +5283,7 @@
     </w:p>
     <w:p>
       <w:pPr>
-        <w:pStyle w:val="Lijstalinea"/>
+        <w:pStyle w:val="ListParagraph"/>
         <w:numPr>
           <w:ilvl w:val="0"/>
           <w:numId w:val="15"/>
@@ -5029,7 +5298,7 @@
     </w:p>
     <w:p>
       <w:pPr>
-        <w:pStyle w:val="Lijstalinea"/>
+        <w:pStyle w:val="ListParagraph"/>
         <w:numPr>
           <w:ilvl w:val="0"/>
           <w:numId w:val="15"/>
@@ -5041,19 +5310,27 @@
     </w:p>
     <w:p>
       <w:pPr>
-        <w:pStyle w:val="Lijstalinea"/>
+        <w:pStyle w:val="ListParagraph"/>
         <w:numPr>
           <w:ilvl w:val="0"/>
           <w:numId w:val="15"/>
         </w:numPr>
       </w:pPr>
       <w:r>
-        <w:t>Every room will have a north, east, south and west side. These sides can all contain 1 special occurrence such as a door, person, item.</w:t>
-      </w:r>
-    </w:p>
-    <w:p>
-      <w:pPr>
-        <w:pStyle w:val="Lijstalinea"/>
+        <w:t xml:space="preserve">Every room will have a north, east, </w:t>
+      </w:r>
+      <w:proofErr w:type="gramStart"/>
+      <w:r>
+        <w:t>south</w:t>
+      </w:r>
+      <w:proofErr w:type="gramEnd"/>
+      <w:r>
+        <w:t xml:space="preserve"> and west side. These sides can all contain 1 special occurrence such as a door, person, item.</w:t>
+      </w:r>
+    </w:p>
+    <w:p>
+      <w:pPr>
+        <w:pStyle w:val="ListParagraph"/>
         <w:numPr>
           <w:ilvl w:val="0"/>
           <w:numId w:val="15"/>
@@ -5065,7 +5342,7 @@
     </w:p>
     <w:p>
       <w:pPr>
-        <w:pStyle w:val="Lijstalinea"/>
+        <w:pStyle w:val="ListParagraph"/>
         <w:numPr>
           <w:ilvl w:val="0"/>
           <w:numId w:val="15"/>
@@ -5082,14 +5359,14 @@
     </w:p>
     <w:p>
       <w:pPr>
-        <w:pStyle w:val="Kop1"/>
-      </w:pPr>
-      <w:bookmarkStart w:id="8" w:name="_Toc82699282"/>
+        <w:pStyle w:val="Heading1"/>
+      </w:pPr>
+      <w:bookmarkStart w:id="10" w:name="_Toc82779295"/>
       <w:r>
         <w:lastRenderedPageBreak/>
         <w:t>UI Concepts</w:t>
       </w:r>
-      <w:bookmarkEnd w:id="8"/>
+      <w:bookmarkEnd w:id="10"/>
     </w:p>
     <w:p>
       <w:r>
@@ -5142,7 +5419,7 @@
                         <w:txbxContent>
                           <w:p>
                             <w:pPr>
-                              <w:pStyle w:val="Bijschrift"/>
+                              <w:pStyle w:val="Caption"/>
                               <w:rPr>
                                 <w:b/>
                                 <w:bCs/>
@@ -5202,7 +5479,7 @@
                   <w:txbxContent>
                     <w:p>
                       <w:pPr>
-                        <w:pStyle w:val="Bijschrift"/>
+                        <w:pStyle w:val="Caption"/>
                         <w:rPr>
                           <w:b/>
                           <w:bCs/>
@@ -5283,7 +5560,7 @@
                     <pic:cNvPicPr/>
                   </pic:nvPicPr>
                   <pic:blipFill>
-                    <a:blip r:embed="rId7">
+                    <a:blip r:embed="rId9">
                       <a:extLst>
                         <a:ext uri="{28A0092B-C50C-407E-A947-70E740481C1C}">
                           <a14:useLocalDpi xmlns:a14="http://schemas.microsoft.com/office/drawing/2010/main" val="0"/>
@@ -5316,12 +5593,28 @@
         </w:drawing>
       </w:r>
       <w:r>
-        <w:t>The homepage (figure 1) will give the user easy access to starting or resuming a new run depending if they are logged in. The homepage will also include a navigation bar at the top giving links to the leaderboard, an about section and login.</w:t>
-      </w:r>
-    </w:p>
-    <w:p>
-      <w:r>
-        <w:t>The homepage will also include a short list op the top players on the leaderboard.</w:t>
+        <w:t xml:space="preserve">The homepage (figure 1) will give the user easy access to starting or resuming a new run </w:t>
+      </w:r>
+      <w:proofErr w:type="gramStart"/>
+      <w:r>
+        <w:t>depending</w:t>
+      </w:r>
+      <w:proofErr w:type="gramEnd"/>
+      <w:r>
+        <w:t xml:space="preserve"> if they are logged in. The homepage will also include a navigation bar at the top giving links to the leaderboard, an about section and login.</w:t>
+      </w:r>
+    </w:p>
+    <w:p>
+      <w:r>
+        <w:t xml:space="preserve">The homepage will also include a short list </w:t>
+      </w:r>
+      <w:proofErr w:type="spellStart"/>
+      <w:r>
+        <w:t>op</w:t>
+      </w:r>
+      <w:proofErr w:type="spellEnd"/>
+      <w:r>
+        <w:t xml:space="preserve"> the top players on the leaderboard.</w:t>
       </w:r>
     </w:p>
     <w:p/>
@@ -5376,7 +5669,7 @@
                         <w:txbxContent>
                           <w:p>
                             <w:pPr>
-                              <w:pStyle w:val="Bijschrift"/>
+                              <w:pStyle w:val="Caption"/>
                               <w:rPr>
                                 <w:b/>
                                 <w:bCs/>
@@ -5432,7 +5725,7 @@
                   <w:txbxContent>
                     <w:p>
                       <w:pPr>
-                        <w:pStyle w:val="Bijschrift"/>
+                        <w:pStyle w:val="Caption"/>
                         <w:rPr>
                           <w:b/>
                           <w:bCs/>
@@ -5513,7 +5806,7 @@
                     <pic:cNvPicPr/>
                   </pic:nvPicPr>
                   <pic:blipFill>
-                    <a:blip r:embed="rId8" cstate="print">
+                    <a:blip r:embed="rId10" cstate="print">
                       <a:extLst>
                         <a:ext uri="{28A0092B-C50C-407E-A947-70E740481C1C}">
                           <a14:useLocalDpi xmlns:a14="http://schemas.microsoft.com/office/drawing/2010/main" val="0"/>
@@ -5554,7 +5847,15 @@
     </w:p>
     <w:p>
       <w:r>
-        <w:t>On the right side of the screen there will be helpful information. This includes a button to give the user an overview of all commands and a save button. There is also an information box showing useful data like the player’s health or it’s inventory.</w:t>
+        <w:t xml:space="preserve">On the right side of the screen there will be helpful information. This includes a button to give the user an overview of all commands and a save button. There is also an information box showing useful data like the player’s health or </w:t>
+      </w:r>
+      <w:proofErr w:type="spellStart"/>
+      <w:r>
+        <w:t>it’s</w:t>
+      </w:r>
+      <w:proofErr w:type="spellEnd"/>
+      <w:r>
+        <w:t xml:space="preserve"> inventory.</w:t>
       </w:r>
     </w:p>
     <w:p>
@@ -5564,14 +5865,14 @@
     </w:p>
     <w:p>
       <w:pPr>
-        <w:pStyle w:val="Kop1"/>
-      </w:pPr>
-      <w:bookmarkStart w:id="9" w:name="_Toc82699283"/>
+        <w:pStyle w:val="Heading1"/>
+      </w:pPr>
+      <w:bookmarkStart w:id="11" w:name="_Toc82779296"/>
       <w:r>
         <w:lastRenderedPageBreak/>
         <w:t>ERD</w:t>
       </w:r>
-      <w:bookmarkEnd w:id="9"/>
+      <w:bookmarkEnd w:id="11"/>
     </w:p>
     <w:p>
       <w:r>
@@ -5584,10 +5885,10 @@
           <w:noProof/>
         </w:rPr>
         <w:drawing>
-          <wp:inline distT="0" distB="0" distL="0" distR="0" wp14:anchorId="290B8D58" wp14:editId="18AB0727">
-            <wp:extent cx="5727065" cy="6198870"/>
-            <wp:effectExtent l="0" t="0" r="6985" b="0"/>
-            <wp:docPr id="7" name="Afbeelding 7"/>
+          <wp:inline distT="0" distB="0" distL="0" distR="0" wp14:anchorId="4FDF9752" wp14:editId="2E2F6157">
+            <wp:extent cx="5731510" cy="6198870"/>
+            <wp:effectExtent l="0" t="0" r="2540" b="0"/>
+            <wp:docPr id="6" name="Picture 6"/>
             <wp:cNvGraphicFramePr>
               <a:graphicFrameLocks xmlns:a="http://schemas.openxmlformats.org/drawingml/2006/main" noChangeAspect="1"/>
             </wp:cNvGraphicFramePr>
@@ -5595,13 +5896,13 @@
               <a:graphicData uri="http://schemas.openxmlformats.org/drawingml/2006/picture">
                 <pic:pic xmlns:pic="http://schemas.openxmlformats.org/drawingml/2006/picture">
                   <pic:nvPicPr>
-                    <pic:cNvPr id="0" name="Picture 2"/>
+                    <pic:cNvPr id="0" name="Picture 1"/>
                     <pic:cNvPicPr>
                       <a:picLocks noChangeAspect="1" noChangeArrowheads="1"/>
                     </pic:cNvPicPr>
                   </pic:nvPicPr>
                   <pic:blipFill>
-                    <a:blip r:embed="rId9">
+                    <a:blip r:embed="rId11">
                       <a:extLst>
                         <a:ext uri="{28A0092B-C50C-407E-A947-70E740481C1C}">
                           <a14:useLocalDpi xmlns:a14="http://schemas.microsoft.com/office/drawing/2010/main" val="0"/>
@@ -5616,7 +5917,7 @@
                   <pic:spPr bwMode="auto">
                     <a:xfrm>
                       <a:off x="0" y="0"/>
-                      <a:ext cx="5727065" cy="6198870"/>
+                      <a:ext cx="5731510" cy="6198870"/>
                     </a:xfrm>
                     <a:prstGeom prst="rect">
                       <a:avLst/>
@@ -5633,14 +5934,195 @@
         </w:drawing>
       </w:r>
     </w:p>
+    <w:p/>
     <w:sectPr>
+      <w:footerReference w:type="default" r:id="rId12"/>
       <w:pgSz w:w="11906" w:h="16838"/>
       <w:pgMar w:top="1440" w:right="1440" w:bottom="1440" w:left="1440" w:header="708" w:footer="708" w:gutter="0"/>
       <w:cols w:space="708"/>
+      <w:titlePg/>
       <w:docGrid w:linePitch="360"/>
     </w:sectPr>
   </w:body>
 </w:document>
+</file>
+
+<file path=word/endnotes.xml><?xml version="1.0" encoding="utf-8"?>
+<w:endnotes xmlns:wpc="http://schemas.microsoft.com/office/word/2010/wordprocessingCanvas" xmlns:cx="http://schemas.microsoft.com/office/drawing/2014/chartex" xmlns:cx1="http://schemas.microsoft.com/office/drawing/2015/9/8/chartex" xmlns:cx2="http://schemas.microsoft.com/office/drawing/2015/10/21/chartex" xmlns:cx3="http://schemas.microsoft.com/office/drawing/2016/5/9/chartex" xmlns:cx4="http://schemas.microsoft.com/office/drawing/2016/5/10/chartex" xmlns:cx5="http://schemas.microsoft.com/office/drawing/2016/5/11/chartex" xmlns:cx6="http://schemas.microsoft.com/office/drawing/2016/5/12/chartex" xmlns:cx7="http://schemas.microsoft.com/office/drawing/2016/5/13/chartex" xmlns:cx8="http://schemas.microsoft.com/office/drawing/2016/5/14/chartex" xmlns:mc="http://schemas.openxmlformats.org/markup-compatibility/2006" xmlns:aink="http://schemas.microsoft.com/office/drawing/2016/ink" xmlns:am3d="http://schemas.microsoft.com/office/drawing/2017/model3d" xmlns:o="urn:schemas-microsoft-com:office:office" xmlns:r="http://schemas.openxmlformats.org/officeDocument/2006/relationships" xmlns:m="http://schemas.openxmlformats.org/officeDocument/2006/math" xmlns:v="urn:schemas-microsoft-com:vml" xmlns:wp14="http://schemas.microsoft.com/office/word/2010/wordprocessingDrawing" xmlns:wp="http://schemas.openxmlformats.org/drawingml/2006/wordprocessingDrawing" xmlns:w10="urn:schemas-microsoft-com:office:word" xmlns:w="http://schemas.openxmlformats.org/wordprocessingml/2006/main" xmlns:w14="http://schemas.microsoft.com/office/word/2010/wordml" xmlns:w15="http://schemas.microsoft.com/office/word/2012/wordml" xmlns:w16cex="http://schemas.microsoft.com/office/word/2018/wordml/cex" xmlns:w16cid="http://schemas.microsoft.com/office/word/2016/wordml/cid" xmlns:w16="http://schemas.microsoft.com/office/word/2018/wordml" xmlns:w16sdtdh="http://schemas.microsoft.com/office/word/2020/wordml/sdtdatahash" xmlns:w16se="http://schemas.microsoft.com/office/word/2015/wordml/symex" xmlns:wpg="http://schemas.microsoft.com/office/word/2010/wordprocessingGroup" xmlns:wpi="http://schemas.microsoft.com/office/word/2010/wordprocessingInk" xmlns:wne="http://schemas.microsoft.com/office/word/2006/wordml" xmlns:wps="http://schemas.microsoft.com/office/word/2010/wordprocessingShape" mc:Ignorable="w14 w15 w16se w16cid w16 w16cex w16sdtdh wp14">
+  <w:endnote w:type="separator" w:id="-1">
+    <w:p>
+      <w:pPr>
+        <w:spacing w:after="0" w:line="240" w:lineRule="auto"/>
+      </w:pPr>
+      <w:r>
+        <w:separator/>
+      </w:r>
+    </w:p>
+  </w:endnote>
+  <w:endnote w:type="continuationSeparator" w:id="0">
+    <w:p>
+      <w:pPr>
+        <w:spacing w:after="0" w:line="240" w:lineRule="auto"/>
+      </w:pPr>
+      <w:r>
+        <w:continuationSeparator/>
+      </w:r>
+    </w:p>
+  </w:endnote>
+</w:endnotes>
+</file>
+
+<file path=word/footer1.xml><?xml version="1.0" encoding="utf-8"?>
+<w:ftr xmlns:wpc="http://schemas.microsoft.com/office/word/2010/wordprocessingCanvas" xmlns:cx="http://schemas.microsoft.com/office/drawing/2014/chartex" xmlns:cx1="http://schemas.microsoft.com/office/drawing/2015/9/8/chartex" xmlns:cx2="http://schemas.microsoft.com/office/drawing/2015/10/21/chartex" xmlns:cx3="http://schemas.microsoft.com/office/drawing/2016/5/9/chartex" xmlns:cx4="http://schemas.microsoft.com/office/drawing/2016/5/10/chartex" xmlns:cx5="http://schemas.microsoft.com/office/drawing/2016/5/11/chartex" xmlns:cx6="http://schemas.microsoft.com/office/drawing/2016/5/12/chartex" xmlns:cx7="http://schemas.microsoft.com/office/drawing/2016/5/13/chartex" xmlns:cx8="http://schemas.microsoft.com/office/drawing/2016/5/14/chartex" xmlns:mc="http://schemas.openxmlformats.org/markup-compatibility/2006" xmlns:aink="http://schemas.microsoft.com/office/drawing/2016/ink" xmlns:am3d="http://schemas.microsoft.com/office/drawing/2017/model3d" xmlns:o="urn:schemas-microsoft-com:office:office" xmlns:r="http://schemas.openxmlformats.org/officeDocument/2006/relationships" xmlns:m="http://schemas.openxmlformats.org/officeDocument/2006/math" xmlns:v="urn:schemas-microsoft-com:vml" xmlns:wp14="http://schemas.microsoft.com/office/word/2010/wordprocessingDrawing" xmlns:wp="http://schemas.openxmlformats.org/drawingml/2006/wordprocessingDrawing" xmlns:w10="urn:schemas-microsoft-com:office:word" xmlns:w="http://schemas.openxmlformats.org/wordprocessingml/2006/main" xmlns:w14="http://schemas.microsoft.com/office/word/2010/wordml" xmlns:w15="http://schemas.microsoft.com/office/word/2012/wordml" xmlns:w16cex="http://schemas.microsoft.com/office/word/2018/wordml/cex" xmlns:w16cid="http://schemas.microsoft.com/office/word/2016/wordml/cid" xmlns:w16="http://schemas.microsoft.com/office/word/2018/wordml" xmlns:w16sdtdh="http://schemas.microsoft.com/office/word/2020/wordml/sdtdatahash" xmlns:w16se="http://schemas.microsoft.com/office/word/2015/wordml/symex" xmlns:wpg="http://schemas.microsoft.com/office/word/2010/wordprocessingGroup" xmlns:wpi="http://schemas.microsoft.com/office/word/2010/wordprocessingInk" xmlns:wne="http://schemas.microsoft.com/office/word/2006/wordml" xmlns:wps="http://schemas.microsoft.com/office/word/2010/wordprocessingShape" mc:Ignorable="w14 w15 w16se w16cid w16 w16cex w16sdtdh wp14">
+  <w:sdt>
+    <w:sdtPr>
+      <w:id w:val="-678896541"/>
+      <w:docPartObj>
+        <w:docPartGallery w:val="Page Numbers (Bottom of Page)"/>
+        <w:docPartUnique/>
+      </w:docPartObj>
+    </w:sdtPr>
+    <w:sdtContent>
+      <w:sdt>
+        <w:sdtPr>
+          <w:id w:val="-1769616900"/>
+          <w:docPartObj>
+            <w:docPartGallery w:val="Page Numbers (Top of Page)"/>
+            <w:docPartUnique/>
+          </w:docPartObj>
+        </w:sdtPr>
+        <w:sdtContent>
+          <w:p>
+            <w:pPr>
+              <w:pStyle w:val="Footer"/>
+              <w:jc w:val="right"/>
+            </w:pPr>
+            <w:r>
+              <w:t xml:space="preserve">Page </w:t>
+            </w:r>
+            <w:r>
+              <w:rPr>
+                <w:b/>
+                <w:bCs/>
+                <w:sz w:val="24"/>
+                <w:szCs w:val="24"/>
+              </w:rPr>
+              <w:fldChar w:fldCharType="begin"/>
+            </w:r>
+            <w:r>
+              <w:rPr>
+                <w:b/>
+                <w:bCs/>
+              </w:rPr>
+              <w:instrText xml:space="preserve"> PAGE </w:instrText>
+            </w:r>
+            <w:r>
+              <w:rPr>
+                <w:b/>
+                <w:bCs/>
+                <w:sz w:val="24"/>
+                <w:szCs w:val="24"/>
+              </w:rPr>
+              <w:fldChar w:fldCharType="separate"/>
+            </w:r>
+            <w:r>
+              <w:rPr>
+                <w:b/>
+                <w:bCs/>
+                <w:noProof/>
+              </w:rPr>
+              <w:t>2</w:t>
+            </w:r>
+            <w:r>
+              <w:rPr>
+                <w:b/>
+                <w:bCs/>
+                <w:sz w:val="24"/>
+                <w:szCs w:val="24"/>
+              </w:rPr>
+              <w:fldChar w:fldCharType="end"/>
+            </w:r>
+            <w:r>
+              <w:t xml:space="preserve"> of </w:t>
+            </w:r>
+            <w:r>
+              <w:rPr>
+                <w:b/>
+                <w:bCs/>
+                <w:sz w:val="24"/>
+                <w:szCs w:val="24"/>
+              </w:rPr>
+              <w:fldChar w:fldCharType="begin"/>
+            </w:r>
+            <w:r>
+              <w:rPr>
+                <w:b/>
+                <w:bCs/>
+              </w:rPr>
+              <w:instrText xml:space="preserve"> NUMPAGES  </w:instrText>
+            </w:r>
+            <w:r>
+              <w:rPr>
+                <w:b/>
+                <w:bCs/>
+                <w:sz w:val="24"/>
+                <w:szCs w:val="24"/>
+              </w:rPr>
+              <w:fldChar w:fldCharType="separate"/>
+            </w:r>
+            <w:r>
+              <w:rPr>
+                <w:b/>
+                <w:bCs/>
+                <w:noProof/>
+              </w:rPr>
+              <w:t>2</w:t>
+            </w:r>
+            <w:r>
+              <w:rPr>
+                <w:b/>
+                <w:bCs/>
+                <w:sz w:val="24"/>
+                <w:szCs w:val="24"/>
+              </w:rPr>
+              <w:fldChar w:fldCharType="end"/>
+            </w:r>
+          </w:p>
+        </w:sdtContent>
+      </w:sdt>
+    </w:sdtContent>
+  </w:sdt>
+  <w:p>
+    <w:pPr>
+      <w:pStyle w:val="Footer"/>
+    </w:pPr>
+  </w:p>
+</w:ftr>
+</file>
+
+<file path=word/footnotes.xml><?xml version="1.0" encoding="utf-8"?>
+<w:footnotes xmlns:wpc="http://schemas.microsoft.com/office/word/2010/wordprocessingCanvas" xmlns:cx="http://schemas.microsoft.com/office/drawing/2014/chartex" xmlns:cx1="http://schemas.microsoft.com/office/drawing/2015/9/8/chartex" xmlns:cx2="http://schemas.microsoft.com/office/drawing/2015/10/21/chartex" xmlns:cx3="http://schemas.microsoft.com/office/drawing/2016/5/9/chartex" xmlns:cx4="http://schemas.microsoft.com/office/drawing/2016/5/10/chartex" xmlns:cx5="http://schemas.microsoft.com/office/drawing/2016/5/11/chartex" xmlns:cx6="http://schemas.microsoft.com/office/drawing/2016/5/12/chartex" xmlns:cx7="http://schemas.microsoft.com/office/drawing/2016/5/13/chartex" xmlns:cx8="http://schemas.microsoft.com/office/drawing/2016/5/14/chartex" xmlns:mc="http://schemas.openxmlformats.org/markup-compatibility/2006" xmlns:aink="http://schemas.microsoft.com/office/drawing/2016/ink" xmlns:am3d="http://schemas.microsoft.com/office/drawing/2017/model3d" xmlns:o="urn:schemas-microsoft-com:office:office" xmlns:r="http://schemas.openxmlformats.org/officeDocument/2006/relationships" xmlns:m="http://schemas.openxmlformats.org/officeDocument/2006/math" xmlns:v="urn:schemas-microsoft-com:vml" xmlns:wp14="http://schemas.microsoft.com/office/word/2010/wordprocessingDrawing" xmlns:wp="http://schemas.openxmlformats.org/drawingml/2006/wordprocessingDrawing" xmlns:w10="urn:schemas-microsoft-com:office:word" xmlns:w="http://schemas.openxmlformats.org/wordprocessingml/2006/main" xmlns:w14="http://schemas.microsoft.com/office/word/2010/wordml" xmlns:w15="http://schemas.microsoft.com/office/word/2012/wordml" xmlns:w16cex="http://schemas.microsoft.com/office/word/2018/wordml/cex" xmlns:w16cid="http://schemas.microsoft.com/office/word/2016/wordml/cid" xmlns:w16="http://schemas.microsoft.com/office/word/2018/wordml" xmlns:w16sdtdh="http://schemas.microsoft.com/office/word/2020/wordml/sdtdatahash" xmlns:w16se="http://schemas.microsoft.com/office/word/2015/wordml/symex" xmlns:wpg="http://schemas.microsoft.com/office/word/2010/wordprocessingGroup" xmlns:wpi="http://schemas.microsoft.com/office/word/2010/wordprocessingInk" xmlns:wne="http://schemas.microsoft.com/office/word/2006/wordml" xmlns:wps="http://schemas.microsoft.com/office/word/2010/wordprocessingShape" mc:Ignorable="w14 w15 w16se w16cid w16 w16cex w16sdtdh wp14">
+  <w:footnote w:type="separator" w:id="-1">
+    <w:p>
+      <w:pPr>
+        <w:spacing w:after="0" w:line="240" w:lineRule="auto"/>
+      </w:pPr>
+      <w:r>
+        <w:separator/>
+      </w:r>
+    </w:p>
+  </w:footnote>
+  <w:footnote w:type="continuationSeparator" w:id="0">
+    <w:p>
+      <w:pPr>
+        <w:spacing w:after="0" w:line="240" w:lineRule="auto"/>
+      </w:pPr>
+      <w:r>
+        <w:continuationSeparator/>
+      </w:r>
+    </w:p>
+  </w:footnote>
+</w:footnotes>
 </file>
 
 <file path=word/numbering.xml><?xml version="1.0" encoding="utf-8"?>
@@ -7423,7 +7905,7 @@
     <w:lsdException w:name="Unresolved Mention" w:semiHidden="1" w:unhideWhenUsed="1"/>
     <w:lsdException w:name="Smart Link" w:semiHidden="1" w:unhideWhenUsed="1"/>
   </w:latentStyles>
-  <w:style w:type="paragraph" w:default="1" w:styleId="Standaard">
+  <w:style w:type="paragraph" w:default="1" w:styleId="Normal">
     <w:name w:val="Normal"/>
     <w:qFormat/>
     <w:rsid w:val="00C65D72"/>
@@ -7431,11 +7913,11 @@
       <w:lang w:val="en-US"/>
     </w:rPr>
   </w:style>
-  <w:style w:type="paragraph" w:styleId="Kop1">
+  <w:style w:type="paragraph" w:styleId="Heading1">
     <w:name w:val="heading 1"/>
-    <w:basedOn w:val="Standaard"/>
-    <w:next w:val="Standaard"/>
-    <w:link w:val="Kop1Char"/>
+    <w:basedOn w:val="Normal"/>
+    <w:next w:val="Normal"/>
+    <w:link w:val="Heading1Char"/>
     <w:uiPriority w:val="9"/>
     <w:qFormat/>
     <w:rsid w:val="008B5FB5"/>
@@ -7452,11 +7934,11 @@
       <w:szCs w:val="32"/>
     </w:rPr>
   </w:style>
-  <w:style w:type="paragraph" w:styleId="Kop2">
+  <w:style w:type="paragraph" w:styleId="Heading2">
     <w:name w:val="heading 2"/>
-    <w:basedOn w:val="Standaard"/>
-    <w:next w:val="Standaard"/>
-    <w:link w:val="Kop2Char"/>
+    <w:basedOn w:val="Normal"/>
+    <w:next w:val="Normal"/>
+    <w:link w:val="Heading2Char"/>
     <w:uiPriority w:val="9"/>
     <w:unhideWhenUsed/>
     <w:qFormat/>
@@ -7474,13 +7956,13 @@
       <w:szCs w:val="26"/>
     </w:rPr>
   </w:style>
-  <w:style w:type="character" w:default="1" w:styleId="Standaardalinea-lettertype">
+  <w:style w:type="character" w:default="1" w:styleId="DefaultParagraphFont">
     <w:name w:val="Default Paragraph Font"/>
     <w:uiPriority w:val="1"/>
     <w:semiHidden/>
     <w:unhideWhenUsed/>
   </w:style>
-  <w:style w:type="table" w:default="1" w:styleId="Standaardtabel">
+  <w:style w:type="table" w:default="1" w:styleId="TableNormal">
     <w:name w:val="Normal Table"/>
     <w:uiPriority w:val="99"/>
     <w:semiHidden/>
@@ -7495,17 +7977,17 @@
       </w:tblCellMar>
     </w:tblPr>
   </w:style>
-  <w:style w:type="numbering" w:default="1" w:styleId="Geenlijst">
+  <w:style w:type="numbering" w:default="1" w:styleId="NoList">
     <w:name w:val="No List"/>
     <w:uiPriority w:val="99"/>
     <w:semiHidden/>
     <w:unhideWhenUsed/>
   </w:style>
-  <w:style w:type="paragraph" w:styleId="Titel">
+  <w:style w:type="paragraph" w:styleId="Title">
     <w:name w:val="Title"/>
-    <w:basedOn w:val="Standaard"/>
-    <w:next w:val="Standaard"/>
-    <w:link w:val="TitelChar"/>
+    <w:basedOn w:val="Normal"/>
+    <w:next w:val="Normal"/>
+    <w:link w:val="TitleChar"/>
     <w:uiPriority w:val="10"/>
     <w:qFormat/>
     <w:rsid w:val="008B5FB5"/>
@@ -7521,10 +8003,10 @@
       <w:szCs w:val="56"/>
     </w:rPr>
   </w:style>
-  <w:style w:type="character" w:customStyle="1" w:styleId="TitelChar">
-    <w:name w:val="Titel Char"/>
-    <w:basedOn w:val="Standaardalinea-lettertype"/>
-    <w:link w:val="Titel"/>
+  <w:style w:type="character" w:customStyle="1" w:styleId="TitleChar">
+    <w:name w:val="Title Char"/>
+    <w:basedOn w:val="DefaultParagraphFont"/>
+    <w:link w:val="Title"/>
     <w:uiPriority w:val="10"/>
     <w:rsid w:val="008B5FB5"/>
     <w:rPr>
@@ -7535,11 +8017,11 @@
       <w:szCs w:val="56"/>
     </w:rPr>
   </w:style>
-  <w:style w:type="paragraph" w:styleId="Ondertitel">
+  <w:style w:type="paragraph" w:styleId="Subtitle">
     <w:name w:val="Subtitle"/>
-    <w:basedOn w:val="Standaard"/>
-    <w:next w:val="Standaard"/>
-    <w:link w:val="OndertitelChar"/>
+    <w:basedOn w:val="Normal"/>
+    <w:next w:val="Normal"/>
+    <w:link w:val="SubtitleChar"/>
     <w:uiPriority w:val="11"/>
     <w:qFormat/>
     <w:rsid w:val="008B5FB5"/>
@@ -7554,10 +8036,10 @@
       <w:spacing w:val="15"/>
     </w:rPr>
   </w:style>
-  <w:style w:type="character" w:customStyle="1" w:styleId="OndertitelChar">
-    <w:name w:val="Ondertitel Char"/>
-    <w:basedOn w:val="Standaardalinea-lettertype"/>
-    <w:link w:val="Ondertitel"/>
+  <w:style w:type="character" w:customStyle="1" w:styleId="SubtitleChar">
+    <w:name w:val="Subtitle Char"/>
+    <w:basedOn w:val="DefaultParagraphFont"/>
+    <w:link w:val="Subtitle"/>
     <w:uiPriority w:val="11"/>
     <w:rsid w:val="008B5FB5"/>
     <w:rPr>
@@ -7566,10 +8048,10 @@
       <w:spacing w:val="15"/>
     </w:rPr>
   </w:style>
-  <w:style w:type="character" w:customStyle="1" w:styleId="Kop1Char">
-    <w:name w:val="Kop 1 Char"/>
-    <w:basedOn w:val="Standaardalinea-lettertype"/>
-    <w:link w:val="Kop1"/>
+  <w:style w:type="character" w:customStyle="1" w:styleId="Heading1Char">
+    <w:name w:val="Heading 1 Char"/>
+    <w:basedOn w:val="DefaultParagraphFont"/>
+    <w:link w:val="Heading1"/>
     <w:uiPriority w:val="9"/>
     <w:rsid w:val="008B5FB5"/>
     <w:rPr>
@@ -7579,10 +8061,10 @@
       <w:szCs w:val="32"/>
     </w:rPr>
   </w:style>
-  <w:style w:type="paragraph" w:styleId="Kopvaninhoudsopgave">
+  <w:style w:type="paragraph" w:styleId="TOCHeading">
     <w:name w:val="TOC Heading"/>
-    <w:basedOn w:val="Kop1"/>
-    <w:next w:val="Standaard"/>
+    <w:basedOn w:val="Heading1"/>
+    <w:next w:val="Normal"/>
     <w:uiPriority w:val="39"/>
     <w:unhideWhenUsed/>
     <w:qFormat/>
@@ -7594,10 +8076,10 @@
       <w:lang w:eastAsia="nl-NL"/>
     </w:rPr>
   </w:style>
-  <w:style w:type="character" w:customStyle="1" w:styleId="Kop2Char">
-    <w:name w:val="Kop 2 Char"/>
-    <w:basedOn w:val="Standaardalinea-lettertype"/>
-    <w:link w:val="Kop2"/>
+  <w:style w:type="character" w:customStyle="1" w:styleId="Heading2Char">
+    <w:name w:val="Heading 2 Char"/>
+    <w:basedOn w:val="DefaultParagraphFont"/>
+    <w:link w:val="Heading2"/>
     <w:uiPriority w:val="9"/>
     <w:rsid w:val="008B5FB5"/>
     <w:rPr>
@@ -7607,9 +8089,9 @@
       <w:szCs w:val="26"/>
     </w:rPr>
   </w:style>
-  <w:style w:type="character" w:styleId="Subtielebenadrukking">
+  <w:style w:type="character" w:styleId="SubtleEmphasis">
     <w:name w:val="Subtle Emphasis"/>
-    <w:basedOn w:val="Standaardalinea-lettertype"/>
+    <w:basedOn w:val="DefaultParagraphFont"/>
     <w:uiPriority w:val="19"/>
     <w:qFormat/>
     <w:rsid w:val="001571CE"/>
@@ -7619,7 +8101,7 @@
       <w:color w:val="404040" w:themeColor="text1" w:themeTint="BF"/>
     </w:rPr>
   </w:style>
-  <w:style w:type="paragraph" w:styleId="Geenafstand">
+  <w:style w:type="paragraph" w:styleId="NoSpacing">
     <w:name w:val="No Spacing"/>
     <w:uiPriority w:val="1"/>
     <w:qFormat/>
@@ -7628,9 +8110,9 @@
       <w:spacing w:after="0" w:line="240" w:lineRule="auto"/>
     </w:pPr>
   </w:style>
-  <w:style w:type="table" w:styleId="Tabelraster">
+  <w:style w:type="table" w:styleId="TableGrid">
     <w:name w:val="Table Grid"/>
-    <w:basedOn w:val="Standaardtabel"/>
+    <w:basedOn w:val="TableNormal"/>
     <w:uiPriority w:val="39"/>
     <w:rsid w:val="00F31894"/>
     <w:pPr>
@@ -7647,10 +8129,10 @@
       </w:tblBorders>
     </w:tblPr>
   </w:style>
-  <w:style w:type="paragraph" w:styleId="Bijschrift">
+  <w:style w:type="paragraph" w:styleId="Caption">
     <w:name w:val="caption"/>
-    <w:basedOn w:val="Standaard"/>
-    <w:next w:val="Standaard"/>
+    <w:basedOn w:val="Normal"/>
+    <w:next w:val="Normal"/>
     <w:uiPriority w:val="35"/>
     <w:unhideWhenUsed/>
     <w:qFormat/>
@@ -7666,10 +8148,10 @@
       <w:szCs w:val="18"/>
     </w:rPr>
   </w:style>
-  <w:style w:type="paragraph" w:styleId="Inhopg1">
+  <w:style w:type="paragraph" w:styleId="TOC1">
     <w:name w:val="toc 1"/>
-    <w:basedOn w:val="Standaard"/>
-    <w:next w:val="Standaard"/>
+    <w:basedOn w:val="Normal"/>
+    <w:next w:val="Normal"/>
     <w:autoRedefine/>
     <w:uiPriority w:val="39"/>
     <w:unhideWhenUsed/>
@@ -7678,10 +8160,10 @@
       <w:spacing w:after="100"/>
     </w:pPr>
   </w:style>
-  <w:style w:type="paragraph" w:styleId="Inhopg2">
+  <w:style w:type="paragraph" w:styleId="TOC2">
     <w:name w:val="toc 2"/>
-    <w:basedOn w:val="Standaard"/>
-    <w:next w:val="Standaard"/>
+    <w:basedOn w:val="Normal"/>
+    <w:next w:val="Normal"/>
     <w:autoRedefine/>
     <w:uiPriority w:val="39"/>
     <w:unhideWhenUsed/>
@@ -7693,7 +8175,7 @@
   </w:style>
   <w:style w:type="character" w:styleId="Hyperlink">
     <w:name w:val="Hyperlink"/>
-    <w:basedOn w:val="Standaardalinea-lettertype"/>
+    <w:basedOn w:val="DefaultParagraphFont"/>
     <w:uiPriority w:val="99"/>
     <w:unhideWhenUsed/>
     <w:rsid w:val="0042102F"/>
@@ -7702,9 +8184,9 @@
       <w:u w:val="single"/>
     </w:rPr>
   </w:style>
-  <w:style w:type="paragraph" w:styleId="Lijstalinea">
+  <w:style w:type="paragraph" w:styleId="ListParagraph">
     <w:name w:val="List Paragraph"/>
-    <w:basedOn w:val="Standaard"/>
+    <w:basedOn w:val="Normal"/>
     <w:uiPriority w:val="34"/>
     <w:qFormat/>
     <w:rsid w:val="00E2710C"/>
@@ -7712,6 +8194,56 @@
       <w:ind w:left="720"/>
       <w:contextualSpacing/>
     </w:pPr>
+  </w:style>
+  <w:style w:type="paragraph" w:styleId="Header">
+    <w:name w:val="header"/>
+    <w:basedOn w:val="Normal"/>
+    <w:link w:val="HeaderChar"/>
+    <w:uiPriority w:val="99"/>
+    <w:unhideWhenUsed/>
+    <w:rsid w:val="00780FD5"/>
+    <w:pPr>
+      <w:tabs>
+        <w:tab w:val="center" w:pos="4513"/>
+        <w:tab w:val="right" w:pos="9026"/>
+      </w:tabs>
+      <w:spacing w:after="0" w:line="240" w:lineRule="auto"/>
+    </w:pPr>
+  </w:style>
+  <w:style w:type="character" w:customStyle="1" w:styleId="HeaderChar">
+    <w:name w:val="Header Char"/>
+    <w:basedOn w:val="DefaultParagraphFont"/>
+    <w:link w:val="Header"/>
+    <w:uiPriority w:val="99"/>
+    <w:rsid w:val="00780FD5"/>
+    <w:rPr>
+      <w:lang w:val="en-US"/>
+    </w:rPr>
+  </w:style>
+  <w:style w:type="paragraph" w:styleId="Footer">
+    <w:name w:val="footer"/>
+    <w:basedOn w:val="Normal"/>
+    <w:link w:val="FooterChar"/>
+    <w:uiPriority w:val="99"/>
+    <w:unhideWhenUsed/>
+    <w:rsid w:val="00780FD5"/>
+    <w:pPr>
+      <w:tabs>
+        <w:tab w:val="center" w:pos="4513"/>
+        <w:tab w:val="right" w:pos="9026"/>
+      </w:tabs>
+      <w:spacing w:after="0" w:line="240" w:lineRule="auto"/>
+    </w:pPr>
+  </w:style>
+  <w:style w:type="character" w:customStyle="1" w:styleId="FooterChar">
+    <w:name w:val="Footer Char"/>
+    <w:basedOn w:val="DefaultParagraphFont"/>
+    <w:link w:val="Footer"/>
+    <w:uiPriority w:val="99"/>
+    <w:rsid w:val="00780FD5"/>
+    <w:rPr>
+      <w:lang w:val="en-US"/>
+    </w:rPr>
   </w:style>
 </w:styles>
 </file>

</xml_diff>

<commit_message>
Made minor changes to documentation, and added README file
</commit_message>
<xml_diff>
--- a/Documentation/Analysis.docx
+++ b/Documentation/Analysis.docx
@@ -316,7 +316,7 @@
               <w:rPr>
                 <w:rStyle w:val="Hyperlink"/>
                 <w:noProof/>
-                <w:lang w:val="en-150"/>
+                <w:lang/>
               </w:rPr>
               <w:t>Introduction</w:t>
             </w:r>
@@ -1284,7 +1284,7 @@
       </w:pPr>
       <w:r>
         <w:rPr>
-          <w:lang w:val="en-150"/>
+          <w:lang/>
         </w:rPr>
         <w:br w:type="page"/>
       </w:r>
@@ -1296,7 +1296,7 @@
       <w:bookmarkStart w:id="2" w:name="_Toc82779287"/>
       <w:r>
         <w:rPr>
-          <w:lang w:val="en-150"/>
+          <w:lang/>
         </w:rPr>
         <w:lastRenderedPageBreak/>
         <w:t>Introduction</w:t>
@@ -1766,7 +1766,13 @@
     </w:p>
     <w:p>
       <w:r>
-        <w:t>US-01 As a user I can easily create an account and login.</w:t>
+        <w:t xml:space="preserve">US-01 As a user </w:t>
+      </w:r>
+      <w:r>
+        <w:t xml:space="preserve">I </w:t>
+      </w:r>
+      <w:r>
+        <w:t>can easily create an account and login.</w:t>
       </w:r>
     </w:p>
     <w:p>
@@ -2544,21 +2550,7 @@
               <w:rPr>
                 <w:lang w:val="en-US"/>
               </w:rPr>
-              <w:t xml:space="preserve">System shows form with username, </w:t>
-            </w:r>
-            <w:proofErr w:type="gramStart"/>
-            <w:r>
-              <w:rPr>
-                <w:lang w:val="en-US"/>
-              </w:rPr>
-              <w:t>email</w:t>
-            </w:r>
-            <w:proofErr w:type="gramEnd"/>
-            <w:r>
-              <w:rPr>
-                <w:lang w:val="en-US"/>
-              </w:rPr>
-              <w:t xml:space="preserve"> and password</w:t>
+              <w:t>System shows form with username, email and password</w:t>
             </w:r>
           </w:p>
           <w:p>
@@ -5206,15 +5198,13 @@
         </w:numPr>
       </w:pPr>
       <w:r>
-        <w:t xml:space="preserve">The game will have a player who has health, </w:t>
-      </w:r>
-      <w:proofErr w:type="gramStart"/>
-      <w:r>
-        <w:t>damage</w:t>
-      </w:r>
-      <w:proofErr w:type="gramEnd"/>
-      <w:r>
-        <w:t xml:space="preserve"> and level.</w:t>
+        <w:t xml:space="preserve">The game will have a player who has health, damage and </w:t>
+      </w:r>
+      <w:r>
+        <w:t>experience</w:t>
+      </w:r>
+      <w:r>
+        <w:t>.</w:t>
       </w:r>
     </w:p>
     <w:p>
@@ -5226,15 +5216,7 @@
         </w:numPr>
       </w:pPr>
       <w:r>
-        <w:t xml:space="preserve">The player will have an inventory with items such as potions, </w:t>
-      </w:r>
-      <w:proofErr w:type="gramStart"/>
-      <w:r>
-        <w:t>keys</w:t>
-      </w:r>
-      <w:proofErr w:type="gramEnd"/>
-      <w:r>
-        <w:t xml:space="preserve"> and weapons.</w:t>
+        <w:t>The player will have an inventory with items such as potions, keys and weapons.</w:t>
       </w:r>
     </w:p>
     <w:p>
@@ -5260,11 +5242,9 @@
       <w:r>
         <w:t xml:space="preserve">The game spawn the player in a massive dungeon that all players </w:t>
       </w:r>
-      <w:proofErr w:type="gramStart"/>
-      <w:r>
-        <w:t>traverse</w:t>
-      </w:r>
-      <w:proofErr w:type="gramEnd"/>
+      <w:r>
+        <w:t>traverses</w:t>
+      </w:r>
       <w:r>
         <w:t>.</w:t>
       </w:r>
@@ -5317,15 +5297,7 @@
         </w:numPr>
       </w:pPr>
       <w:r>
-        <w:t xml:space="preserve">Every room will have a north, east, </w:t>
-      </w:r>
-      <w:proofErr w:type="gramStart"/>
-      <w:r>
-        <w:t>south</w:t>
-      </w:r>
-      <w:proofErr w:type="gramEnd"/>
-      <w:r>
-        <w:t xml:space="preserve"> and west side. These sides can all contain 1 special occurrence such as a door, person, item.</w:t>
+        <w:t>Every room will have a north, east, south and west side. These sides can all contain 1 special occurrence such as a door, person, item.</w:t>
       </w:r>
     </w:p>
     <w:p>
@@ -5982,6 +5954,7 @@
         <w:docPartUnique/>
       </w:docPartObj>
     </w:sdtPr>
+    <w:sdtEndPr/>
     <w:sdtContent>
       <w:sdt>
         <w:sdtPr>
@@ -5991,6 +5964,7 @@
             <w:docPartUnique/>
           </w:docPartObj>
         </w:sdtPr>
+        <w:sdtEndPr/>
         <w:sdtContent>
           <w:p>
             <w:pPr>

</xml_diff>

<commit_message>
added research document and updated analysis
</commit_message>
<xml_diff>
--- a/Documentation/Analysis.docx
+++ b/Documentation/Analysis.docx
@@ -183,7 +183,7 @@
               <w:t>1.</w:t>
             </w:r>
             <w:r>
-              <w:t>4</w:t>
+              <w:t>5</w:t>
             </w:r>
           </w:p>
         </w:tc>
@@ -229,7 +229,7 @@
             <w:rPr>
               <w:rFonts w:eastAsiaTheme="minorEastAsia"/>
               <w:noProof/>
-              <w:lang w:val="nl-NL" w:eastAsia="nl-NL"/>
+              <w:lang w:val="en-NL" w:eastAsia="en-NL"/>
             </w:rPr>
           </w:pPr>
           <w:r>
@@ -241,7 +241,7 @@
           <w:r>
             <w:fldChar w:fldCharType="separate"/>
           </w:r>
-          <w:hyperlink w:anchor="_Toc82779286" w:history="1">
+          <w:hyperlink w:anchor="_Toc92797331" w:history="1">
             <w:r>
               <w:rPr>
                 <w:rStyle w:val="Hyperlink"/>
@@ -268,7 +268,7 @@
                 <w:noProof/>
                 <w:webHidden/>
               </w:rPr>
-              <w:instrText xml:space="preserve"> PAGEREF _Toc82779286 \h </w:instrText>
+              <w:instrText xml:space="preserve"> PAGEREF _Toc92797331 \h </w:instrText>
             </w:r>
             <w:r>
               <w:rPr>
@@ -308,15 +308,14 @@
             <w:rPr>
               <w:rFonts w:eastAsiaTheme="minorEastAsia"/>
               <w:noProof/>
-              <w:lang w:val="nl-NL" w:eastAsia="nl-NL"/>
+              <w:lang w:val="en-NL" w:eastAsia="en-NL"/>
             </w:rPr>
           </w:pPr>
-          <w:hyperlink w:anchor="_Toc82779287" w:history="1">
+          <w:hyperlink w:anchor="_Toc92797332" w:history="1">
             <w:r>
               <w:rPr>
                 <w:rStyle w:val="Hyperlink"/>
                 <w:noProof/>
-                <w:lang/>
               </w:rPr>
               <w:t>Introduction</w:t>
             </w:r>
@@ -339,7 +338,7 @@
                 <w:noProof/>
                 <w:webHidden/>
               </w:rPr>
-              <w:instrText xml:space="preserve"> PAGEREF _Toc82779287 \h </w:instrText>
+              <w:instrText xml:space="preserve"> PAGEREF _Toc92797332 \h </w:instrText>
             </w:r>
             <w:r>
               <w:rPr>
@@ -379,10 +378,10 @@
             <w:rPr>
               <w:rFonts w:eastAsiaTheme="minorEastAsia"/>
               <w:noProof/>
-              <w:lang w:val="nl-NL" w:eastAsia="nl-NL"/>
+              <w:lang w:val="en-NL" w:eastAsia="en-NL"/>
             </w:rPr>
           </w:pPr>
-          <w:hyperlink w:anchor="_Toc82779288" w:history="1">
+          <w:hyperlink w:anchor="_Toc92797333" w:history="1">
             <w:r>
               <w:rPr>
                 <w:rStyle w:val="Hyperlink"/>
@@ -409,7 +408,7 @@
                 <w:noProof/>
                 <w:webHidden/>
               </w:rPr>
-              <w:instrText xml:space="preserve"> PAGEREF _Toc82779288 \h </w:instrText>
+              <w:instrText xml:space="preserve"> PAGEREF _Toc92797333 \h </w:instrText>
             </w:r>
             <w:r>
               <w:rPr>
@@ -449,10 +448,10 @@
             <w:rPr>
               <w:rFonts w:eastAsiaTheme="minorEastAsia"/>
               <w:noProof/>
-              <w:lang w:val="nl-NL" w:eastAsia="nl-NL"/>
+              <w:lang w:val="en-NL" w:eastAsia="en-NL"/>
             </w:rPr>
           </w:pPr>
-          <w:hyperlink w:anchor="_Toc82779289" w:history="1">
+          <w:hyperlink w:anchor="_Toc92797334" w:history="1">
             <w:r>
               <w:rPr>
                 <w:rStyle w:val="Hyperlink"/>
@@ -479,7 +478,7 @@
                 <w:noProof/>
                 <w:webHidden/>
               </w:rPr>
-              <w:instrText xml:space="preserve"> PAGEREF _Toc82779289 \h </w:instrText>
+              <w:instrText xml:space="preserve"> PAGEREF _Toc92797334 \h </w:instrText>
             </w:r>
             <w:r>
               <w:rPr>
@@ -519,10 +518,10 @@
             <w:rPr>
               <w:rFonts w:eastAsiaTheme="minorEastAsia"/>
               <w:noProof/>
-              <w:lang w:val="nl-NL" w:eastAsia="nl-NL"/>
+              <w:lang w:val="en-NL" w:eastAsia="en-NL"/>
             </w:rPr>
           </w:pPr>
-          <w:hyperlink w:anchor="_Toc82779290" w:history="1">
+          <w:hyperlink w:anchor="_Toc92797335" w:history="1">
             <w:r>
               <w:rPr>
                 <w:rStyle w:val="Hyperlink"/>
@@ -549,7 +548,7 @@
                 <w:noProof/>
                 <w:webHidden/>
               </w:rPr>
-              <w:instrText xml:space="preserve"> PAGEREF _Toc82779290 \h </w:instrText>
+              <w:instrText xml:space="preserve"> PAGEREF _Toc92797335 \h </w:instrText>
             </w:r>
             <w:r>
               <w:rPr>
@@ -589,10 +588,10 @@
             <w:rPr>
               <w:rFonts w:eastAsiaTheme="minorEastAsia"/>
               <w:noProof/>
-              <w:lang w:val="nl-NL" w:eastAsia="nl-NL"/>
+              <w:lang w:val="en-NL" w:eastAsia="en-NL"/>
             </w:rPr>
           </w:pPr>
-          <w:hyperlink w:anchor="_Toc82779291" w:history="1">
+          <w:hyperlink w:anchor="_Toc92797336" w:history="1">
             <w:r>
               <w:rPr>
                 <w:rStyle w:val="Hyperlink"/>
@@ -619,7 +618,7 @@
                 <w:noProof/>
                 <w:webHidden/>
               </w:rPr>
-              <w:instrText xml:space="preserve"> PAGEREF _Toc82779291 \h </w:instrText>
+              <w:instrText xml:space="preserve"> PAGEREF _Toc92797336 \h </w:instrText>
             </w:r>
             <w:r>
               <w:rPr>
@@ -659,10 +658,10 @@
             <w:rPr>
               <w:rFonts w:eastAsiaTheme="minorEastAsia"/>
               <w:noProof/>
-              <w:lang w:val="nl-NL" w:eastAsia="nl-NL"/>
+              <w:lang w:val="en-NL" w:eastAsia="en-NL"/>
             </w:rPr>
           </w:pPr>
-          <w:hyperlink w:anchor="_Toc82779292" w:history="1">
+          <w:hyperlink w:anchor="_Toc92797337" w:history="1">
             <w:r>
               <w:rPr>
                 <w:rStyle w:val="Hyperlink"/>
@@ -689,7 +688,7 @@
                 <w:noProof/>
                 <w:webHidden/>
               </w:rPr>
-              <w:instrText xml:space="preserve"> PAGEREF _Toc82779292 \h </w:instrText>
+              <w:instrText xml:space="preserve"> PAGEREF _Toc92797337 \h </w:instrText>
             </w:r>
             <w:r>
               <w:rPr>
@@ -729,10 +728,10 @@
             <w:rPr>
               <w:rFonts w:eastAsiaTheme="minorEastAsia"/>
               <w:noProof/>
-              <w:lang w:val="nl-NL" w:eastAsia="nl-NL"/>
+              <w:lang w:val="en-NL" w:eastAsia="en-NL"/>
             </w:rPr>
           </w:pPr>
-          <w:hyperlink w:anchor="_Toc82779293" w:history="1">
+          <w:hyperlink w:anchor="_Toc92797338" w:history="1">
             <w:r>
               <w:rPr>
                 <w:rStyle w:val="Hyperlink"/>
@@ -759,7 +758,7 @@
                 <w:noProof/>
                 <w:webHidden/>
               </w:rPr>
-              <w:instrText xml:space="preserve"> PAGEREF _Toc82779293 \h </w:instrText>
+              <w:instrText xml:space="preserve"> PAGEREF _Toc92797338 \h </w:instrText>
             </w:r>
             <w:r>
               <w:rPr>
@@ -799,10 +798,10 @@
             <w:rPr>
               <w:rFonts w:eastAsiaTheme="minorEastAsia"/>
               <w:noProof/>
-              <w:lang w:val="nl-NL" w:eastAsia="nl-NL"/>
+              <w:lang w:val="en-NL" w:eastAsia="en-NL"/>
             </w:rPr>
           </w:pPr>
-          <w:hyperlink w:anchor="_Toc82779294" w:history="1">
+          <w:hyperlink w:anchor="_Toc92797339" w:history="1">
             <w:r>
               <w:rPr>
                 <w:rStyle w:val="Hyperlink"/>
@@ -829,7 +828,7 @@
                 <w:noProof/>
                 <w:webHidden/>
               </w:rPr>
-              <w:instrText xml:space="preserve"> PAGEREF _Toc82779294 \h </w:instrText>
+              <w:instrText xml:space="preserve"> PAGEREF _Toc92797339 \h </w:instrText>
             </w:r>
             <w:r>
               <w:rPr>
@@ -869,16 +868,16 @@
             <w:rPr>
               <w:rFonts w:eastAsiaTheme="minorEastAsia"/>
               <w:noProof/>
-              <w:lang w:val="nl-NL" w:eastAsia="nl-NL"/>
+              <w:lang w:val="en-NL" w:eastAsia="en-NL"/>
             </w:rPr>
           </w:pPr>
-          <w:hyperlink w:anchor="_Toc82779295" w:history="1">
+          <w:hyperlink w:anchor="_Toc92797340" w:history="1">
             <w:r>
               <w:rPr>
                 <w:rStyle w:val="Hyperlink"/>
                 <w:noProof/>
               </w:rPr>
-              <w:t>UI Concepts</w:t>
+              <w:t>Class Diagram</w:t>
             </w:r>
             <w:r>
               <w:rPr>
@@ -899,7 +898,7 @@
                 <w:noProof/>
                 <w:webHidden/>
               </w:rPr>
-              <w:instrText xml:space="preserve"> PAGEREF _Toc82779295 \h </w:instrText>
+              <w:instrText xml:space="preserve"> PAGEREF _Toc92797340 \h </w:instrText>
             </w:r>
             <w:r>
               <w:rPr>
@@ -939,15 +938,225 @@
             <w:rPr>
               <w:rFonts w:eastAsiaTheme="minorEastAsia"/>
               <w:noProof/>
-              <w:lang w:val="nl-NL" w:eastAsia="nl-NL"/>
+              <w:lang w:val="en-NL" w:eastAsia="en-NL"/>
             </w:rPr>
           </w:pPr>
-          <w:hyperlink w:anchor="_Toc82779296" w:history="1">
+          <w:hyperlink w:anchor="_Toc92797341" w:history="1">
             <w:r>
               <w:rPr>
                 <w:rStyle w:val="Hyperlink"/>
                 <w:noProof/>
               </w:rPr>
+              <w:t>UI Concepts</w:t>
+            </w:r>
+            <w:r>
+              <w:rPr>
+                <w:noProof/>
+                <w:webHidden/>
+              </w:rPr>
+              <w:tab/>
+            </w:r>
+            <w:r>
+              <w:rPr>
+                <w:noProof/>
+                <w:webHidden/>
+              </w:rPr>
+              <w:fldChar w:fldCharType="begin"/>
+            </w:r>
+            <w:r>
+              <w:rPr>
+                <w:noProof/>
+                <w:webHidden/>
+              </w:rPr>
+              <w:instrText xml:space="preserve"> PAGEREF _Toc92797341 \h </w:instrText>
+            </w:r>
+            <w:r>
+              <w:rPr>
+                <w:noProof/>
+                <w:webHidden/>
+              </w:rPr>
+            </w:r>
+            <w:r>
+              <w:rPr>
+                <w:noProof/>
+                <w:webHidden/>
+              </w:rPr>
+              <w:fldChar w:fldCharType="separate"/>
+            </w:r>
+            <w:r>
+              <w:rPr>
+                <w:noProof/>
+                <w:webHidden/>
+              </w:rPr>
+              <w:t>11</w:t>
+            </w:r>
+            <w:r>
+              <w:rPr>
+                <w:noProof/>
+                <w:webHidden/>
+              </w:rPr>
+              <w:fldChar w:fldCharType="end"/>
+            </w:r>
+          </w:hyperlink>
+        </w:p>
+        <w:p>
+          <w:pPr>
+            <w:pStyle w:val="TOC2"/>
+            <w:tabs>
+              <w:tab w:val="right" w:leader="dot" w:pos="9016"/>
+            </w:tabs>
+            <w:rPr>
+              <w:rFonts w:eastAsiaTheme="minorEastAsia"/>
+              <w:noProof/>
+              <w:lang w:val="en-NL" w:eastAsia="en-NL"/>
+            </w:rPr>
+          </w:pPr>
+          <w:hyperlink w:anchor="_Toc92797342" w:history="1">
+            <w:r>
+              <w:rPr>
+                <w:rStyle w:val="Hyperlink"/>
+                <w:noProof/>
+              </w:rPr>
+              <w:t>Version 1</w:t>
+            </w:r>
+            <w:r>
+              <w:rPr>
+                <w:noProof/>
+                <w:webHidden/>
+              </w:rPr>
+              <w:tab/>
+            </w:r>
+            <w:r>
+              <w:rPr>
+                <w:noProof/>
+                <w:webHidden/>
+              </w:rPr>
+              <w:fldChar w:fldCharType="begin"/>
+            </w:r>
+            <w:r>
+              <w:rPr>
+                <w:noProof/>
+                <w:webHidden/>
+              </w:rPr>
+              <w:instrText xml:space="preserve"> PAGEREF _Toc92797342 \h </w:instrText>
+            </w:r>
+            <w:r>
+              <w:rPr>
+                <w:noProof/>
+                <w:webHidden/>
+              </w:rPr>
+            </w:r>
+            <w:r>
+              <w:rPr>
+                <w:noProof/>
+                <w:webHidden/>
+              </w:rPr>
+              <w:fldChar w:fldCharType="separate"/>
+            </w:r>
+            <w:r>
+              <w:rPr>
+                <w:noProof/>
+                <w:webHidden/>
+              </w:rPr>
+              <w:t>11</w:t>
+            </w:r>
+            <w:r>
+              <w:rPr>
+                <w:noProof/>
+                <w:webHidden/>
+              </w:rPr>
+              <w:fldChar w:fldCharType="end"/>
+            </w:r>
+          </w:hyperlink>
+        </w:p>
+        <w:p>
+          <w:pPr>
+            <w:pStyle w:val="TOC2"/>
+            <w:tabs>
+              <w:tab w:val="right" w:leader="dot" w:pos="9016"/>
+            </w:tabs>
+            <w:rPr>
+              <w:rFonts w:eastAsiaTheme="minorEastAsia"/>
+              <w:noProof/>
+              <w:lang w:val="en-NL" w:eastAsia="en-NL"/>
+            </w:rPr>
+          </w:pPr>
+          <w:hyperlink w:anchor="_Toc92797343" w:history="1">
+            <w:r>
+              <w:rPr>
+                <w:rStyle w:val="Hyperlink"/>
+                <w:noProof/>
+              </w:rPr>
+              <w:t>Version 2</w:t>
+            </w:r>
+            <w:r>
+              <w:rPr>
+                <w:noProof/>
+                <w:webHidden/>
+              </w:rPr>
+              <w:tab/>
+            </w:r>
+            <w:r>
+              <w:rPr>
+                <w:noProof/>
+                <w:webHidden/>
+              </w:rPr>
+              <w:fldChar w:fldCharType="begin"/>
+            </w:r>
+            <w:r>
+              <w:rPr>
+                <w:noProof/>
+                <w:webHidden/>
+              </w:rPr>
+              <w:instrText xml:space="preserve"> PAGEREF _Toc92797343 \h </w:instrText>
+            </w:r>
+            <w:r>
+              <w:rPr>
+                <w:noProof/>
+                <w:webHidden/>
+              </w:rPr>
+            </w:r>
+            <w:r>
+              <w:rPr>
+                <w:noProof/>
+                <w:webHidden/>
+              </w:rPr>
+              <w:fldChar w:fldCharType="separate"/>
+            </w:r>
+            <w:r>
+              <w:rPr>
+                <w:noProof/>
+                <w:webHidden/>
+              </w:rPr>
+              <w:t>12</w:t>
+            </w:r>
+            <w:r>
+              <w:rPr>
+                <w:noProof/>
+                <w:webHidden/>
+              </w:rPr>
+              <w:fldChar w:fldCharType="end"/>
+            </w:r>
+          </w:hyperlink>
+        </w:p>
+        <w:p>
+          <w:pPr>
+            <w:pStyle w:val="TOC1"/>
+            <w:tabs>
+              <w:tab w:val="right" w:leader="dot" w:pos="9016"/>
+            </w:tabs>
+            <w:rPr>
+              <w:rFonts w:eastAsiaTheme="minorEastAsia"/>
+              <w:noProof/>
+              <w:lang w:val="en-NL" w:eastAsia="en-NL"/>
+            </w:rPr>
+          </w:pPr>
+          <w:hyperlink w:anchor="_Toc92797344" w:history="1">
+            <w:r>
+              <w:rPr>
+                <w:rStyle w:val="Hyperlink"/>
+                <w:noProof/>
+              </w:rPr>
               <w:t>ERD</w:t>
             </w:r>
             <w:r>
@@ -969,7 +1178,7 @@
                 <w:noProof/>
                 <w:webHidden/>
               </w:rPr>
-              <w:instrText xml:space="preserve"> PAGEREF _Toc82779296 \h </w:instrText>
+              <w:instrText xml:space="preserve"> PAGEREF _Toc92797344 \h </w:instrText>
             </w:r>
             <w:r>
               <w:rPr>
@@ -989,7 +1198,147 @@
                 <w:noProof/>
                 <w:webHidden/>
               </w:rPr>
-              <w:t>11</w:t>
+              <w:t>13</w:t>
+            </w:r>
+            <w:r>
+              <w:rPr>
+                <w:noProof/>
+                <w:webHidden/>
+              </w:rPr>
+              <w:fldChar w:fldCharType="end"/>
+            </w:r>
+          </w:hyperlink>
+        </w:p>
+        <w:p>
+          <w:pPr>
+            <w:pStyle w:val="TOC2"/>
+            <w:tabs>
+              <w:tab w:val="right" w:leader="dot" w:pos="9016"/>
+            </w:tabs>
+            <w:rPr>
+              <w:rFonts w:eastAsiaTheme="minorEastAsia"/>
+              <w:noProof/>
+              <w:lang w:val="en-NL" w:eastAsia="en-NL"/>
+            </w:rPr>
+          </w:pPr>
+          <w:hyperlink w:anchor="_Toc92797345" w:history="1">
+            <w:r>
+              <w:rPr>
+                <w:rStyle w:val="Hyperlink"/>
+                <w:noProof/>
+              </w:rPr>
+              <w:t>Version 1</w:t>
+            </w:r>
+            <w:r>
+              <w:rPr>
+                <w:noProof/>
+                <w:webHidden/>
+              </w:rPr>
+              <w:tab/>
+            </w:r>
+            <w:r>
+              <w:rPr>
+                <w:noProof/>
+                <w:webHidden/>
+              </w:rPr>
+              <w:fldChar w:fldCharType="begin"/>
+            </w:r>
+            <w:r>
+              <w:rPr>
+                <w:noProof/>
+                <w:webHidden/>
+              </w:rPr>
+              <w:instrText xml:space="preserve"> PAGEREF _Toc92797345 \h </w:instrText>
+            </w:r>
+            <w:r>
+              <w:rPr>
+                <w:noProof/>
+                <w:webHidden/>
+              </w:rPr>
+            </w:r>
+            <w:r>
+              <w:rPr>
+                <w:noProof/>
+                <w:webHidden/>
+              </w:rPr>
+              <w:fldChar w:fldCharType="separate"/>
+            </w:r>
+            <w:r>
+              <w:rPr>
+                <w:noProof/>
+                <w:webHidden/>
+              </w:rPr>
+              <w:t>13</w:t>
+            </w:r>
+            <w:r>
+              <w:rPr>
+                <w:noProof/>
+                <w:webHidden/>
+              </w:rPr>
+              <w:fldChar w:fldCharType="end"/>
+            </w:r>
+          </w:hyperlink>
+        </w:p>
+        <w:p>
+          <w:pPr>
+            <w:pStyle w:val="TOC2"/>
+            <w:tabs>
+              <w:tab w:val="right" w:leader="dot" w:pos="9016"/>
+            </w:tabs>
+            <w:rPr>
+              <w:rFonts w:eastAsiaTheme="minorEastAsia"/>
+              <w:noProof/>
+              <w:lang w:val="en-NL" w:eastAsia="en-NL"/>
+            </w:rPr>
+          </w:pPr>
+          <w:hyperlink w:anchor="_Toc92797346" w:history="1">
+            <w:r>
+              <w:rPr>
+                <w:rStyle w:val="Hyperlink"/>
+                <w:noProof/>
+              </w:rPr>
+              <w:t>Version 2</w:t>
+            </w:r>
+            <w:r>
+              <w:rPr>
+                <w:noProof/>
+                <w:webHidden/>
+              </w:rPr>
+              <w:tab/>
+            </w:r>
+            <w:r>
+              <w:rPr>
+                <w:noProof/>
+                <w:webHidden/>
+              </w:rPr>
+              <w:fldChar w:fldCharType="begin"/>
+            </w:r>
+            <w:r>
+              <w:rPr>
+                <w:noProof/>
+                <w:webHidden/>
+              </w:rPr>
+              <w:instrText xml:space="preserve"> PAGEREF _Toc92797346 \h </w:instrText>
+            </w:r>
+            <w:r>
+              <w:rPr>
+                <w:noProof/>
+                <w:webHidden/>
+              </w:rPr>
+            </w:r>
+            <w:r>
+              <w:rPr>
+                <w:noProof/>
+                <w:webHidden/>
+              </w:rPr>
+              <w:fldChar w:fldCharType="separate"/>
+            </w:r>
+            <w:r>
+              <w:rPr>
+                <w:noProof/>
+                <w:webHidden/>
+              </w:rPr>
+              <w:t>14</w:t>
             </w:r>
             <w:r>
               <w:rPr>
@@ -1016,7 +1365,7 @@
       <w:pPr>
         <w:pStyle w:val="Heading1"/>
       </w:pPr>
-      <w:bookmarkStart w:id="1" w:name="_Toc82779286"/>
+      <w:bookmarkStart w:id="1" w:name="_Toc92797331"/>
       <w:r>
         <w:t>Version History</w:t>
       </w:r>
@@ -1272,6 +1621,38 @@
           </w:p>
         </w:tc>
       </w:tr>
+      <w:tr>
+        <w:tc>
+          <w:tcPr>
+            <w:tcW w:w="896" w:type="dxa"/>
+          </w:tcPr>
+          <w:p>
+            <w:r>
+              <w:t>1.5</w:t>
+            </w:r>
+          </w:p>
+        </w:tc>
+        <w:tc>
+          <w:tcPr>
+            <w:tcW w:w="1367" w:type="dxa"/>
+          </w:tcPr>
+          <w:p>
+            <w:r>
+              <w:t>11-01-2022</w:t>
+            </w:r>
+          </w:p>
+        </w:tc>
+        <w:tc>
+          <w:tcPr>
+            <w:tcW w:w="6753" w:type="dxa"/>
+          </w:tcPr>
+          <w:p>
+            <w:r>
+              <w:t>Added Class diagram and new versions of UI and ERD</w:t>
+            </w:r>
+          </w:p>
+        </w:tc>
+      </w:tr>
     </w:tbl>
     <w:p>
       <w:pPr>
@@ -1283,9 +1664,6 @@
         </w:rPr>
       </w:pPr>
       <w:r>
-        <w:rPr>
-          <w:lang/>
-        </w:rPr>
         <w:br w:type="page"/>
       </w:r>
     </w:p>
@@ -1293,11 +1671,8 @@
       <w:pPr>
         <w:pStyle w:val="Heading1"/>
       </w:pPr>
-      <w:bookmarkStart w:id="2" w:name="_Toc82779287"/>
-      <w:r>
-        <w:rPr>
-          <w:lang/>
-        </w:rPr>
+      <w:bookmarkStart w:id="2" w:name="_Toc92797332"/>
+      <w:r>
         <w:lastRenderedPageBreak/>
         <w:t>Introduction</w:t>
       </w:r>
@@ -1323,7 +1698,7 @@
       <w:pPr>
         <w:pStyle w:val="Heading1"/>
       </w:pPr>
-      <w:bookmarkStart w:id="3" w:name="_Toc82779288"/>
+      <w:bookmarkStart w:id="3" w:name="_Toc92797333"/>
       <w:r>
         <w:t>Requirements</w:t>
       </w:r>
@@ -1356,7 +1731,7 @@
       <w:pPr>
         <w:pStyle w:val="Heading2"/>
       </w:pPr>
-      <w:bookmarkStart w:id="4" w:name="_Toc82779289"/>
+      <w:bookmarkStart w:id="4" w:name="_Toc92797334"/>
       <w:r>
         <w:t>Functional requirements</w:t>
       </w:r>
@@ -1722,7 +2097,7 @@
       <w:pPr>
         <w:pStyle w:val="Heading2"/>
       </w:pPr>
-      <w:bookmarkStart w:id="5" w:name="_Toc82779290"/>
+      <w:bookmarkStart w:id="5" w:name="_Toc92797335"/>
       <w:r>
         <w:t>Non-functional requirements</w:t>
       </w:r>
@@ -1758,7 +2133,7 @@
       <w:pPr>
         <w:pStyle w:val="Heading1"/>
       </w:pPr>
-      <w:bookmarkStart w:id="6" w:name="_Toc82779291"/>
+      <w:bookmarkStart w:id="6" w:name="_Toc92797336"/>
       <w:r>
         <w:t>User stories</w:t>
       </w:r>
@@ -1832,7 +2207,7 @@
       <w:pPr>
         <w:pStyle w:val="Heading1"/>
       </w:pPr>
-      <w:bookmarkStart w:id="7" w:name="_Toc82779292"/>
+      <w:bookmarkStart w:id="7" w:name="_Toc92797337"/>
       <w:r>
         <w:lastRenderedPageBreak/>
         <w:t xml:space="preserve">Use </w:t>
@@ -2550,7 +2925,21 @@
               <w:rPr>
                 <w:lang w:val="en-US"/>
               </w:rPr>
-              <w:t>System shows form with username, email and password</w:t>
+              <w:t xml:space="preserve">System shows form with username, </w:t>
+            </w:r>
+            <w:proofErr w:type="gramStart"/>
+            <w:r>
+              <w:rPr>
+                <w:lang w:val="en-US"/>
+              </w:rPr>
+              <w:t>email</w:t>
+            </w:r>
+            <w:proofErr w:type="gramEnd"/>
+            <w:r>
+              <w:rPr>
+                <w:lang w:val="en-US"/>
+              </w:rPr>
+              <w:t xml:space="preserve"> and password</w:t>
             </w:r>
           </w:p>
           <w:p>
@@ -5049,7 +5438,7 @@
       <w:pPr>
         <w:pStyle w:val="Heading1"/>
       </w:pPr>
-      <w:bookmarkStart w:id="8" w:name="_Toc82779293"/>
+      <w:bookmarkStart w:id="8" w:name="_Toc92797338"/>
       <w:r>
         <w:lastRenderedPageBreak/>
         <w:t>Conceptual Model</w:t>
@@ -5176,7 +5565,7 @@
       <w:pPr>
         <w:pStyle w:val="Heading1"/>
       </w:pPr>
-      <w:bookmarkStart w:id="9" w:name="_Toc82779294"/>
+      <w:bookmarkStart w:id="9" w:name="_Toc92797339"/>
       <w:r>
         <w:lastRenderedPageBreak/>
         <w:t>Game Content</w:t>
@@ -5198,13 +5587,15 @@
         </w:numPr>
       </w:pPr>
       <w:r>
-        <w:t xml:space="preserve">The game will have a player who has health, damage and </w:t>
-      </w:r>
-      <w:r>
-        <w:t>experience</w:t>
-      </w:r>
-      <w:r>
-        <w:t>.</w:t>
+        <w:t xml:space="preserve">The game will have a player who has health, </w:t>
+      </w:r>
+      <w:proofErr w:type="gramStart"/>
+      <w:r>
+        <w:t>damage</w:t>
+      </w:r>
+      <w:proofErr w:type="gramEnd"/>
+      <w:r>
+        <w:t xml:space="preserve"> and experience.</w:t>
       </w:r>
     </w:p>
     <w:p>
@@ -5216,7 +5607,15 @@
         </w:numPr>
       </w:pPr>
       <w:r>
-        <w:t>The player will have an inventory with items such as potions, keys and weapons.</w:t>
+        <w:t xml:space="preserve">The player will have an inventory with items such as potions, </w:t>
+      </w:r>
+      <w:proofErr w:type="gramStart"/>
+      <w:r>
+        <w:t>keys</w:t>
+      </w:r>
+      <w:proofErr w:type="gramEnd"/>
+      <w:r>
+        <w:t xml:space="preserve"> and weapons.</w:t>
       </w:r>
     </w:p>
     <w:p>
@@ -5240,13 +5639,7 @@
         </w:numPr>
       </w:pPr>
       <w:r>
-        <w:t xml:space="preserve">The game spawn the player in a massive dungeon that all players </w:t>
-      </w:r>
-      <w:r>
-        <w:t>traverses</w:t>
-      </w:r>
-      <w:r>
-        <w:t>.</w:t>
+        <w:t>The game spawn the player in a massive dungeon that all players traverses.</w:t>
       </w:r>
     </w:p>
     <w:p>
@@ -5270,10 +5663,7 @@
         </w:numPr>
       </w:pPr>
       <w:r>
-        <w:t>Every room will have 1 special event that can happen when entering the room</w:t>
-      </w:r>
-      <w:r>
-        <w:t xml:space="preserve"> like an ambush, chest, trap</w:t>
+        <w:t>Every room will have 1 special event that can happen when entering the room like an ambush, chest, trap</w:t>
       </w:r>
     </w:p>
     <w:p>
@@ -5297,7 +5687,15 @@
         </w:numPr>
       </w:pPr>
       <w:r>
-        <w:t>Every room will have a north, east, south and west side. These sides can all contain 1 special occurrence such as a door, person, item.</w:t>
+        <w:t xml:space="preserve">Every room will have a north, east, </w:t>
+      </w:r>
+      <w:proofErr w:type="gramStart"/>
+      <w:r>
+        <w:t>south</w:t>
+      </w:r>
+      <w:proofErr w:type="gramEnd"/>
+      <w:r>
+        <w:t xml:space="preserve"> and west side. These sides can all contain 1 special occurrence such as a door, person, item.</w:t>
       </w:r>
     </w:p>
     <w:p>
@@ -5324,6 +5722,7 @@
         <w:t>Game events will be based on the player’s level.</w:t>
       </w:r>
     </w:p>
+    <w:p/>
     <w:p>
       <w:r>
         <w:br w:type="page"/>
@@ -5333,12 +5732,262 @@
       <w:pPr>
         <w:pStyle w:val="Heading1"/>
       </w:pPr>
-      <w:bookmarkStart w:id="10" w:name="_Toc82779295"/>
+      <w:bookmarkStart w:id="10" w:name="_Toc92797340"/>
+      <w:r>
+        <w:lastRenderedPageBreak/>
+        <w:t>Class Diagram</w:t>
+      </w:r>
+      <w:bookmarkEnd w:id="10"/>
+    </w:p>
+    <w:p>
+      <w:r>
+        <w:rPr>
+          <w:noProof/>
+        </w:rPr>
+        <w:drawing>
+          <wp:anchor distT="0" distB="0" distL="114300" distR="114300" simplePos="0" relativeHeight="251673600" behindDoc="1" locked="0" layoutInCell="1" allowOverlap="1" wp14:anchorId="6C6E6C66" wp14:editId="6114818B">
+            <wp:simplePos x="0" y="0"/>
+            <wp:positionH relativeFrom="margin">
+              <wp:align>left</wp:align>
+            </wp:positionH>
+            <wp:positionV relativeFrom="paragraph">
+              <wp:posOffset>779780</wp:posOffset>
+            </wp:positionV>
+            <wp:extent cx="5880100" cy="3380740"/>
+            <wp:effectExtent l="0" t="0" r="6350" b="0"/>
+            <wp:wrapTight wrapText="bothSides">
+              <wp:wrapPolygon edited="0">
+                <wp:start x="0" y="0"/>
+                <wp:lineTo x="0" y="21421"/>
+                <wp:lineTo x="21553" y="21421"/>
+                <wp:lineTo x="21553" y="0"/>
+                <wp:lineTo x="0" y="0"/>
+              </wp:wrapPolygon>
+            </wp:wrapTight>
+            <wp:docPr id="14" name="Picture 14" descr="Diagram&#10;&#10;Description automatically generated"/>
+            <wp:cNvGraphicFramePr>
+              <a:graphicFrameLocks xmlns:a="http://schemas.openxmlformats.org/drawingml/2006/main" noChangeAspect="1"/>
+            </wp:cNvGraphicFramePr>
+            <a:graphic xmlns:a="http://schemas.openxmlformats.org/drawingml/2006/main">
+              <a:graphicData uri="http://schemas.openxmlformats.org/drawingml/2006/picture">
+                <pic:pic xmlns:pic="http://schemas.openxmlformats.org/drawingml/2006/picture">
+                  <pic:nvPicPr>
+                    <pic:cNvPr id="14" name="Picture 14" descr="Diagram&#10;&#10;Description automatically generated"/>
+                    <pic:cNvPicPr>
+                      <a:picLocks noChangeAspect="1" noChangeArrowheads="1"/>
+                    </pic:cNvPicPr>
+                  </pic:nvPicPr>
+                  <pic:blipFill>
+                    <a:blip r:embed="rId9" cstate="print">
+                      <a:extLst>
+                        <a:ext uri="{28A0092B-C50C-407E-A947-70E740481C1C}">
+                          <a14:useLocalDpi xmlns:a14="http://schemas.microsoft.com/office/drawing/2010/main" val="0"/>
+                        </a:ext>
+                      </a:extLst>
+                    </a:blip>
+                    <a:srcRect/>
+                    <a:stretch>
+                      <a:fillRect/>
+                    </a:stretch>
+                  </pic:blipFill>
+                  <pic:spPr bwMode="auto">
+                    <a:xfrm>
+                      <a:off x="0" y="0"/>
+                      <a:ext cx="5893976" cy="3389036"/>
+                    </a:xfrm>
+                    <a:prstGeom prst="rect">
+                      <a:avLst/>
+                    </a:prstGeom>
+                    <a:noFill/>
+                    <a:ln>
+                      <a:noFill/>
+                    </a:ln>
+                  </pic:spPr>
+                </pic:pic>
+              </a:graphicData>
+            </a:graphic>
+            <wp14:sizeRelH relativeFrom="margin">
+              <wp14:pctWidth>0</wp14:pctWidth>
+            </wp14:sizeRelH>
+            <wp14:sizeRelV relativeFrom="margin">
+              <wp14:pctHeight>0</wp14:pctHeight>
+            </wp14:sizeRelV>
+          </wp:anchor>
+        </w:drawing>
+      </w:r>
+      <w:r>
+        <w:rPr>
+          <w:noProof/>
+        </w:rPr>
+        <mc:AlternateContent>
+          <mc:Choice Requires="wps">
+            <w:drawing>
+              <wp:anchor distT="0" distB="0" distL="114300" distR="114300" simplePos="0" relativeHeight="251675648" behindDoc="1" locked="0" layoutInCell="1" allowOverlap="1" wp14:anchorId="482AC7B1" wp14:editId="0E05E489">
+                <wp:simplePos x="0" y="0"/>
+                <wp:positionH relativeFrom="column">
+                  <wp:posOffset>0</wp:posOffset>
+                </wp:positionH>
+                <wp:positionV relativeFrom="paragraph">
+                  <wp:posOffset>4123055</wp:posOffset>
+                </wp:positionV>
+                <wp:extent cx="5715000" cy="635"/>
+                <wp:effectExtent l="0" t="0" r="0" b="0"/>
+                <wp:wrapTight wrapText="bothSides">
+                  <wp:wrapPolygon edited="0">
+                    <wp:start x="0" y="0"/>
+                    <wp:lineTo x="0" y="21600"/>
+                    <wp:lineTo x="21600" y="21600"/>
+                    <wp:lineTo x="21600" y="0"/>
+                  </wp:wrapPolygon>
+                </wp:wrapTight>
+                <wp:docPr id="15" name="Text Box 15"/>
+                <wp:cNvGraphicFramePr/>
+                <a:graphic xmlns:a="http://schemas.openxmlformats.org/drawingml/2006/main">
+                  <a:graphicData uri="http://schemas.microsoft.com/office/word/2010/wordprocessingShape">
+                    <wps:wsp>
+                      <wps:cNvSpPr txBox="1"/>
+                      <wps:spPr>
+                        <a:xfrm>
+                          <a:off x="0" y="0"/>
+                          <a:ext cx="5715000" cy="635"/>
+                        </a:xfrm>
+                        <a:prstGeom prst="rect">
+                          <a:avLst/>
+                        </a:prstGeom>
+                        <a:solidFill>
+                          <a:prstClr val="white"/>
+                        </a:solidFill>
+                        <a:ln>
+                          <a:noFill/>
+                        </a:ln>
+                      </wps:spPr>
+                      <wps:txbx>
+                        <w:txbxContent>
+                          <w:p>
+                            <w:pPr>
+                              <w:pStyle w:val="Caption"/>
+                              <w:rPr>
+                                <w:noProof/>
+                              </w:rPr>
+                            </w:pPr>
+                            <w:r>
+                              <w:t xml:space="preserve">Figure </w:t>
+                            </w:r>
+                            <w:r>
+                              <w:fldChar w:fldCharType="begin"/>
+                            </w:r>
+                            <w:r>
+                              <w:instrText xml:space="preserve"> SEQ Figure \* ARABIC </w:instrText>
+                            </w:r>
+                            <w:r>
+                              <w:fldChar w:fldCharType="separate"/>
+                            </w:r>
+                            <w:r>
+                              <w:rPr>
+                                <w:noProof/>
+                              </w:rPr>
+                              <w:t>1</w:t>
+                            </w:r>
+                            <w:r>
+                              <w:fldChar w:fldCharType="end"/>
+                            </w:r>
+                            <w:r>
+                              <w:t xml:space="preserve"> Class diagram</w:t>
+                            </w:r>
+                          </w:p>
+                        </w:txbxContent>
+                      </wps:txbx>
+                      <wps:bodyPr rot="0" spcFirstLastPara="0" vertOverflow="overflow" horzOverflow="overflow" vert="horz" wrap="square" lIns="0" tIns="0" rIns="0" bIns="0" numCol="1" spcCol="0" rtlCol="0" fromWordArt="0" anchor="t" anchorCtr="0" forceAA="0" compatLnSpc="1">
+                        <a:prstTxWarp prst="textNoShape">
+                          <a:avLst/>
+                        </a:prstTxWarp>
+                        <a:spAutoFit/>
+                      </wps:bodyPr>
+                    </wps:wsp>
+                  </a:graphicData>
+                </a:graphic>
+              </wp:anchor>
+            </w:drawing>
+          </mc:Choice>
+          <mc:Fallback>
+            <w:pict>
+              <v:shapetype w14:anchorId="482AC7B1" id="_x0000_t202" coordsize="21600,21600" o:spt="202" path="m,l,21600r21600,l21600,xe">
+                <v:stroke joinstyle="miter"/>
+                <v:path gradientshapeok="t" o:connecttype="rect"/>
+              </v:shapetype>
+              <v:shape id="Text Box 15" o:spid="_x0000_s1026" type="#_x0000_t202" style="position:absolute;margin-left:0;margin-top:324.65pt;width:450pt;height:.05pt;z-index:-251640832;visibility:visible;mso-wrap-style:square;mso-wrap-distance-left:9pt;mso-wrap-distance-top:0;mso-wrap-distance-right:9pt;mso-wrap-distance-bottom:0;mso-position-horizontal:absolute;mso-position-horizontal-relative:text;mso-position-vertical:absolute;mso-position-vertical-relative:text;v-text-anchor:top" o:gfxdata="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" stroked="f">
+                <v:textbox style="mso-fit-shape-to-text:t" inset="0,0,0,0">
+                  <w:txbxContent>
+                    <w:p>
+                      <w:pPr>
+                        <w:pStyle w:val="Caption"/>
+                        <w:rPr>
+                          <w:noProof/>
+                        </w:rPr>
+                      </w:pPr>
+                      <w:r>
+                        <w:t xml:space="preserve">Figure </w:t>
+                      </w:r>
+                      <w:r>
+                        <w:fldChar w:fldCharType="begin"/>
+                      </w:r>
+                      <w:r>
+                        <w:instrText xml:space="preserve"> SEQ Figure \* ARABIC </w:instrText>
+                      </w:r>
+                      <w:r>
+                        <w:fldChar w:fldCharType="separate"/>
+                      </w:r>
+                      <w:r>
+                        <w:rPr>
+                          <w:noProof/>
+                        </w:rPr>
+                        <w:t>1</w:t>
+                      </w:r>
+                      <w:r>
+                        <w:fldChar w:fldCharType="end"/>
+                      </w:r>
+                      <w:r>
+                        <w:t xml:space="preserve"> Class diagram</w:t>
+                      </w:r>
+                    </w:p>
+                  </w:txbxContent>
+                </v:textbox>
+                <w10:wrap type="tight"/>
+              </v:shape>
+            </w:pict>
+          </mc:Fallback>
+        </mc:AlternateContent>
+      </w:r>
+      <w:r>
+        <w:t>During the semester I started to notice that my project was getting very messy and not OOP/SOLID anymore, for this reason I decided to setup a class diagram of what my project should be structured like. I used this diagram afterwards to restructure the entire project.</w:t>
+      </w:r>
+    </w:p>
+    <w:p/>
+    <w:p>
+      <w:r>
+        <w:br w:type="page"/>
+      </w:r>
+    </w:p>
+    <w:p>
+      <w:pPr>
+        <w:pStyle w:val="Heading1"/>
+      </w:pPr>
+      <w:bookmarkStart w:id="11" w:name="_Toc92797341"/>
       <w:r>
         <w:lastRenderedPageBreak/>
         <w:t>UI Concepts</w:t>
       </w:r>
-      <w:bookmarkEnd w:id="10"/>
+      <w:bookmarkEnd w:id="11"/>
+    </w:p>
+    <w:p>
+      <w:pPr>
+        <w:pStyle w:val="Heading2"/>
+      </w:pPr>
+      <w:bookmarkStart w:id="12" w:name="_Toc92797342"/>
+      <w:r>
+        <w:t>Version 1</w:t>
+      </w:r>
+      <w:bookmarkEnd w:id="12"/>
     </w:p>
     <w:p>
       <w:r>
@@ -5414,7 +6063,7 @@
                               <w:rPr>
                                 <w:noProof/>
                               </w:rPr>
-                              <w:t>1</w:t>
+                              <w:t>2</w:t>
                             </w:r>
                             <w:r>
                               <w:rPr>
@@ -5442,11 +6091,7 @@
           </mc:Choice>
           <mc:Fallback>
             <w:pict>
-              <v:shapetype w14:anchorId="04FE90D8" id="_x0000_t202" coordsize="21600,21600" o:spt="202" path="m,l,21600r21600,l21600,xe">
-                <v:stroke joinstyle="miter"/>
-                <v:path gradientshapeok="t" o:connecttype="rect"/>
-              </v:shapetype>
-              <v:shape id="Tekstvak 3" o:spid="_x0000_s1026" type="#_x0000_t202" style="position:absolute;margin-left:239.7pt;margin-top:322.45pt;width:269.6pt;height:.05pt;z-index:-251656192;visibility:visible;mso-wrap-style:square;mso-wrap-distance-left:9pt;mso-wrap-distance-top:0;mso-wrap-distance-right:9pt;mso-wrap-distance-bottom:0;mso-position-horizontal:absolute;mso-position-horizontal-relative:text;mso-position-vertical:absolute;mso-position-vertical-relative:text;v-text-anchor:top" o:gfxdata="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" stroked="f">
+              <v:shape w14:anchorId="04FE90D8" id="Tekstvak 3" o:spid="_x0000_s1027" type="#_x0000_t202" style="position:absolute;margin-left:239.7pt;margin-top:322.45pt;width:269.6pt;height:.05pt;z-index:-251656192;visibility:visible;mso-wrap-style:square;mso-wrap-distance-left:9pt;mso-wrap-distance-top:0;mso-wrap-distance-right:9pt;mso-wrap-distance-bottom:0;mso-position-horizontal:absolute;mso-position-horizontal-relative:text;mso-position-vertical:absolute;mso-position-vertical-relative:text;v-text-anchor:top" o:gfxdata="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" stroked="f">
                 <v:textbox style="mso-fit-shape-to-text:t" inset="0,0,0,0">
                   <w:txbxContent>
                     <w:p>
@@ -5474,7 +6119,7 @@
                         <w:rPr>
                           <w:noProof/>
                         </w:rPr>
-                        <w:t>1</w:t>
+                        <w:t>2</w:t>
                       </w:r>
                       <w:r>
                         <w:rPr>
@@ -5532,7 +6177,7 @@
                     <pic:cNvPicPr/>
                   </pic:nvPicPr>
                   <pic:blipFill>
-                    <a:blip r:embed="rId9">
+                    <a:blip r:embed="rId10">
                       <a:extLst>
                         <a:ext uri="{28A0092B-C50C-407E-A947-70E740481C1C}">
                           <a14:useLocalDpi xmlns:a14="http://schemas.microsoft.com/office/drawing/2010/main" val="0"/>
@@ -5565,13 +6210,11 @@
         </w:drawing>
       </w:r>
       <w:r>
-        <w:t xml:space="preserve">The homepage (figure 1) will give the user easy access to starting or resuming a new run </w:t>
-      </w:r>
-      <w:proofErr w:type="gramStart"/>
-      <w:r>
-        <w:t>depending</w:t>
-      </w:r>
-      <w:proofErr w:type="gramEnd"/>
+        <w:t xml:space="preserve">The homepage will give the user easy access to starting or resuming a new run </w:t>
+      </w:r>
+      <w:r>
+        <w:t>depending on</w:t>
+      </w:r>
       <w:r>
         <w:t xml:space="preserve"> if they are logged in. The homepage will also include a navigation bar at the top giving links to the leaderboard, an about section and login.</w:t>
       </w:r>
@@ -5580,11 +6223,9 @@
       <w:r>
         <w:t xml:space="preserve">The homepage will also include a short list </w:t>
       </w:r>
-      <w:proofErr w:type="spellStart"/>
-      <w:r>
-        <w:t>op</w:t>
-      </w:r>
-      <w:proofErr w:type="spellEnd"/>
+      <w:r>
+        <w:t>of</w:t>
+      </w:r>
       <w:r>
         <w:t xml:space="preserve"> the top players on the leaderboard.</w:t>
       </w:r>
@@ -5664,7 +6305,7 @@
                               <w:rPr>
                                 <w:noProof/>
                               </w:rPr>
-                              <w:t>2</w:t>
+                              <w:t>3</w:t>
                             </w:r>
                             <w:r>
                               <w:rPr>
@@ -5692,7 +6333,7 @@
           </mc:Choice>
           <mc:Fallback>
             <w:pict>
-              <v:shape w14:anchorId="420E0182" id="Tekstvak 5" o:spid="_x0000_s1027" type="#_x0000_t202" style="position:absolute;margin-left:239.05pt;margin-top:362.25pt;width:269.75pt;height:.05pt;z-index:-251653120;visibility:visible;mso-wrap-style:square;mso-wrap-distance-left:9pt;mso-wrap-distance-top:0;mso-wrap-distance-right:9pt;mso-wrap-distance-bottom:0;mso-position-horizontal:absolute;mso-position-horizontal-relative:text;mso-position-vertical:absolute;mso-position-vertical-relative:text;v-text-anchor:top" o:gfxdata="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" stroked="f">
+              <v:shape w14:anchorId="420E0182" id="Tekstvak 5" o:spid="_x0000_s1028" type="#_x0000_t202" style="position:absolute;margin-left:239.05pt;margin-top:362.25pt;width:269.75pt;height:.05pt;z-index:-251653120;visibility:visible;mso-wrap-style:square;mso-wrap-distance-left:9pt;mso-wrap-distance-top:0;mso-wrap-distance-right:9pt;mso-wrap-distance-bottom:0;mso-position-horizontal:absolute;mso-position-horizontal-relative:text;mso-position-vertical:absolute;mso-position-vertical-relative:text;v-text-anchor:top" o:gfxdata="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" stroked="f">
                 <v:textbox style="mso-fit-shape-to-text:t" inset="0,0,0,0">
                   <w:txbxContent>
                     <w:p>
@@ -5720,7 +6361,7 @@
                         <w:rPr>
                           <w:noProof/>
                         </w:rPr>
-                        <w:t>2</w:t>
+                        <w:t>3</w:t>
                       </w:r>
                       <w:r>
                         <w:rPr>
@@ -5778,7 +6419,7 @@
                     <pic:cNvPicPr/>
                   </pic:nvPicPr>
                   <pic:blipFill>
-                    <a:blip r:embed="rId10" cstate="print">
+                    <a:blip r:embed="rId11" cstate="print">
                       <a:extLst>
                         <a:ext uri="{28A0092B-C50C-407E-A947-70E740481C1C}">
                           <a14:useLocalDpi xmlns:a14="http://schemas.microsoft.com/office/drawing/2010/main" val="0"/>
@@ -5811,7 +6452,7 @@
         </w:drawing>
       </w:r>
       <w:r>
-        <w:t>On the game page (figure 2) there will be a command</w:t>
+        <w:t>On the game page there will be a command</w:t>
       </w:r>
       <w:r>
         <w:t>-line style window, in this window all dialogue will show up. Under the command-line window will be a text input box, the user will type the commands they want to execute in here.</w:t>
@@ -5821,11 +6462,9 @@
       <w:r>
         <w:t xml:space="preserve">On the right side of the screen there will be helpful information. This includes a button to give the user an overview of all commands and a save button. There is also an information box showing useful data like the player’s health or </w:t>
       </w:r>
-      <w:proofErr w:type="spellStart"/>
-      <w:r>
-        <w:t>it’s</w:t>
-      </w:r>
-      <w:proofErr w:type="spellEnd"/>
+      <w:r>
+        <w:t>its</w:t>
+      </w:r>
       <w:r>
         <w:t xml:space="preserve"> inventory.</w:t>
       </w:r>
@@ -5837,14 +6476,489 @@
     </w:p>
     <w:p>
       <w:pPr>
+        <w:pStyle w:val="Heading2"/>
+      </w:pPr>
+      <w:bookmarkStart w:id="13" w:name="_Toc92797343"/>
+      <w:r>
+        <w:rPr>
+          <w:noProof/>
+        </w:rPr>
+        <w:lastRenderedPageBreak/>
+        <w:drawing>
+          <wp:anchor distT="0" distB="0" distL="114300" distR="114300" simplePos="0" relativeHeight="251664384" behindDoc="1" locked="0" layoutInCell="1" allowOverlap="1" wp14:anchorId="3A0ED966" wp14:editId="17536D57">
+            <wp:simplePos x="0" y="0"/>
+            <wp:positionH relativeFrom="margin">
+              <wp:posOffset>3448050</wp:posOffset>
+            </wp:positionH>
+            <wp:positionV relativeFrom="paragraph">
+              <wp:posOffset>0</wp:posOffset>
+            </wp:positionV>
+            <wp:extent cx="3100705" cy="6158230"/>
+            <wp:effectExtent l="0" t="0" r="4445" b="0"/>
+            <wp:wrapTight wrapText="bothSides">
+              <wp:wrapPolygon edited="0">
+                <wp:start x="0" y="0"/>
+                <wp:lineTo x="0" y="21515"/>
+                <wp:lineTo x="21498" y="21515"/>
+                <wp:lineTo x="21498" y="0"/>
+                <wp:lineTo x="0" y="0"/>
+              </wp:wrapPolygon>
+            </wp:wrapTight>
+            <wp:docPr id="8" name="Picture 8" descr="Graphical user interface&#10;&#10;Description automatically generated"/>
+            <wp:cNvGraphicFramePr>
+              <a:graphicFrameLocks xmlns:a="http://schemas.openxmlformats.org/drawingml/2006/main" noChangeAspect="1"/>
+            </wp:cNvGraphicFramePr>
+            <a:graphic xmlns:a="http://schemas.openxmlformats.org/drawingml/2006/main">
+              <a:graphicData uri="http://schemas.openxmlformats.org/drawingml/2006/picture">
+                <pic:pic xmlns:pic="http://schemas.openxmlformats.org/drawingml/2006/picture">
+                  <pic:nvPicPr>
+                    <pic:cNvPr id="8" name="Picture 8" descr="Graphical user interface&#10;&#10;Description automatically generated"/>
+                    <pic:cNvPicPr/>
+                  </pic:nvPicPr>
+                  <pic:blipFill>
+                    <a:blip r:embed="rId12" cstate="print">
+                      <a:extLst>
+                        <a:ext uri="{28A0092B-C50C-407E-A947-70E740481C1C}">
+                          <a14:useLocalDpi xmlns:a14="http://schemas.microsoft.com/office/drawing/2010/main" val="0"/>
+                        </a:ext>
+                      </a:extLst>
+                    </a:blip>
+                    <a:stretch>
+                      <a:fillRect/>
+                    </a:stretch>
+                  </pic:blipFill>
+                  <pic:spPr>
+                    <a:xfrm>
+                      <a:off x="0" y="0"/>
+                      <a:ext cx="3100705" cy="6158230"/>
+                    </a:xfrm>
+                    <a:prstGeom prst="rect">
+                      <a:avLst/>
+                    </a:prstGeom>
+                  </pic:spPr>
+                </pic:pic>
+              </a:graphicData>
+            </a:graphic>
+            <wp14:sizeRelH relativeFrom="margin">
+              <wp14:pctWidth>0</wp14:pctWidth>
+            </wp14:sizeRelH>
+            <wp14:sizeRelV relativeFrom="margin">
+              <wp14:pctHeight>0</wp14:pctHeight>
+            </wp14:sizeRelV>
+          </wp:anchor>
+        </w:drawing>
+      </w:r>
+      <w:r>
+        <w:rPr>
+          <w:noProof/>
+        </w:rPr>
+        <mc:AlternateContent>
+          <mc:Choice Requires="wps">
+            <w:drawing>
+              <wp:anchor distT="0" distB="0" distL="114300" distR="114300" simplePos="0" relativeHeight="251666432" behindDoc="1" locked="0" layoutInCell="1" allowOverlap="1" wp14:anchorId="476586D7" wp14:editId="04BFFED0">
+                <wp:simplePos x="0" y="0"/>
+                <wp:positionH relativeFrom="column">
+                  <wp:posOffset>3333750</wp:posOffset>
+                </wp:positionH>
+                <wp:positionV relativeFrom="paragraph">
+                  <wp:posOffset>6215380</wp:posOffset>
+                </wp:positionV>
+                <wp:extent cx="3100705" cy="635"/>
+                <wp:effectExtent l="0" t="0" r="0" b="0"/>
+                <wp:wrapTight wrapText="bothSides">
+                  <wp:wrapPolygon edited="0">
+                    <wp:start x="0" y="0"/>
+                    <wp:lineTo x="0" y="21600"/>
+                    <wp:lineTo x="21600" y="21600"/>
+                    <wp:lineTo x="21600" y="0"/>
+                  </wp:wrapPolygon>
+                </wp:wrapTight>
+                <wp:docPr id="9" name="Text Box 9"/>
+                <wp:cNvGraphicFramePr/>
+                <a:graphic xmlns:a="http://schemas.openxmlformats.org/drawingml/2006/main">
+                  <a:graphicData uri="http://schemas.microsoft.com/office/word/2010/wordprocessingShape">
+                    <wps:wsp>
+                      <wps:cNvSpPr txBox="1"/>
+                      <wps:spPr>
+                        <a:xfrm>
+                          <a:off x="0" y="0"/>
+                          <a:ext cx="3100705" cy="635"/>
+                        </a:xfrm>
+                        <a:prstGeom prst="rect">
+                          <a:avLst/>
+                        </a:prstGeom>
+                        <a:solidFill>
+                          <a:prstClr val="white"/>
+                        </a:solidFill>
+                        <a:ln>
+                          <a:noFill/>
+                        </a:ln>
+                      </wps:spPr>
+                      <wps:txbx>
+                        <w:txbxContent>
+                          <w:p>
+                            <w:pPr>
+                              <w:pStyle w:val="Caption"/>
+                            </w:pPr>
+                            <w:r>
+                              <w:t xml:space="preserve">Figure </w:t>
+                            </w:r>
+                            <w:r>
+                              <w:fldChar w:fldCharType="begin"/>
+                            </w:r>
+                            <w:r>
+                              <w:instrText xml:space="preserve"> SEQ Figure \* ARABIC </w:instrText>
+                            </w:r>
+                            <w:r>
+                              <w:fldChar w:fldCharType="separate"/>
+                            </w:r>
+                            <w:r>
+                              <w:rPr>
+                                <w:noProof/>
+                              </w:rPr>
+                              <w:t>4</w:t>
+                            </w:r>
+                            <w:r>
+                              <w:fldChar w:fldCharType="end"/>
+                            </w:r>
+                            <w:r>
+                              <w:t xml:space="preserve"> Home page</w:t>
+                            </w:r>
+                          </w:p>
+                        </w:txbxContent>
+                      </wps:txbx>
+                      <wps:bodyPr rot="0" spcFirstLastPara="0" vertOverflow="overflow" horzOverflow="overflow" vert="horz" wrap="square" lIns="0" tIns="0" rIns="0" bIns="0" numCol="1" spcCol="0" rtlCol="0" fromWordArt="0" anchor="t" anchorCtr="0" forceAA="0" compatLnSpc="1">
+                        <a:prstTxWarp prst="textNoShape">
+                          <a:avLst/>
+                        </a:prstTxWarp>
+                        <a:spAutoFit/>
+                      </wps:bodyPr>
+                    </wps:wsp>
+                  </a:graphicData>
+                </a:graphic>
+              </wp:anchor>
+            </w:drawing>
+          </mc:Choice>
+          <mc:Fallback>
+            <w:pict>
+              <v:shape w14:anchorId="476586D7" id="Text Box 9" o:spid="_x0000_s1029" type="#_x0000_t202" style="position:absolute;margin-left:262.5pt;margin-top:489.4pt;width:244.15pt;height:.05pt;z-index:-251650048;visibility:visible;mso-wrap-style:square;mso-wrap-distance-left:9pt;mso-wrap-distance-top:0;mso-wrap-distance-right:9pt;mso-wrap-distance-bottom:0;mso-position-horizontal:absolute;mso-position-horizontal-relative:text;mso-position-vertical:absolute;mso-position-vertical-relative:text;v-text-anchor:top" o:gfxdata="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" stroked="f">
+                <v:textbox style="mso-fit-shape-to-text:t" inset="0,0,0,0">
+                  <w:txbxContent>
+                    <w:p>
+                      <w:pPr>
+                        <w:pStyle w:val="Caption"/>
+                      </w:pPr>
+                      <w:r>
+                        <w:t xml:space="preserve">Figure </w:t>
+                      </w:r>
+                      <w:r>
+                        <w:fldChar w:fldCharType="begin"/>
+                      </w:r>
+                      <w:r>
+                        <w:instrText xml:space="preserve"> SEQ Figure \* ARABIC </w:instrText>
+                      </w:r>
+                      <w:r>
+                        <w:fldChar w:fldCharType="separate"/>
+                      </w:r>
+                      <w:r>
+                        <w:rPr>
+                          <w:noProof/>
+                        </w:rPr>
+                        <w:t>4</w:t>
+                      </w:r>
+                      <w:r>
+                        <w:fldChar w:fldCharType="end"/>
+                      </w:r>
+                      <w:r>
+                        <w:t xml:space="preserve"> Home page</w:t>
+                      </w:r>
+                    </w:p>
+                  </w:txbxContent>
+                </v:textbox>
+                <w10:wrap type="tight"/>
+              </v:shape>
+            </w:pict>
+          </mc:Fallback>
+        </mc:AlternateContent>
+      </w:r>
+      <w:r>
+        <w:t>Version 2</w:t>
+      </w:r>
+      <w:bookmarkEnd w:id="13"/>
+    </w:p>
+    <w:p>
+      <w:r>
+        <w:t xml:space="preserve">After spending a lot of time working on the UI/UX and getting feedback from users, I have decided to redesign the website and go in a different direction. Feedback and advise given by people about my project </w:t>
+      </w:r>
+      <w:proofErr w:type="gramStart"/>
+      <w:r>
+        <w:t>has</w:t>
+      </w:r>
+      <w:proofErr w:type="gramEnd"/>
+      <w:r>
+        <w:t xml:space="preserve"> given me a better idea of what people expect from a modern-day text adventure game.</w:t>
+      </w:r>
+    </w:p>
+    <w:p>
+      <w:r>
+        <w:t>For my redesign I have chosen to go for a more simplistic and darker toned look, this will tie the whole website in with the common designs of command line systems</w:t>
+      </w:r>
+      <w:r>
+        <w:t>.</w:t>
+      </w:r>
+    </w:p>
+    <w:p>
+      <w:r>
+        <w:t xml:space="preserve">The pages have </w:t>
+      </w:r>
+      <w:r>
+        <w:t xml:space="preserve">also </w:t>
+      </w:r>
+      <w:r>
+        <w:t xml:space="preserve">been </w:t>
+      </w:r>
+      <w:r>
+        <w:t>condensed.</w:t>
+      </w:r>
+      <w:r>
+        <w:t xml:space="preserve"> </w:t>
+      </w:r>
+      <w:r>
+        <w:t>T</w:t>
+      </w:r>
+      <w:r>
+        <w:t>here is now a homepage with all the needed information and a page for the game itself</w:t>
+      </w:r>
+      <w:r>
+        <w:t>.</w:t>
+      </w:r>
+    </w:p>
+    <w:p>
+      <w:r>
+        <w:rPr>
+          <w:noProof/>
+        </w:rPr>
+        <mc:AlternateContent>
+          <mc:Choice Requires="wps">
+            <w:drawing>
+              <wp:anchor distT="0" distB="0" distL="114300" distR="114300" simplePos="0" relativeHeight="251669504" behindDoc="1" locked="0" layoutInCell="1" allowOverlap="1" wp14:anchorId="758271F9" wp14:editId="3049EFAF">
+                <wp:simplePos x="0" y="0"/>
+                <wp:positionH relativeFrom="column">
+                  <wp:posOffset>-800100</wp:posOffset>
+                </wp:positionH>
+                <wp:positionV relativeFrom="paragraph">
+                  <wp:posOffset>3324225</wp:posOffset>
+                </wp:positionV>
+                <wp:extent cx="4090670" cy="635"/>
+                <wp:effectExtent l="0" t="0" r="0" b="0"/>
+                <wp:wrapTight wrapText="bothSides">
+                  <wp:wrapPolygon edited="0">
+                    <wp:start x="0" y="0"/>
+                    <wp:lineTo x="0" y="21600"/>
+                    <wp:lineTo x="21600" y="21600"/>
+                    <wp:lineTo x="21600" y="0"/>
+                  </wp:wrapPolygon>
+                </wp:wrapTight>
+                <wp:docPr id="11" name="Text Box 11"/>
+                <wp:cNvGraphicFramePr/>
+                <a:graphic xmlns:a="http://schemas.openxmlformats.org/drawingml/2006/main">
+                  <a:graphicData uri="http://schemas.microsoft.com/office/word/2010/wordprocessingShape">
+                    <wps:wsp>
+                      <wps:cNvSpPr txBox="1"/>
+                      <wps:spPr>
+                        <a:xfrm>
+                          <a:off x="0" y="0"/>
+                          <a:ext cx="4090670" cy="635"/>
+                        </a:xfrm>
+                        <a:prstGeom prst="rect">
+                          <a:avLst/>
+                        </a:prstGeom>
+                        <a:solidFill>
+                          <a:prstClr val="white"/>
+                        </a:solidFill>
+                        <a:ln>
+                          <a:noFill/>
+                        </a:ln>
+                      </wps:spPr>
+                      <wps:txbx>
+                        <w:txbxContent>
+                          <w:p>
+                            <w:pPr>
+                              <w:pStyle w:val="Caption"/>
+                            </w:pPr>
+                            <w:r>
+                              <w:t xml:space="preserve">Figure </w:t>
+                            </w:r>
+                            <w:r>
+                              <w:fldChar w:fldCharType="begin"/>
+                            </w:r>
+                            <w:r>
+                              <w:instrText xml:space="preserve"> SEQ Figure \* ARABIC </w:instrText>
+                            </w:r>
+                            <w:r>
+                              <w:fldChar w:fldCharType="separate"/>
+                            </w:r>
+                            <w:r>
+                              <w:rPr>
+                                <w:noProof/>
+                              </w:rPr>
+                              <w:t>5</w:t>
+                            </w:r>
+                            <w:r>
+                              <w:fldChar w:fldCharType="end"/>
+                            </w:r>
+                            <w:r>
+                              <w:t xml:space="preserve"> Game page</w:t>
+                            </w:r>
+                          </w:p>
+                        </w:txbxContent>
+                      </wps:txbx>
+                      <wps:bodyPr rot="0" spcFirstLastPara="0" vertOverflow="overflow" horzOverflow="overflow" vert="horz" wrap="square" lIns="0" tIns="0" rIns="0" bIns="0" numCol="1" spcCol="0" rtlCol="0" fromWordArt="0" anchor="t" anchorCtr="0" forceAA="0" compatLnSpc="1">
+                        <a:prstTxWarp prst="textNoShape">
+                          <a:avLst/>
+                        </a:prstTxWarp>
+                        <a:spAutoFit/>
+                      </wps:bodyPr>
+                    </wps:wsp>
+                  </a:graphicData>
+                </a:graphic>
+              </wp:anchor>
+            </w:drawing>
+          </mc:Choice>
+          <mc:Fallback>
+            <w:pict>
+              <v:shape w14:anchorId="758271F9" id="Text Box 11" o:spid="_x0000_s1030" type="#_x0000_t202" style="position:absolute;margin-left:-63pt;margin-top:261.75pt;width:322.1pt;height:.05pt;z-index:-251646976;visibility:visible;mso-wrap-style:square;mso-wrap-distance-left:9pt;mso-wrap-distance-top:0;mso-wrap-distance-right:9pt;mso-wrap-distance-bottom:0;mso-position-horizontal:absolute;mso-position-horizontal-relative:text;mso-position-vertical:absolute;mso-position-vertical-relative:text;v-text-anchor:top" o:gfxdata="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" stroked="f">
+                <v:textbox style="mso-fit-shape-to-text:t" inset="0,0,0,0">
+                  <w:txbxContent>
+                    <w:p>
+                      <w:pPr>
+                        <w:pStyle w:val="Caption"/>
+                      </w:pPr>
+                      <w:r>
+                        <w:t xml:space="preserve">Figure </w:t>
+                      </w:r>
+                      <w:r>
+                        <w:fldChar w:fldCharType="begin"/>
+                      </w:r>
+                      <w:r>
+                        <w:instrText xml:space="preserve"> SEQ Figure \* ARABIC </w:instrText>
+                      </w:r>
+                      <w:r>
+                        <w:fldChar w:fldCharType="separate"/>
+                      </w:r>
+                      <w:r>
+                        <w:rPr>
+                          <w:noProof/>
+                        </w:rPr>
+                        <w:t>5</w:t>
+                      </w:r>
+                      <w:r>
+                        <w:fldChar w:fldCharType="end"/>
+                      </w:r>
+                      <w:r>
+                        <w:t xml:space="preserve"> Game page</w:t>
+                      </w:r>
+                    </w:p>
+                  </w:txbxContent>
+                </v:textbox>
+                <w10:wrap type="tight"/>
+              </v:shape>
+            </w:pict>
+          </mc:Fallback>
+        </mc:AlternateContent>
+      </w:r>
+      <w:r>
+        <w:rPr>
+          <w:noProof/>
+        </w:rPr>
+        <w:drawing>
+          <wp:anchor distT="0" distB="0" distL="114300" distR="114300" simplePos="0" relativeHeight="251667456" behindDoc="1" locked="0" layoutInCell="1" allowOverlap="1" wp14:anchorId="5E30B71A" wp14:editId="3831E72B">
+            <wp:simplePos x="0" y="0"/>
+            <wp:positionH relativeFrom="column">
+              <wp:posOffset>-800100</wp:posOffset>
+            </wp:positionH>
+            <wp:positionV relativeFrom="paragraph">
+              <wp:posOffset>590550</wp:posOffset>
+            </wp:positionV>
+            <wp:extent cx="4090670" cy="2676525"/>
+            <wp:effectExtent l="0" t="0" r="5080" b="9525"/>
+            <wp:wrapTight wrapText="bothSides">
+              <wp:wrapPolygon edited="0">
+                <wp:start x="0" y="0"/>
+                <wp:lineTo x="0" y="21523"/>
+                <wp:lineTo x="21526" y="21523"/>
+                <wp:lineTo x="21526" y="0"/>
+                <wp:lineTo x="0" y="0"/>
+              </wp:wrapPolygon>
+            </wp:wrapTight>
+            <wp:docPr id="10" name="Picture 10" descr="Text&#10;&#10;Description automatically generated"/>
+            <wp:cNvGraphicFramePr>
+              <a:graphicFrameLocks xmlns:a="http://schemas.openxmlformats.org/drawingml/2006/main" noChangeAspect="1"/>
+            </wp:cNvGraphicFramePr>
+            <a:graphic xmlns:a="http://schemas.openxmlformats.org/drawingml/2006/main">
+              <a:graphicData uri="http://schemas.openxmlformats.org/drawingml/2006/picture">
+                <pic:pic xmlns:pic="http://schemas.openxmlformats.org/drawingml/2006/picture">
+                  <pic:nvPicPr>
+                    <pic:cNvPr id="10" name="Picture 10" descr="Text&#10;&#10;Description automatically generated"/>
+                    <pic:cNvPicPr/>
+                  </pic:nvPicPr>
+                  <pic:blipFill>
+                    <a:blip r:embed="rId13" cstate="print">
+                      <a:extLst>
+                        <a:ext uri="{28A0092B-C50C-407E-A947-70E740481C1C}">
+                          <a14:useLocalDpi xmlns:a14="http://schemas.microsoft.com/office/drawing/2010/main" val="0"/>
+                        </a:ext>
+                      </a:extLst>
+                    </a:blip>
+                    <a:stretch>
+                      <a:fillRect/>
+                    </a:stretch>
+                  </pic:blipFill>
+                  <pic:spPr>
+                    <a:xfrm>
+                      <a:off x="0" y="0"/>
+                      <a:ext cx="4090670" cy="2676525"/>
+                    </a:xfrm>
+                    <a:prstGeom prst="rect">
+                      <a:avLst/>
+                    </a:prstGeom>
+                  </pic:spPr>
+                </pic:pic>
+              </a:graphicData>
+            </a:graphic>
+            <wp14:sizeRelH relativeFrom="margin">
+              <wp14:pctWidth>0</wp14:pctWidth>
+            </wp14:sizeRelH>
+            <wp14:sizeRelV relativeFrom="margin">
+              <wp14:pctHeight>0</wp14:pctHeight>
+            </wp14:sizeRelV>
+          </wp:anchor>
+        </w:drawing>
+      </w:r>
+      <w:r>
+        <w:br w:type="page"/>
+      </w:r>
+    </w:p>
+    <w:p>
+      <w:pPr>
         <w:pStyle w:val="Heading1"/>
       </w:pPr>
-      <w:bookmarkStart w:id="11" w:name="_Toc82779296"/>
+      <w:bookmarkStart w:id="14" w:name="_Toc92797344"/>
       <w:r>
         <w:lastRenderedPageBreak/>
         <w:t>ERD</w:t>
       </w:r>
-      <w:bookmarkEnd w:id="11"/>
+      <w:bookmarkEnd w:id="14"/>
+    </w:p>
+    <w:p>
+      <w:pPr>
+        <w:pStyle w:val="Heading2"/>
+      </w:pPr>
+      <w:bookmarkStart w:id="15" w:name="_Toc92797345"/>
+      <w:r>
+        <w:t>Version 1</w:t>
+      </w:r>
+      <w:bookmarkEnd w:id="15"/>
     </w:p>
     <w:p>
       <w:r>
@@ -5874,7 +6988,7 @@
                     </pic:cNvPicPr>
                   </pic:nvPicPr>
                   <pic:blipFill>
-                    <a:blip r:embed="rId11">
+                    <a:blip r:embed="rId14">
                       <a:extLst>
                         <a:ext uri="{28A0092B-C50C-407E-A947-70E740481C1C}">
                           <a14:useLocalDpi xmlns:a14="http://schemas.microsoft.com/office/drawing/2010/main" val="0"/>
@@ -5906,9 +7020,92 @@
         </w:drawing>
       </w:r>
     </w:p>
-    <w:p/>
+    <w:p>
+      <w:pPr>
+        <w:rPr>
+          <w:rFonts w:asciiTheme="majorHAnsi" w:eastAsiaTheme="majorEastAsia" w:hAnsiTheme="majorHAnsi" w:cstheme="majorBidi"/>
+          <w:color w:val="2F5496" w:themeColor="accent1" w:themeShade="BF"/>
+          <w:sz w:val="26"/>
+          <w:szCs w:val="26"/>
+        </w:rPr>
+      </w:pPr>
+      <w:r>
+        <w:br w:type="page"/>
+      </w:r>
+    </w:p>
+    <w:p>
+      <w:pPr>
+        <w:pStyle w:val="Heading2"/>
+      </w:pPr>
+      <w:bookmarkStart w:id="16" w:name="_Toc92797346"/>
+      <w:r>
+        <w:lastRenderedPageBreak/>
+        <w:t>Version 2</w:t>
+      </w:r>
+      <w:bookmarkEnd w:id="16"/>
+    </w:p>
+    <w:p>
+      <w:r>
+        <w:t>While working on the project I realized that the scope of my game was going to be too large to finish in just one semester, for this reason I decided to simplify my game and focus on the base game loop and thus I have simplified my current ERD while still allowing for expansion in the future.</w:t>
+      </w:r>
+    </w:p>
+    <w:p>
+      <w:r>
+        <w:rPr>
+          <w:noProof/>
+        </w:rPr>
+        <w:drawing>
+          <wp:inline distT="0" distB="0" distL="0" distR="0" wp14:anchorId="19484327" wp14:editId="384FEAFB">
+            <wp:extent cx="5724525" cy="3438525"/>
+            <wp:effectExtent l="0" t="0" r="9525" b="9525"/>
+            <wp:docPr id="16" name="Picture 16"/>
+            <wp:cNvGraphicFramePr>
+              <a:graphicFrameLocks xmlns:a="http://schemas.openxmlformats.org/drawingml/2006/main" noChangeAspect="1"/>
+            </wp:cNvGraphicFramePr>
+            <a:graphic xmlns:a="http://schemas.openxmlformats.org/drawingml/2006/main">
+              <a:graphicData uri="http://schemas.openxmlformats.org/drawingml/2006/picture">
+                <pic:pic xmlns:pic="http://schemas.openxmlformats.org/drawingml/2006/picture">
+                  <pic:nvPicPr>
+                    <pic:cNvPr id="0" name="Picture 3"/>
+                    <pic:cNvPicPr>
+                      <a:picLocks noChangeAspect="1" noChangeArrowheads="1"/>
+                    </pic:cNvPicPr>
+                  </pic:nvPicPr>
+                  <pic:blipFill>
+                    <a:blip r:embed="rId15">
+                      <a:extLst>
+                        <a:ext uri="{28A0092B-C50C-407E-A947-70E740481C1C}">
+                          <a14:useLocalDpi xmlns:a14="http://schemas.microsoft.com/office/drawing/2010/main" val="0"/>
+                        </a:ext>
+                      </a:extLst>
+                    </a:blip>
+                    <a:srcRect/>
+                    <a:stretch>
+                      <a:fillRect/>
+                    </a:stretch>
+                  </pic:blipFill>
+                  <pic:spPr bwMode="auto">
+                    <a:xfrm>
+                      <a:off x="0" y="0"/>
+                      <a:ext cx="5724525" cy="3438525"/>
+                    </a:xfrm>
+                    <a:prstGeom prst="rect">
+                      <a:avLst/>
+                    </a:prstGeom>
+                    <a:noFill/>
+                    <a:ln>
+                      <a:noFill/>
+                    </a:ln>
+                  </pic:spPr>
+                </pic:pic>
+              </a:graphicData>
+            </a:graphic>
+          </wp:inline>
+        </w:drawing>
+      </w:r>
+    </w:p>
     <w:sectPr>
-      <w:footerReference w:type="default" r:id="rId12"/>
+      <w:footerReference w:type="default" r:id="rId16"/>
       <w:pgSz w:w="11906" w:h="16838"/>
       <w:pgMar w:top="1440" w:right="1440" w:bottom="1440" w:left="1440" w:header="708" w:footer="708" w:gutter="0"/>
       <w:cols w:space="708"/>

</xml_diff>